<commit_message>
updates for the word doc and .gitignore
</commit_message>
<xml_diff>
--- a/Assignment 2/Assignment2LabReport.docx
+++ b/Assignment 2/Assignment2LabReport.docx
@@ -1,6 +1,6 @@
 
 <file path=word/document.xml><?xml version="1.0" encoding="utf-8"?>
-<w:document xmlns:wpc="http://schemas.microsoft.com/office/word/2010/wordprocessingCanvas" xmlns:cx="http://schemas.microsoft.com/office/drawing/2014/chartex" xmlns:cx1="http://schemas.microsoft.com/office/drawing/2015/9/8/chartex" xmlns:cx2="http://schemas.microsoft.com/office/drawing/2015/10/21/chartex" xmlns:cx3="http://schemas.microsoft.com/office/drawing/2016/5/9/chartex" xmlns:cx4="http://schemas.microsoft.com/office/drawing/2016/5/10/chartex" xmlns:cx5="http://schemas.microsoft.com/office/drawing/2016/5/11/chartex" xmlns:mc="http://schemas.openxmlformats.org/markup-compatibility/2006" xmlns:o="urn:schemas-microsoft-com:office:office" xmlns:r="http://schemas.openxmlformats.org/officeDocument/2006/relationships" xmlns:m="http://schemas.openxmlformats.org/officeDocument/2006/math" xmlns:v="urn:schemas-microsoft-com:vml" xmlns:wp14="http://schemas.microsoft.com/office/word/2010/wordprocessingDrawing" xmlns:wp="http://schemas.openxmlformats.org/drawingml/2006/wordprocessingDrawing" xmlns:w10="urn:schemas-microsoft-com:office:word" xmlns:w="http://schemas.openxmlformats.org/wordprocessingml/2006/main" xmlns:w14="http://schemas.microsoft.com/office/word/2010/wordml" xmlns:w15="http://schemas.microsoft.com/office/word/2012/wordml" xmlns:w16se="http://schemas.microsoft.com/office/word/2015/wordml/symex" xmlns:wpg="http://schemas.microsoft.com/office/word/2010/wordprocessingGroup" xmlns:wpi="http://schemas.microsoft.com/office/word/2010/wordprocessingInk" xmlns:wne="http://schemas.microsoft.com/office/word/2006/wordml" xmlns:wps="http://schemas.microsoft.com/office/word/2010/wordprocessingShape" mc:Ignorable="w14 w15 w16se wp14">
+<w:document xmlns:wpc="http://schemas.microsoft.com/office/word/2010/wordprocessingCanvas" xmlns:mc="http://schemas.openxmlformats.org/markup-compatibility/2006" xmlns:o="urn:schemas-microsoft-com:office:office" xmlns:r="http://schemas.openxmlformats.org/officeDocument/2006/relationships" xmlns:m="http://schemas.openxmlformats.org/officeDocument/2006/math" xmlns:v="urn:schemas-microsoft-com:vml" xmlns:wp14="http://schemas.microsoft.com/office/word/2010/wordprocessingDrawing" xmlns:wp="http://schemas.openxmlformats.org/drawingml/2006/wordprocessingDrawing" xmlns:w10="urn:schemas-microsoft-com:office:word" xmlns:w="http://schemas.openxmlformats.org/wordprocessingml/2006/main" xmlns:w14="http://schemas.microsoft.com/office/word/2010/wordml" xmlns:w15="http://schemas.microsoft.com/office/word/2012/wordml" xmlns:wpg="http://schemas.microsoft.com/office/word/2010/wordprocessingGroup" xmlns:wpi="http://schemas.microsoft.com/office/word/2010/wordprocessingInk" xmlns:wne="http://schemas.microsoft.com/office/word/2006/wordml" xmlns:wps="http://schemas.microsoft.com/office/word/2010/wordprocessingShape" mc:Ignorable="w14 w15 wp14">
   <w:body>
     <w:p>
       <w:pPr>
@@ -27,8 +27,19 @@
       </w:r>
     </w:p>
     <w:p>
-      <w:r>
-        <w:t>Braden Scothern and Kyle Heaton</w:t>
+      <w:pPr>
+        <w:pStyle w:val="Header"/>
+      </w:pPr>
+    </w:p>
+    <w:p>
+      <w:pPr>
+        <w:pStyle w:val="Header"/>
+      </w:pPr>
+      <w:r>
+        <w:t xml:space="preserve">Braden Scothern &amp; </w:t>
+      </w:r>
+      <w:r>
+        <w:t>Kyle Heaton</w:t>
       </w:r>
     </w:p>
     <w:p>
@@ -81,7 +92,10 @@
         </w:numPr>
       </w:pPr>
       <w:r>
-        <w:t>What is the is mean number of search nodes produced by A* for options 1 and 2?</w:t>
+        <w:t>What is the</w:t>
+      </w:r>
+      <w:r>
+        <w:t xml:space="preserve"> mean number of search nodes produced by A* for options 1 and 2?</w:t>
       </w:r>
     </w:p>
     <w:p>
@@ -109,28 +123,175 @@
       </w:r>
     </w:p>
     <w:p>
-      <w:r>
+      <w:pPr>
+        <w:spacing w:after="0"/>
+        <w:rPr>
+          <w:b/>
+        </w:rPr>
+      </w:pPr>
+      <w:r>
+        <w:rPr>
+          <w:b/>
+        </w:rPr>
         <w:t>Description of algorithms</w:t>
       </w:r>
+    </w:p>
+    <w:p>
+      <w:pPr>
+        <w:spacing w:after="0"/>
+      </w:pPr>
+      <w:r>
+        <w:t xml:space="preserve">A lot of the work for the A* algorithm is split out into helper </w:t>
+      </w:r>
+      <w:r>
+        <w:t xml:space="preserve">functions; most of the body of the actual function is verification code and the manipulation of arrays. The first helper function </w:t>
+      </w:r>
+      <w:r>
+        <w:t xml:space="preserve">that is used is CS4300_A2_Expand_States(). It takes a current state and returns a 3x3 array of ints with the first row being the forward action, the second being the right turn, and the third being the left turn. We then loop over each row and validate that the state is in bounds, not a duplicate and that it not a death state. </w:t>
+      </w:r>
+      <w:r>
+        <w:t>We verify that a state isn’t a duplicate with the function CS4300_State_Is_Duplicate() which takes the entire tree of nodes and makes sure that the potentially new node cannot be found in it.</w:t>
+      </w:r>
+    </w:p>
+    <w:p>
+      <w:pPr>
+        <w:spacing w:after="0"/>
+      </w:pPr>
+    </w:p>
+    <w:p>
+      <w:pPr>
+        <w:spacing w:after="0"/>
+      </w:pPr>
+      <w:r>
+        <w:t>If the st</w:t>
+      </w:r>
+      <w:r>
+        <w:t>ate is valid then we will add it as a</w:t>
+      </w:r>
+      <w:r>
+        <w:t xml:space="preserve"> new node </w:t>
+      </w:r>
+      <w:r>
+        <w:t>and make it a</w:t>
+      </w:r>
+      <w:r>
+        <w:t xml:space="preserve"> child of the </w:t>
+      </w:r>
+      <w:r>
+        <w:t xml:space="preserve">main </w:t>
+      </w:r>
+      <w:r>
+        <w:t>node we are currently looking at.</w:t>
+      </w:r>
+      <w:r>
+        <w:t xml:space="preserve"> Once we have all of these new children we add them to the frontier according to the logic needed to satisfy the option code given to the A* function. All of this logic is looped over as long as the current node hasn’t reached a goal state and as long as we have more nodes in the frontier for us to search.</w:t>
+      </w:r>
+    </w:p>
+    <w:p>
+      <w:pPr>
+        <w:spacing w:after="0"/>
+      </w:pPr>
+    </w:p>
+    <w:p>
+      <w:pPr>
+        <w:spacing w:after="0"/>
+        <w:rPr>
+          <w:b/>
+        </w:rPr>
+      </w:pPr>
+      <w:r>
+        <w:rPr>
+          <w:b/>
+        </w:rPr>
+        <w:t>Are the new children nodes added to the tree immediately when a node is expanded from the frontier?</w:t>
+      </w:r>
+    </w:p>
+    <w:p>
+      <w:pPr>
+        <w:spacing w:after="0"/>
+      </w:pPr>
+      <w:r>
+        <w:t>Yes, as soon as a node has expanded and has its children they are added into the frontier according to the option given.</w:t>
+      </w:r>
+    </w:p>
+    <w:p>
+      <w:pPr>
+        <w:spacing w:after="0"/>
+      </w:pPr>
+    </w:p>
+    <w:p>
+      <w:pPr>
+        <w:spacing w:after="0"/>
+        <w:rPr>
+          <w:b/>
+        </w:rPr>
+      </w:pPr>
       <w:r>
         <w:br/>
-        <w:t>Specific features of method, parameters in play, what data sets are used</w:t>
-      </w:r>
-    </w:p>
-    <w:p>
-      <w:r>
-        <w:t>Are the new children nodes added to the tree immediately when a node is expanded from the frontier?</w:t>
-      </w:r>
-      <w:r>
+      </w:r>
+      <w:r>
+        <w:rPr>
+          <w:b/>
+        </w:rPr>
+        <w:t>When is a node checked if it is a solution?</w:t>
+      </w:r>
+    </w:p>
+    <w:p>
+      <w:pPr>
+        <w:spacing w:after="0"/>
+      </w:pPr>
+      <w:r>
+        <w:t xml:space="preserve">We check if a node is a solution as soon as it is pulled </w:t>
+      </w:r>
+      <w:r>
+        <w:t>off</w:t>
+      </w:r>
+      <w:r>
+        <w:t xml:space="preserve"> the frontier. This takes place before any other calculations are run on the node.</w:t>
+      </w:r>
+    </w:p>
+    <w:p>
+      <w:pPr>
+        <w:spacing w:after="0"/>
+        <w:rPr>
+          <w:b/>
+        </w:rPr>
+      </w:pPr>
+      <w:r>
+        <w:lastRenderedPageBreak/>
         <w:br/>
-        <w:t>When is a node checked if it is a solution?</w:t>
-      </w:r>
+      </w:r>
+      <w:r>
+        <w:rPr>
+          <w:b/>
+        </w:rPr>
+        <w:t>Produce results even with no solution to goal (include stats of search trees that fail)</w:t>
+      </w:r>
+    </w:p>
+    <w:p>
+      <w:pPr>
+        <w:spacing w:after="0"/>
+        <w:ind w:firstLine="360"/>
+      </w:pPr>
+      <w:r>
+        <w:t>When it isn’t possible to find a path to the gold, our A* function will return an empty solution path and a set of nodes that cover all reachable locations on the board.</w:t>
+      </w:r>
+    </w:p>
+    <w:p>
+      <w:pPr>
+        <w:spacing w:after="0"/>
+        <w:ind w:firstLine="360"/>
+        <w:rPr>
+          <w:b/>
+        </w:rPr>
+      </w:pPr>
       <w:r>
         <w:br/>
-        <w:t>Produce results even with no solution to goal (include stats of search trees that fail)</w:t>
-      </w:r>
-      <w:r>
-        <w:br/>
+      </w:r>
+      <w:r>
+        <w:rPr>
+          <w:b/>
+        </w:rPr>
         <w:t>Other issues you deem important to understand the data</w:t>
       </w:r>
     </w:p>
@@ -140,7 +301,13 @@
         <w:ind w:firstLine="360"/>
       </w:pPr>
       <w:r>
-        <w:t>The method used here is simply to generate a large number of samples and compute the mean, variance and confidence of the result. An alternative would be to run a large number of trials where each trial would get a fixed number of samples from rand, and then compute the mean and variance of each trial, and then compute the mean and variance over all those trials. This latter approach was not implemented.</w:t>
+        <w:t xml:space="preserve">The method used here is simply to generate a large number of samples and compute the mean, variance and confidence of the result. An alternative would be to run a large number of trials where each trial would get a fixed number of samples from rand, </w:t>
+      </w:r>
+      <w:r>
+        <w:t>then</w:t>
+      </w:r>
+      <w:r>
+        <w:t xml:space="preserve"> compute the mean and variance of each trial, and then compute the mean and variance over all those trials. This latter approach was not implemented.</w:t>
       </w:r>
     </w:p>
     <w:p>
@@ -174,7 +341,799 @@
         <mc:AlternateContent>
           <mc:Choice Requires="wps">
             <w:drawing>
-              <wp:anchor distT="45720" distB="45720" distL="114300" distR="114300" simplePos="0" relativeHeight="251659264" behindDoc="0" locked="0" layoutInCell="1" allowOverlap="1" wp14:anchorId="507AA9F3" wp14:editId="45D97D8E">
+              <wp:anchor distT="45720" distB="45720" distL="114300" distR="114300" simplePos="0" relativeHeight="251663360" behindDoc="0" locked="0" layoutInCell="1" allowOverlap="1" wp14:anchorId="0E7372A6" wp14:editId="38B2002C">
+                <wp:simplePos x="0" y="0"/>
+                <wp:positionH relativeFrom="margin">
+                  <wp:align>right</wp:align>
+                </wp:positionH>
+                <wp:positionV relativeFrom="paragraph">
+                  <wp:posOffset>12700</wp:posOffset>
+                </wp:positionV>
+                <wp:extent cx="1819275" cy="1580083"/>
+                <wp:effectExtent l="0" t="0" r="9525" b="1270"/>
+                <wp:wrapNone/>
+                <wp:docPr id="5" name="Text Box 2"/>
+                <wp:cNvGraphicFramePr>
+                  <a:graphicFrameLocks xmlns:a="http://schemas.openxmlformats.org/drawingml/2006/main"/>
+                </wp:cNvGraphicFramePr>
+                <a:graphic xmlns:a="http://schemas.openxmlformats.org/drawingml/2006/main">
+                  <a:graphicData uri="http://schemas.microsoft.com/office/word/2010/wordprocessingShape">
+                    <wps:wsp>
+                      <wps:cNvSpPr txBox="1">
+                        <a:spLocks noChangeArrowheads="1"/>
+                      </wps:cNvSpPr>
+                      <wps:spPr bwMode="auto">
+                        <a:xfrm>
+                          <a:off x="0" y="0"/>
+                          <a:ext cx="1819275" cy="1580083"/>
+                        </a:xfrm>
+                        <a:prstGeom prst="rect">
+                          <a:avLst/>
+                        </a:prstGeom>
+                        <a:solidFill>
+                          <a:srgbClr val="FFFFFF"/>
+                        </a:solidFill>
+                        <a:ln w="9525">
+                          <a:noFill/>
+                          <a:miter lim="800000"/>
+                          <a:headEnd/>
+                          <a:tailEnd/>
+                        </a:ln>
+                      </wps:spPr>
+                      <wps:txbx>
+                        <w:txbxContent>
+                          <w:tbl>
+                            <w:tblPr>
+                              <w:tblStyle w:val="TableGrid"/>
+                              <w:tblW w:w="0" w:type="auto"/>
+                              <w:tblLook w:val="04A0" w:firstRow="1" w:lastRow="0" w:firstColumn="1" w:lastColumn="0" w:noHBand="0" w:noVBand="1"/>
+                            </w:tblPr>
+                            <w:tblGrid>
+                              <w:gridCol w:w="619"/>
+                              <w:gridCol w:w="619"/>
+                              <w:gridCol w:w="619"/>
+                              <w:gridCol w:w="619"/>
+                            </w:tblGrid>
+                            <w:tr>
+                              <w:trPr>
+                                <w:trHeight w:val="589"/>
+                              </w:trPr>
+                              <w:tc>
+                                <w:tcPr>
+                                  <w:tcW w:w="619" w:type="dxa"/>
+                                </w:tcPr>
+                                <w:p/>
+                              </w:tc>
+                              <w:tc>
+                                <w:tcPr>
+                                  <w:tcW w:w="619" w:type="dxa"/>
+                                </w:tcPr>
+                                <w:p/>
+                              </w:tc>
+                              <w:tc>
+                                <w:tcPr>
+                                  <w:tcW w:w="619" w:type="dxa"/>
+                                </w:tcPr>
+                                <w:p/>
+                              </w:tc>
+                              <w:tc>
+                                <w:tcPr>
+                                  <w:tcW w:w="619" w:type="dxa"/>
+                                </w:tcPr>
+                                <w:p/>
+                              </w:tc>
+                            </w:tr>
+                            <w:tr>
+                              <w:trPr>
+                                <w:trHeight w:val="555"/>
+                              </w:trPr>
+                              <w:tc>
+                                <w:tcPr>
+                                  <w:tcW w:w="619" w:type="dxa"/>
+                                </w:tcPr>
+                                <w:p/>
+                              </w:tc>
+                              <w:tc>
+                                <w:tcPr>
+                                  <w:tcW w:w="619" w:type="dxa"/>
+                                </w:tcPr>
+                                <w:p/>
+                              </w:tc>
+                              <w:tc>
+                                <w:tcPr>
+                                  <w:tcW w:w="619" w:type="dxa"/>
+                                </w:tcPr>
+                                <w:p/>
+                              </w:tc>
+                              <w:tc>
+                                <w:tcPr>
+                                  <w:tcW w:w="619" w:type="dxa"/>
+                                </w:tcPr>
+                                <w:p/>
+                              </w:tc>
+                            </w:tr>
+                            <w:tr>
+                              <w:trPr>
+                                <w:trHeight w:val="589"/>
+                              </w:trPr>
+                              <w:tc>
+                                <w:tcPr>
+                                  <w:tcW w:w="619" w:type="dxa"/>
+                                  <w:vAlign w:val="center"/>
+                                </w:tcPr>
+                                <w:p>
+                                  <w:pPr>
+                                    <w:jc w:val="center"/>
+                                  </w:pPr>
+                                  <w:r>
+                                    <w:t>w</w:t>
+                                  </w:r>
+                                </w:p>
+                              </w:tc>
+                              <w:tc>
+                                <w:tcPr>
+                                  <w:tcW w:w="619" w:type="dxa"/>
+                                  <w:vAlign w:val="center"/>
+                                </w:tcPr>
+                                <w:p>
+                                  <w:pPr>
+                                    <w:jc w:val="center"/>
+                                  </w:pPr>
+                                  <w:r>
+                                    <w:t>pit</w:t>
+                                  </w:r>
+                                </w:p>
+                              </w:tc>
+                              <w:tc>
+                                <w:tcPr>
+                                  <w:tcW w:w="619" w:type="dxa"/>
+                                  <w:vAlign w:val="center"/>
+                                </w:tcPr>
+                                <w:p>
+                                  <w:pPr>
+                                    <w:jc w:val="center"/>
+                                  </w:pPr>
+                                  <w:r>
+                                    <w:t>pit</w:t>
+                                  </w:r>
+                                </w:p>
+                              </w:tc>
+                              <w:tc>
+                                <w:tcPr>
+                                  <w:tcW w:w="619" w:type="dxa"/>
+                                </w:tcPr>
+                                <w:p/>
+                              </w:tc>
+                            </w:tr>
+                            <w:tr>
+                              <w:trPr>
+                                <w:trHeight w:val="555"/>
+                              </w:trPr>
+                              <w:tc>
+                                <w:tcPr>
+                                  <w:tcW w:w="619" w:type="dxa"/>
+                                </w:tcPr>
+                                <w:p/>
+                              </w:tc>
+                              <w:tc>
+                                <w:tcPr>
+                                  <w:tcW w:w="619" w:type="dxa"/>
+                                </w:tcPr>
+                                <w:p/>
+                              </w:tc>
+                              <w:tc>
+                                <w:tcPr>
+                                  <w:tcW w:w="619" w:type="dxa"/>
+                                </w:tcPr>
+                                <w:p/>
+                              </w:tc>
+                              <w:tc>
+                                <w:tcPr>
+                                  <w:tcW w:w="619" w:type="dxa"/>
+                                  <w:vAlign w:val="center"/>
+                                </w:tcPr>
+                                <w:p>
+                                  <w:pPr>
+                                    <w:jc w:val="center"/>
+                                  </w:pPr>
+                                  <w:r>
+                                    <w:t>gold</w:t>
+                                  </w:r>
+                                </w:p>
+                              </w:tc>
+                            </w:tr>
+                          </w:tbl>
+                          <w:p/>
+                        </w:txbxContent>
+                      </wps:txbx>
+                      <wps:bodyPr rot="0" vert="horz" wrap="square" lIns="91440" tIns="45720" rIns="91440" bIns="45720" anchor="t" anchorCtr="0">
+                        <a:noAutofit/>
+                      </wps:bodyPr>
+                    </wps:wsp>
+                  </a:graphicData>
+                </a:graphic>
+                <wp14:sizeRelH relativeFrom="margin">
+                  <wp14:pctWidth>0</wp14:pctWidth>
+                </wp14:sizeRelH>
+                <wp14:sizeRelV relativeFrom="margin">
+                  <wp14:pctHeight>0</wp14:pctHeight>
+                </wp14:sizeRelV>
+              </wp:anchor>
+            </w:drawing>
+          </mc:Choice>
+          <mc:Fallback>
+            <w:pict>
+              <v:shapetype w14:anchorId="0E7372A6" id="_x0000_t202" coordsize="21600,21600" o:spt="202" path="m,l,21600r21600,l21600,xe">
+                <v:stroke joinstyle="miter"/>
+                <v:path gradientshapeok="t" o:connecttype="rect"/>
+              </v:shapetype>
+              <v:shape id="Text Box 2" o:spid="_x0000_s1026" type="#_x0000_t202" style="position:absolute;left:0;text-align:left;margin-left:92.05pt;margin-top:1pt;width:143.25pt;height:124.4pt;z-index:251663360;visibility:visible;mso-wrap-style:square;mso-width-percent:0;mso-height-percent:0;mso-wrap-distance-left:9pt;mso-wrap-distance-top:3.6pt;mso-wrap-distance-right:9pt;mso-wrap-distance-bottom:3.6pt;mso-position-horizontal:right;mso-position-horizontal-relative:margin;mso-position-vertical:absolute;mso-position-vertical-relative:text;mso-width-percent:0;mso-height-percent:0;mso-width-relative:margin;mso-height-relative:margin;v-text-anchor:top" o:gfxdata="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" stroked="f">
+                <v:textbox>
+                  <w:txbxContent>
+                    <w:tbl>
+                      <w:tblPr>
+                        <w:tblStyle w:val="TableGrid"/>
+                        <w:tblW w:w="0" w:type="auto"/>
+                        <w:tblLook w:val="04A0" w:firstRow="1" w:lastRow="0" w:firstColumn="1" w:lastColumn="0" w:noHBand="0" w:noVBand="1"/>
+                      </w:tblPr>
+                      <w:tblGrid>
+                        <w:gridCol w:w="619"/>
+                        <w:gridCol w:w="619"/>
+                        <w:gridCol w:w="619"/>
+                        <w:gridCol w:w="619"/>
+                      </w:tblGrid>
+                      <w:tr>
+                        <w:trPr>
+                          <w:trHeight w:val="589"/>
+                        </w:trPr>
+                        <w:tc>
+                          <w:tcPr>
+                            <w:tcW w:w="619" w:type="dxa"/>
+                          </w:tcPr>
+                          <w:p/>
+                        </w:tc>
+                        <w:tc>
+                          <w:tcPr>
+                            <w:tcW w:w="619" w:type="dxa"/>
+                          </w:tcPr>
+                          <w:p/>
+                        </w:tc>
+                        <w:tc>
+                          <w:tcPr>
+                            <w:tcW w:w="619" w:type="dxa"/>
+                          </w:tcPr>
+                          <w:p/>
+                        </w:tc>
+                        <w:tc>
+                          <w:tcPr>
+                            <w:tcW w:w="619" w:type="dxa"/>
+                          </w:tcPr>
+                          <w:p/>
+                        </w:tc>
+                      </w:tr>
+                      <w:tr>
+                        <w:trPr>
+                          <w:trHeight w:val="555"/>
+                        </w:trPr>
+                        <w:tc>
+                          <w:tcPr>
+                            <w:tcW w:w="619" w:type="dxa"/>
+                          </w:tcPr>
+                          <w:p/>
+                        </w:tc>
+                        <w:tc>
+                          <w:tcPr>
+                            <w:tcW w:w="619" w:type="dxa"/>
+                          </w:tcPr>
+                          <w:p/>
+                        </w:tc>
+                        <w:tc>
+                          <w:tcPr>
+                            <w:tcW w:w="619" w:type="dxa"/>
+                          </w:tcPr>
+                          <w:p/>
+                        </w:tc>
+                        <w:tc>
+                          <w:tcPr>
+                            <w:tcW w:w="619" w:type="dxa"/>
+                          </w:tcPr>
+                          <w:p/>
+                        </w:tc>
+                      </w:tr>
+                      <w:tr>
+                        <w:trPr>
+                          <w:trHeight w:val="589"/>
+                        </w:trPr>
+                        <w:tc>
+                          <w:tcPr>
+                            <w:tcW w:w="619" w:type="dxa"/>
+                            <w:vAlign w:val="center"/>
+                          </w:tcPr>
+                          <w:p>
+                            <w:pPr>
+                              <w:jc w:val="center"/>
+                            </w:pPr>
+                            <w:r>
+                              <w:t>w</w:t>
+                            </w:r>
+                          </w:p>
+                        </w:tc>
+                        <w:tc>
+                          <w:tcPr>
+                            <w:tcW w:w="619" w:type="dxa"/>
+                            <w:vAlign w:val="center"/>
+                          </w:tcPr>
+                          <w:p>
+                            <w:pPr>
+                              <w:jc w:val="center"/>
+                            </w:pPr>
+                            <w:r>
+                              <w:t>pit</w:t>
+                            </w:r>
+                          </w:p>
+                        </w:tc>
+                        <w:tc>
+                          <w:tcPr>
+                            <w:tcW w:w="619" w:type="dxa"/>
+                            <w:vAlign w:val="center"/>
+                          </w:tcPr>
+                          <w:p>
+                            <w:pPr>
+                              <w:jc w:val="center"/>
+                            </w:pPr>
+                            <w:r>
+                              <w:t>pit</w:t>
+                            </w:r>
+                          </w:p>
+                        </w:tc>
+                        <w:tc>
+                          <w:tcPr>
+                            <w:tcW w:w="619" w:type="dxa"/>
+                          </w:tcPr>
+                          <w:p/>
+                        </w:tc>
+                      </w:tr>
+                      <w:tr>
+                        <w:trPr>
+                          <w:trHeight w:val="555"/>
+                        </w:trPr>
+                        <w:tc>
+                          <w:tcPr>
+                            <w:tcW w:w="619" w:type="dxa"/>
+                          </w:tcPr>
+                          <w:p/>
+                        </w:tc>
+                        <w:tc>
+                          <w:tcPr>
+                            <w:tcW w:w="619" w:type="dxa"/>
+                          </w:tcPr>
+                          <w:p/>
+                        </w:tc>
+                        <w:tc>
+                          <w:tcPr>
+                            <w:tcW w:w="619" w:type="dxa"/>
+                          </w:tcPr>
+                          <w:p/>
+                        </w:tc>
+                        <w:tc>
+                          <w:tcPr>
+                            <w:tcW w:w="619" w:type="dxa"/>
+                            <w:vAlign w:val="center"/>
+                          </w:tcPr>
+                          <w:p>
+                            <w:pPr>
+                              <w:jc w:val="center"/>
+                            </w:pPr>
+                            <w:r>
+                              <w:t>gold</w:t>
+                            </w:r>
+                          </w:p>
+                        </w:tc>
+                      </w:tr>
+                    </w:tbl>
+                    <w:p/>
+                  </w:txbxContent>
+                </v:textbox>
+                <w10:wrap anchorx="margin"/>
+              </v:shape>
+            </w:pict>
+          </mc:Fallback>
+        </mc:AlternateContent>
+      </w:r>
+      <w:r>
+        <w:rPr>
+          <w:noProof/>
+        </w:rPr>
+        <mc:AlternateContent>
+          <mc:Choice Requires="wps">
+            <w:drawing>
+              <wp:anchor distT="45720" distB="45720" distL="114300" distR="114300" simplePos="0" relativeHeight="251661312" behindDoc="0" locked="0" layoutInCell="1" allowOverlap="1" wp14:anchorId="5AC6AA11" wp14:editId="455A91F6">
+                <wp:simplePos x="0" y="0"/>
+                <wp:positionH relativeFrom="margin">
+                  <wp:align>center</wp:align>
+                </wp:positionH>
+                <wp:positionV relativeFrom="paragraph">
+                  <wp:posOffset>12700</wp:posOffset>
+                </wp:positionV>
+                <wp:extent cx="1819275" cy="1580083"/>
+                <wp:effectExtent l="0" t="0" r="9525" b="1270"/>
+                <wp:wrapNone/>
+                <wp:docPr id="4" name="Text Box 2"/>
+                <wp:cNvGraphicFramePr>
+                  <a:graphicFrameLocks xmlns:a="http://schemas.openxmlformats.org/drawingml/2006/main"/>
+                </wp:cNvGraphicFramePr>
+                <a:graphic xmlns:a="http://schemas.openxmlformats.org/drawingml/2006/main">
+                  <a:graphicData uri="http://schemas.microsoft.com/office/word/2010/wordprocessingShape">
+                    <wps:wsp>
+                      <wps:cNvSpPr txBox="1">
+                        <a:spLocks noChangeArrowheads="1"/>
+                      </wps:cNvSpPr>
+                      <wps:spPr bwMode="auto">
+                        <a:xfrm>
+                          <a:off x="0" y="0"/>
+                          <a:ext cx="1819275" cy="1580083"/>
+                        </a:xfrm>
+                        <a:prstGeom prst="rect">
+                          <a:avLst/>
+                        </a:prstGeom>
+                        <a:solidFill>
+                          <a:srgbClr val="FFFFFF"/>
+                        </a:solidFill>
+                        <a:ln w="9525">
+                          <a:noFill/>
+                          <a:miter lim="800000"/>
+                          <a:headEnd/>
+                          <a:tailEnd/>
+                        </a:ln>
+                      </wps:spPr>
+                      <wps:txbx>
+                        <w:txbxContent>
+                          <w:tbl>
+                            <w:tblPr>
+                              <w:tblStyle w:val="TableGrid"/>
+                              <w:tblW w:w="0" w:type="auto"/>
+                              <w:tblLook w:val="04A0" w:firstRow="1" w:lastRow="0" w:firstColumn="1" w:lastColumn="0" w:noHBand="0" w:noVBand="1"/>
+                            </w:tblPr>
+                            <w:tblGrid>
+                              <w:gridCol w:w="619"/>
+                              <w:gridCol w:w="619"/>
+                              <w:gridCol w:w="619"/>
+                              <w:gridCol w:w="619"/>
+                            </w:tblGrid>
+                            <w:tr>
+                              <w:trPr>
+                                <w:trHeight w:val="589"/>
+                              </w:trPr>
+                              <w:tc>
+                                <w:tcPr>
+                                  <w:tcW w:w="619" w:type="dxa"/>
+                                </w:tcPr>
+                                <w:p/>
+                              </w:tc>
+                              <w:tc>
+                                <w:tcPr>
+                                  <w:tcW w:w="619" w:type="dxa"/>
+                                </w:tcPr>
+                                <w:p/>
+                              </w:tc>
+                              <w:tc>
+                                <w:tcPr>
+                                  <w:tcW w:w="619" w:type="dxa"/>
+                                </w:tcPr>
+                                <w:p/>
+                              </w:tc>
+                              <w:tc>
+                                <w:tcPr>
+                                  <w:tcW w:w="619" w:type="dxa"/>
+                                  <w:vAlign w:val="center"/>
+                                </w:tcPr>
+                                <w:p>
+                                  <w:pPr>
+                                    <w:jc w:val="center"/>
+                                  </w:pPr>
+                                  <w:r>
+                                    <w:t>gold</w:t>
+                                  </w:r>
+                                </w:p>
+                              </w:tc>
+                            </w:tr>
+                            <w:tr>
+                              <w:trPr>
+                                <w:trHeight w:val="555"/>
+                              </w:trPr>
+                              <w:tc>
+                                <w:tcPr>
+                                  <w:tcW w:w="619" w:type="dxa"/>
+                                </w:tcPr>
+                                <w:p/>
+                              </w:tc>
+                              <w:tc>
+                                <w:tcPr>
+                                  <w:tcW w:w="619" w:type="dxa"/>
+                                </w:tcPr>
+                                <w:p/>
+                              </w:tc>
+                              <w:tc>
+                                <w:tcPr>
+                                  <w:tcW w:w="619" w:type="dxa"/>
+                                </w:tcPr>
+                                <w:p/>
+                              </w:tc>
+                              <w:tc>
+                                <w:tcPr>
+                                  <w:tcW w:w="619" w:type="dxa"/>
+                                </w:tcPr>
+                                <w:p/>
+                              </w:tc>
+                            </w:tr>
+                            <w:tr>
+                              <w:trPr>
+                                <w:trHeight w:val="589"/>
+                              </w:trPr>
+                              <w:tc>
+                                <w:tcPr>
+                                  <w:tcW w:w="619" w:type="dxa"/>
+                                  <w:vAlign w:val="center"/>
+                                </w:tcPr>
+                                <w:p>
+                                  <w:pPr>
+                                    <w:jc w:val="center"/>
+                                  </w:pPr>
+                                  <w:r>
+                                    <w:t>pit</w:t>
+                                  </w:r>
+                                </w:p>
+                              </w:tc>
+                              <w:tc>
+                                <w:tcPr>
+                                  <w:tcW w:w="619" w:type="dxa"/>
+                                </w:tcPr>
+                                <w:p/>
+                              </w:tc>
+                              <w:tc>
+                                <w:tcPr>
+                                  <w:tcW w:w="619" w:type="dxa"/>
+                                </w:tcPr>
+                                <w:p/>
+                              </w:tc>
+                              <w:tc>
+                                <w:tcPr>
+                                  <w:tcW w:w="619" w:type="dxa"/>
+                                </w:tcPr>
+                                <w:p/>
+                              </w:tc>
+                            </w:tr>
+                            <w:tr>
+                              <w:trPr>
+                                <w:trHeight w:val="555"/>
+                              </w:trPr>
+                              <w:tc>
+                                <w:tcPr>
+                                  <w:tcW w:w="619" w:type="dxa"/>
+                                </w:tcPr>
+                                <w:p/>
+                              </w:tc>
+                              <w:tc>
+                                <w:tcPr>
+                                  <w:tcW w:w="619" w:type="dxa"/>
+                                  <w:vAlign w:val="center"/>
+                                </w:tcPr>
+                                <w:p>
+                                  <w:pPr>
+                                    <w:jc w:val="center"/>
+                                  </w:pPr>
+                                  <w:r>
+                                    <w:t>w</w:t>
+                                  </w:r>
+                                </w:p>
+                              </w:tc>
+                              <w:tc>
+                                <w:tcPr>
+                                  <w:tcW w:w="619" w:type="dxa"/>
+                                </w:tcPr>
+                                <w:p/>
+                              </w:tc>
+                              <w:tc>
+                                <w:tcPr>
+                                  <w:tcW w:w="619" w:type="dxa"/>
+                                </w:tcPr>
+                                <w:p/>
+                              </w:tc>
+                            </w:tr>
+                          </w:tbl>
+                          <w:p/>
+                        </w:txbxContent>
+                      </wps:txbx>
+                      <wps:bodyPr rot="0" vert="horz" wrap="square" lIns="91440" tIns="45720" rIns="91440" bIns="45720" anchor="t" anchorCtr="0">
+                        <a:noAutofit/>
+                      </wps:bodyPr>
+                    </wps:wsp>
+                  </a:graphicData>
+                </a:graphic>
+                <wp14:sizeRelH relativeFrom="margin">
+                  <wp14:pctWidth>0</wp14:pctWidth>
+                </wp14:sizeRelH>
+                <wp14:sizeRelV relativeFrom="margin">
+                  <wp14:pctHeight>0</wp14:pctHeight>
+                </wp14:sizeRelV>
+              </wp:anchor>
+            </w:drawing>
+          </mc:Choice>
+          <mc:Fallback>
+            <w:pict>
+              <v:shape w14:anchorId="5AC6AA11" id="_x0000_s1027" type="#_x0000_t202" style="position:absolute;left:0;text-align:left;margin-left:0;margin-top:1pt;width:143.25pt;height:124.4pt;z-index:251661312;visibility:visible;mso-wrap-style:square;mso-width-percent:0;mso-height-percent:0;mso-wrap-distance-left:9pt;mso-wrap-distance-top:3.6pt;mso-wrap-distance-right:9pt;mso-wrap-distance-bottom:3.6pt;mso-position-horizontal:center;mso-position-horizontal-relative:margin;mso-position-vertical:absolute;mso-position-vertical-relative:text;mso-width-percent:0;mso-height-percent:0;mso-width-relative:margin;mso-height-relative:margin;v-text-anchor:top" o:gfxdata="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" stroked="f">
+                <v:textbox>
+                  <w:txbxContent>
+                    <w:tbl>
+                      <w:tblPr>
+                        <w:tblStyle w:val="TableGrid"/>
+                        <w:tblW w:w="0" w:type="auto"/>
+                        <w:tblLook w:val="04A0" w:firstRow="1" w:lastRow="0" w:firstColumn="1" w:lastColumn="0" w:noHBand="0" w:noVBand="1"/>
+                      </w:tblPr>
+                      <w:tblGrid>
+                        <w:gridCol w:w="619"/>
+                        <w:gridCol w:w="619"/>
+                        <w:gridCol w:w="619"/>
+                        <w:gridCol w:w="619"/>
+                      </w:tblGrid>
+                      <w:tr>
+                        <w:trPr>
+                          <w:trHeight w:val="589"/>
+                        </w:trPr>
+                        <w:tc>
+                          <w:tcPr>
+                            <w:tcW w:w="619" w:type="dxa"/>
+                          </w:tcPr>
+                          <w:p/>
+                        </w:tc>
+                        <w:tc>
+                          <w:tcPr>
+                            <w:tcW w:w="619" w:type="dxa"/>
+                          </w:tcPr>
+                          <w:p/>
+                        </w:tc>
+                        <w:tc>
+                          <w:tcPr>
+                            <w:tcW w:w="619" w:type="dxa"/>
+                          </w:tcPr>
+                          <w:p/>
+                        </w:tc>
+                        <w:tc>
+                          <w:tcPr>
+                            <w:tcW w:w="619" w:type="dxa"/>
+                            <w:vAlign w:val="center"/>
+                          </w:tcPr>
+                          <w:p>
+                            <w:pPr>
+                              <w:jc w:val="center"/>
+                            </w:pPr>
+                            <w:r>
+                              <w:t>gold</w:t>
+                            </w:r>
+                          </w:p>
+                        </w:tc>
+                      </w:tr>
+                      <w:tr>
+                        <w:trPr>
+                          <w:trHeight w:val="555"/>
+                        </w:trPr>
+                        <w:tc>
+                          <w:tcPr>
+                            <w:tcW w:w="619" w:type="dxa"/>
+                          </w:tcPr>
+                          <w:p/>
+                        </w:tc>
+                        <w:tc>
+                          <w:tcPr>
+                            <w:tcW w:w="619" w:type="dxa"/>
+                          </w:tcPr>
+                          <w:p/>
+                        </w:tc>
+                        <w:tc>
+                          <w:tcPr>
+                            <w:tcW w:w="619" w:type="dxa"/>
+                          </w:tcPr>
+                          <w:p/>
+                        </w:tc>
+                        <w:tc>
+                          <w:tcPr>
+                            <w:tcW w:w="619" w:type="dxa"/>
+                          </w:tcPr>
+                          <w:p/>
+                        </w:tc>
+                      </w:tr>
+                      <w:tr>
+                        <w:trPr>
+                          <w:trHeight w:val="589"/>
+                        </w:trPr>
+                        <w:tc>
+                          <w:tcPr>
+                            <w:tcW w:w="619" w:type="dxa"/>
+                            <w:vAlign w:val="center"/>
+                          </w:tcPr>
+                          <w:p>
+                            <w:pPr>
+                              <w:jc w:val="center"/>
+                            </w:pPr>
+                            <w:r>
+                              <w:t>pit</w:t>
+                            </w:r>
+                          </w:p>
+                        </w:tc>
+                        <w:tc>
+                          <w:tcPr>
+                            <w:tcW w:w="619" w:type="dxa"/>
+                          </w:tcPr>
+                          <w:p/>
+                        </w:tc>
+                        <w:tc>
+                          <w:tcPr>
+                            <w:tcW w:w="619" w:type="dxa"/>
+                          </w:tcPr>
+                          <w:p/>
+                        </w:tc>
+                        <w:tc>
+                          <w:tcPr>
+                            <w:tcW w:w="619" w:type="dxa"/>
+                          </w:tcPr>
+                          <w:p/>
+                        </w:tc>
+                      </w:tr>
+                      <w:tr>
+                        <w:trPr>
+                          <w:trHeight w:val="555"/>
+                        </w:trPr>
+                        <w:tc>
+                          <w:tcPr>
+                            <w:tcW w:w="619" w:type="dxa"/>
+                          </w:tcPr>
+                          <w:p/>
+                        </w:tc>
+                        <w:tc>
+                          <w:tcPr>
+                            <w:tcW w:w="619" w:type="dxa"/>
+                            <w:vAlign w:val="center"/>
+                          </w:tcPr>
+                          <w:p>
+                            <w:pPr>
+                              <w:jc w:val="center"/>
+                            </w:pPr>
+                            <w:r>
+                              <w:t>w</w:t>
+                            </w:r>
+                          </w:p>
+                        </w:tc>
+                        <w:tc>
+                          <w:tcPr>
+                            <w:tcW w:w="619" w:type="dxa"/>
+                          </w:tcPr>
+                          <w:p/>
+                        </w:tc>
+                        <w:tc>
+                          <w:tcPr>
+                            <w:tcW w:w="619" w:type="dxa"/>
+                          </w:tcPr>
+                          <w:p/>
+                        </w:tc>
+                      </w:tr>
+                    </w:tbl>
+                    <w:p/>
+                  </w:txbxContent>
+                </v:textbox>
+                <w10:wrap anchorx="margin"/>
+              </v:shape>
+            </w:pict>
+          </mc:Fallback>
+        </mc:AlternateContent>
+      </w:r>
+      <w:r>
+        <w:rPr>
+          <w:noProof/>
+        </w:rPr>
+        <mc:AlternateContent>
+          <mc:Choice Requires="wps">
+            <w:drawing>
+              <wp:anchor distT="45720" distB="45720" distL="114300" distR="114300" simplePos="0" relativeHeight="251659264" behindDoc="0" locked="0" layoutInCell="1" allowOverlap="1" wp14:anchorId="507AA9F3" wp14:editId="1AC54BFE">
                 <wp:simplePos x="0" y="0"/>
                 <wp:positionH relativeFrom="margin">
                   <wp:align>left</wp:align>
@@ -389,11 +1348,7 @@
           </mc:Choice>
           <mc:Fallback>
             <w:pict>
-              <v:shapetype w14:anchorId="507AA9F3" id="_x0000_t202" coordsize="21600,21600" o:spt="202" path="m,l,21600r21600,l21600,xe">
-                <v:stroke joinstyle="miter"/>
-                <v:path gradientshapeok="t" o:connecttype="rect"/>
-              </v:shapetype>
-              <v:shape id="Text Box 2" o:spid="_x0000_s1026" type="#_x0000_t202" style="position:absolute;left:0;text-align:left;margin-left:0;margin-top:1pt;width:143.25pt;height:132pt;z-index:251659264;visibility:visible;mso-wrap-style:square;mso-width-percent:0;mso-height-percent:0;mso-wrap-distance-left:9pt;mso-wrap-distance-top:3.6pt;mso-wrap-distance-right:9pt;mso-wrap-distance-bottom:3.6pt;mso-position-horizontal:left;mso-position-horizontal-relative:margin;mso-position-vertical:absolute;mso-position-vertical-relative:text;mso-width-percent:0;mso-height-percent:0;mso-width-relative:margin;mso-height-relative:margin;v-text-anchor:top" o:gfxdata="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" stroked="f">
+              <v:shape w14:anchorId="507AA9F3" id="_x0000_s1028" type="#_x0000_t202" style="position:absolute;left:0;text-align:left;margin-left:0;margin-top:1pt;width:143.25pt;height:132pt;z-index:251659264;visibility:visible;mso-wrap-style:square;mso-width-percent:0;mso-height-percent:0;mso-wrap-distance-left:9pt;mso-wrap-distance-top:3.6pt;mso-wrap-distance-right:9pt;mso-wrap-distance-bottom:3.6pt;mso-position-horizontal:left;mso-position-horizontal-relative:margin;mso-position-vertical:absolute;mso-position-vertical-relative:text;mso-width-percent:0;mso-height-percent:0;mso-width-relative:margin;mso-height-relative:margin;v-text-anchor:top" o:gfxdata="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" stroked="f">
                 <v:textbox>
                   <w:txbxContent>
                     <w:tbl>
@@ -559,6 +1514,31 @@
           </mc:Fallback>
         </mc:AlternateContent>
       </w:r>
+    </w:p>
+    <w:p>
+      <w:pPr>
+        <w:ind w:firstLine="360"/>
+      </w:pPr>
+    </w:p>
+    <w:p>
+      <w:pPr>
+        <w:ind w:firstLine="360"/>
+      </w:pPr>
+    </w:p>
+    <w:p>
+      <w:pPr>
+        <w:ind w:firstLine="360"/>
+      </w:pPr>
+    </w:p>
+    <w:p>
+      <w:pPr>
+        <w:ind w:firstLine="360"/>
+      </w:pPr>
+    </w:p>
+    <w:p>
+      <w:pPr>
+        <w:ind w:firstLine="360"/>
+      </w:pPr>
       <w:r>
         <w:rPr>
           <w:noProof/>
@@ -566,820 +1546,7 @@
         <mc:AlternateContent>
           <mc:Choice Requires="wps">
             <w:drawing>
-              <wp:anchor distT="45720" distB="45720" distL="114300" distR="114300" simplePos="0" relativeHeight="251663360" behindDoc="0" locked="0" layoutInCell="1" allowOverlap="1" wp14:anchorId="0E7372A6" wp14:editId="2D42E430">
-                <wp:simplePos x="0" y="0"/>
-                <wp:positionH relativeFrom="margin">
-                  <wp:align>right</wp:align>
-                </wp:positionH>
-                <wp:positionV relativeFrom="paragraph">
-                  <wp:posOffset>12700</wp:posOffset>
-                </wp:positionV>
-                <wp:extent cx="1819275" cy="1571625"/>
-                <wp:effectExtent l="0" t="0" r="9525" b="9525"/>
-                <wp:wrapNone/>
-                <wp:docPr id="5" name="Text Box 2"/>
-                <wp:cNvGraphicFramePr>
-                  <a:graphicFrameLocks xmlns:a="http://schemas.openxmlformats.org/drawingml/2006/main"/>
-                </wp:cNvGraphicFramePr>
-                <a:graphic xmlns:a="http://schemas.openxmlformats.org/drawingml/2006/main">
-                  <a:graphicData uri="http://schemas.microsoft.com/office/word/2010/wordprocessingShape">
-                    <wps:wsp>
-                      <wps:cNvSpPr txBox="1">
-                        <a:spLocks noChangeArrowheads="1"/>
-                      </wps:cNvSpPr>
-                      <wps:spPr bwMode="auto">
-                        <a:xfrm>
-                          <a:off x="0" y="0"/>
-                          <a:ext cx="1819275" cy="1571625"/>
-                        </a:xfrm>
-                        <a:prstGeom prst="rect">
-                          <a:avLst/>
-                        </a:prstGeom>
-                        <a:solidFill>
-                          <a:srgbClr val="FFFFFF"/>
-                        </a:solidFill>
-                        <a:ln w="9525">
-                          <a:noFill/>
-                          <a:miter lim="800000"/>
-                          <a:headEnd/>
-                          <a:tailEnd/>
-                        </a:ln>
-                      </wps:spPr>
-                      <wps:txbx>
-                        <w:txbxContent>
-                          <w:tbl>
-                            <w:tblPr>
-                              <w:tblStyle w:val="TableGrid"/>
-                              <w:tblW w:w="0" w:type="auto"/>
-                              <w:tblLook w:val="04A0" w:firstRow="1" w:lastRow="0" w:firstColumn="1" w:lastColumn="0" w:noHBand="0" w:noVBand="1"/>
-                            </w:tblPr>
-                            <w:tblGrid>
-                              <w:gridCol w:w="619"/>
-                              <w:gridCol w:w="619"/>
-                              <w:gridCol w:w="619"/>
-                              <w:gridCol w:w="619"/>
-                            </w:tblGrid>
-                            <w:tr>
-                              <w:trPr>
-                                <w:trHeight w:val="589"/>
-                              </w:trPr>
-                              <w:tc>
-                                <w:tcPr>
-                                  <w:tcW w:w="619" w:type="dxa"/>
-                                </w:tcPr>
-                                <w:p/>
-                              </w:tc>
-                              <w:tc>
-                                <w:tcPr>
-                                  <w:tcW w:w="619" w:type="dxa"/>
-                                </w:tcPr>
-                                <w:p/>
-                              </w:tc>
-                              <w:tc>
-                                <w:tcPr>
-                                  <w:tcW w:w="619" w:type="dxa"/>
-                                </w:tcPr>
-                                <w:p/>
-                              </w:tc>
-                              <w:tc>
-                                <w:tcPr>
-                                  <w:tcW w:w="619" w:type="dxa"/>
-                                </w:tcPr>
-                                <w:p/>
-                              </w:tc>
-                            </w:tr>
-                            <w:tr>
-                              <w:trPr>
-                                <w:trHeight w:val="555"/>
-                              </w:trPr>
-                              <w:tc>
-                                <w:tcPr>
-                                  <w:tcW w:w="619" w:type="dxa"/>
-                                </w:tcPr>
-                                <w:p/>
-                              </w:tc>
-                              <w:tc>
-                                <w:tcPr>
-                                  <w:tcW w:w="619" w:type="dxa"/>
-                                </w:tcPr>
-                                <w:p/>
-                              </w:tc>
-                              <w:tc>
-                                <w:tcPr>
-                                  <w:tcW w:w="619" w:type="dxa"/>
-                                </w:tcPr>
-                                <w:p/>
-                              </w:tc>
-                              <w:tc>
-                                <w:tcPr>
-                                  <w:tcW w:w="619" w:type="dxa"/>
-                                </w:tcPr>
-                                <w:p/>
-                              </w:tc>
-                            </w:tr>
-                            <w:tr>
-                              <w:trPr>
-                                <w:trHeight w:val="589"/>
-                              </w:trPr>
-                              <w:tc>
-                                <w:tcPr>
-                                  <w:tcW w:w="619" w:type="dxa"/>
-                                  <w:vAlign w:val="center"/>
-                                </w:tcPr>
-                                <w:p>
-                                  <w:pPr>
-                                    <w:jc w:val="center"/>
-                                  </w:pPr>
-                                  <w:r>
-                                    <w:t>w</w:t>
-                                  </w:r>
-                                </w:p>
-                              </w:tc>
-                              <w:tc>
-                                <w:tcPr>
-                                  <w:tcW w:w="619" w:type="dxa"/>
-                                  <w:vAlign w:val="center"/>
-                                </w:tcPr>
-                                <w:p>
-                                  <w:pPr>
-                                    <w:jc w:val="center"/>
-                                  </w:pPr>
-                                  <w:r>
-                                    <w:t>pit</w:t>
-                                  </w:r>
-                                </w:p>
-                              </w:tc>
-                              <w:tc>
-                                <w:tcPr>
-                                  <w:tcW w:w="619" w:type="dxa"/>
-                                  <w:vAlign w:val="center"/>
-                                </w:tcPr>
-                                <w:p>
-                                  <w:pPr>
-                                    <w:jc w:val="center"/>
-                                  </w:pPr>
-                                  <w:r>
-                                    <w:t>pit</w:t>
-                                  </w:r>
-                                </w:p>
-                              </w:tc>
-                              <w:tc>
-                                <w:tcPr>
-                                  <w:tcW w:w="619" w:type="dxa"/>
-                                </w:tcPr>
-                                <w:p/>
-                              </w:tc>
-                            </w:tr>
-                            <w:tr>
-                              <w:trPr>
-                                <w:trHeight w:val="555"/>
-                              </w:trPr>
-                              <w:tc>
-                                <w:tcPr>
-                                  <w:tcW w:w="619" w:type="dxa"/>
-                                </w:tcPr>
-                                <w:p/>
-                              </w:tc>
-                              <w:tc>
-                                <w:tcPr>
-                                  <w:tcW w:w="619" w:type="dxa"/>
-                                </w:tcPr>
-                                <w:p/>
-                              </w:tc>
-                              <w:tc>
-                                <w:tcPr>
-                                  <w:tcW w:w="619" w:type="dxa"/>
-                                </w:tcPr>
-                                <w:p/>
-                              </w:tc>
-                              <w:tc>
-                                <w:tcPr>
-                                  <w:tcW w:w="619" w:type="dxa"/>
-                                  <w:vAlign w:val="center"/>
-                                </w:tcPr>
-                                <w:p>
-                                  <w:pPr>
-                                    <w:jc w:val="center"/>
-                                  </w:pPr>
-                                  <w:r>
-                                    <w:t>gold</w:t>
-                                  </w:r>
-                                </w:p>
-                              </w:tc>
-                            </w:tr>
-                          </w:tbl>
-                          <w:p/>
-                        </w:txbxContent>
-                      </wps:txbx>
-                      <wps:bodyPr rot="0" vert="horz" wrap="square" lIns="91440" tIns="45720" rIns="91440" bIns="45720" anchor="t" anchorCtr="0">
-                        <a:noAutofit/>
-                      </wps:bodyPr>
-                    </wps:wsp>
-                  </a:graphicData>
-                </a:graphic>
-                <wp14:sizeRelH relativeFrom="margin">
-                  <wp14:pctWidth>0</wp14:pctWidth>
-                </wp14:sizeRelH>
-                <wp14:sizeRelV relativeFrom="margin">
-                  <wp14:pctHeight>0</wp14:pctHeight>
-                </wp14:sizeRelV>
-              </wp:anchor>
-            </w:drawing>
-          </mc:Choice>
-          <mc:Fallback>
-            <w:pict>
-              <v:shape w14:anchorId="0E7372A6" id="_x0000_s1027" type="#_x0000_t202" style="position:absolute;left:0;text-align:left;margin-left:92.05pt;margin-top:1pt;width:143.25pt;height:123.75pt;z-index:251663360;visibility:visible;mso-wrap-style:square;mso-width-percent:0;mso-height-percent:0;mso-wrap-distance-left:9pt;mso-wrap-distance-top:3.6pt;mso-wrap-distance-right:9pt;mso-wrap-distance-bottom:3.6pt;mso-position-horizontal:right;mso-position-horizontal-relative:margin;mso-position-vertical:absolute;mso-position-vertical-relative:text;mso-width-percent:0;mso-height-percent:0;mso-width-relative:margin;mso-height-relative:margin;v-text-anchor:top" o:gfxdata="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" stroked="f">
-                <v:textbox>
-                  <w:txbxContent>
-                    <w:tbl>
-                      <w:tblPr>
-                        <w:tblStyle w:val="TableGrid"/>
-                        <w:tblW w:w="0" w:type="auto"/>
-                        <w:tblLook w:val="04A0" w:firstRow="1" w:lastRow="0" w:firstColumn="1" w:lastColumn="0" w:noHBand="0" w:noVBand="1"/>
-                      </w:tblPr>
-                      <w:tblGrid>
-                        <w:gridCol w:w="619"/>
-                        <w:gridCol w:w="619"/>
-                        <w:gridCol w:w="619"/>
-                        <w:gridCol w:w="619"/>
-                      </w:tblGrid>
-                      <w:tr>
-                        <w:trPr>
-                          <w:trHeight w:val="589"/>
-                        </w:trPr>
-                        <w:tc>
-                          <w:tcPr>
-                            <w:tcW w:w="619" w:type="dxa"/>
-                          </w:tcPr>
-                          <w:p/>
-                        </w:tc>
-                        <w:tc>
-                          <w:tcPr>
-                            <w:tcW w:w="619" w:type="dxa"/>
-                          </w:tcPr>
-                          <w:p/>
-                        </w:tc>
-                        <w:tc>
-                          <w:tcPr>
-                            <w:tcW w:w="619" w:type="dxa"/>
-                          </w:tcPr>
-                          <w:p/>
-                        </w:tc>
-                        <w:tc>
-                          <w:tcPr>
-                            <w:tcW w:w="619" w:type="dxa"/>
-                          </w:tcPr>
-                          <w:p/>
-                        </w:tc>
-                      </w:tr>
-                      <w:tr>
-                        <w:trPr>
-                          <w:trHeight w:val="555"/>
-                        </w:trPr>
-                        <w:tc>
-                          <w:tcPr>
-                            <w:tcW w:w="619" w:type="dxa"/>
-                          </w:tcPr>
-                          <w:p/>
-                        </w:tc>
-                        <w:tc>
-                          <w:tcPr>
-                            <w:tcW w:w="619" w:type="dxa"/>
-                          </w:tcPr>
-                          <w:p/>
-                        </w:tc>
-                        <w:tc>
-                          <w:tcPr>
-                            <w:tcW w:w="619" w:type="dxa"/>
-                          </w:tcPr>
-                          <w:p/>
-                        </w:tc>
-                        <w:tc>
-                          <w:tcPr>
-                            <w:tcW w:w="619" w:type="dxa"/>
-                          </w:tcPr>
-                          <w:p/>
-                        </w:tc>
-                      </w:tr>
-                      <w:tr>
-                        <w:trPr>
-                          <w:trHeight w:val="589"/>
-                        </w:trPr>
-                        <w:tc>
-                          <w:tcPr>
-                            <w:tcW w:w="619" w:type="dxa"/>
-                            <w:vAlign w:val="center"/>
-                          </w:tcPr>
-                          <w:p>
-                            <w:pPr>
-                              <w:jc w:val="center"/>
-                            </w:pPr>
-                            <w:r>
-                              <w:t>w</w:t>
-                            </w:r>
-                          </w:p>
-                        </w:tc>
-                        <w:tc>
-                          <w:tcPr>
-                            <w:tcW w:w="619" w:type="dxa"/>
-                            <w:vAlign w:val="center"/>
-                          </w:tcPr>
-                          <w:p>
-                            <w:pPr>
-                              <w:jc w:val="center"/>
-                            </w:pPr>
-                            <w:r>
-                              <w:t>pit</w:t>
-                            </w:r>
-                          </w:p>
-                        </w:tc>
-                        <w:tc>
-                          <w:tcPr>
-                            <w:tcW w:w="619" w:type="dxa"/>
-                            <w:vAlign w:val="center"/>
-                          </w:tcPr>
-                          <w:p>
-                            <w:pPr>
-                              <w:jc w:val="center"/>
-                            </w:pPr>
-                            <w:r>
-                              <w:t>pit</w:t>
-                            </w:r>
-                          </w:p>
-                        </w:tc>
-                        <w:tc>
-                          <w:tcPr>
-                            <w:tcW w:w="619" w:type="dxa"/>
-                          </w:tcPr>
-                          <w:p/>
-                        </w:tc>
-                      </w:tr>
-                      <w:tr>
-                        <w:trPr>
-                          <w:trHeight w:val="555"/>
-                        </w:trPr>
-                        <w:tc>
-                          <w:tcPr>
-                            <w:tcW w:w="619" w:type="dxa"/>
-                          </w:tcPr>
-                          <w:p/>
-                        </w:tc>
-                        <w:tc>
-                          <w:tcPr>
-                            <w:tcW w:w="619" w:type="dxa"/>
-                          </w:tcPr>
-                          <w:p/>
-                        </w:tc>
-                        <w:tc>
-                          <w:tcPr>
-                            <w:tcW w:w="619" w:type="dxa"/>
-                          </w:tcPr>
-                          <w:p/>
-                        </w:tc>
-                        <w:tc>
-                          <w:tcPr>
-                            <w:tcW w:w="619" w:type="dxa"/>
-                            <w:vAlign w:val="center"/>
-                          </w:tcPr>
-                          <w:p>
-                            <w:pPr>
-                              <w:jc w:val="center"/>
-                            </w:pPr>
-                            <w:r>
-                              <w:t>gold</w:t>
-                            </w:r>
-                          </w:p>
-                        </w:tc>
-                      </w:tr>
-                    </w:tbl>
-                    <w:p/>
-                  </w:txbxContent>
-                </v:textbox>
-                <w10:wrap anchorx="margin"/>
-              </v:shape>
-            </w:pict>
-          </mc:Fallback>
-        </mc:AlternateContent>
-      </w:r>
-      <w:r>
-        <w:rPr>
-          <w:noProof/>
-        </w:rPr>
-        <mc:AlternateContent>
-          <mc:Choice Requires="wps">
-            <w:drawing>
-              <wp:anchor distT="45720" distB="45720" distL="114300" distR="114300" simplePos="0" relativeHeight="251661312" behindDoc="0" locked="0" layoutInCell="1" allowOverlap="1" wp14:anchorId="5AC6AA11" wp14:editId="10746F8A">
-                <wp:simplePos x="0" y="0"/>
-                <wp:positionH relativeFrom="margin">
-                  <wp:align>center</wp:align>
-                </wp:positionH>
-                <wp:positionV relativeFrom="paragraph">
-                  <wp:posOffset>12700</wp:posOffset>
-                </wp:positionV>
-                <wp:extent cx="1819275" cy="1571625"/>
-                <wp:effectExtent l="0" t="0" r="9525" b="9525"/>
-                <wp:wrapNone/>
-                <wp:docPr id="4" name="Text Box 2"/>
-                <wp:cNvGraphicFramePr>
-                  <a:graphicFrameLocks xmlns:a="http://schemas.openxmlformats.org/drawingml/2006/main"/>
-                </wp:cNvGraphicFramePr>
-                <a:graphic xmlns:a="http://schemas.openxmlformats.org/drawingml/2006/main">
-                  <a:graphicData uri="http://schemas.microsoft.com/office/word/2010/wordprocessingShape">
-                    <wps:wsp>
-                      <wps:cNvSpPr txBox="1">
-                        <a:spLocks noChangeArrowheads="1"/>
-                      </wps:cNvSpPr>
-                      <wps:spPr bwMode="auto">
-                        <a:xfrm>
-                          <a:off x="0" y="0"/>
-                          <a:ext cx="1819275" cy="1571625"/>
-                        </a:xfrm>
-                        <a:prstGeom prst="rect">
-                          <a:avLst/>
-                        </a:prstGeom>
-                        <a:solidFill>
-                          <a:srgbClr val="FFFFFF"/>
-                        </a:solidFill>
-                        <a:ln w="9525">
-                          <a:noFill/>
-                          <a:miter lim="800000"/>
-                          <a:headEnd/>
-                          <a:tailEnd/>
-                        </a:ln>
-                      </wps:spPr>
-                      <wps:txbx>
-                        <w:txbxContent>
-                          <w:tbl>
-                            <w:tblPr>
-                              <w:tblStyle w:val="TableGrid"/>
-                              <w:tblW w:w="0" w:type="auto"/>
-                              <w:tblLook w:val="04A0" w:firstRow="1" w:lastRow="0" w:firstColumn="1" w:lastColumn="0" w:noHBand="0" w:noVBand="1"/>
-                            </w:tblPr>
-                            <w:tblGrid>
-                              <w:gridCol w:w="619"/>
-                              <w:gridCol w:w="619"/>
-                              <w:gridCol w:w="619"/>
-                              <w:gridCol w:w="619"/>
-                            </w:tblGrid>
-                            <w:tr>
-                              <w:trPr>
-                                <w:trHeight w:val="589"/>
-                              </w:trPr>
-                              <w:tc>
-                                <w:tcPr>
-                                  <w:tcW w:w="619" w:type="dxa"/>
-                                </w:tcPr>
-                                <w:p/>
-                              </w:tc>
-                              <w:tc>
-                                <w:tcPr>
-                                  <w:tcW w:w="619" w:type="dxa"/>
-                                </w:tcPr>
-                                <w:p/>
-                              </w:tc>
-                              <w:tc>
-                                <w:tcPr>
-                                  <w:tcW w:w="619" w:type="dxa"/>
-                                </w:tcPr>
-                                <w:p/>
-                              </w:tc>
-                              <w:tc>
-                                <w:tcPr>
-                                  <w:tcW w:w="619" w:type="dxa"/>
-                                  <w:vAlign w:val="center"/>
-                                </w:tcPr>
-                                <w:p>
-                                  <w:pPr>
-                                    <w:jc w:val="center"/>
-                                  </w:pPr>
-                                  <w:r>
-                                    <w:t>gold</w:t>
-                                  </w:r>
-                                </w:p>
-                              </w:tc>
-                            </w:tr>
-                            <w:tr>
-                              <w:trPr>
-                                <w:trHeight w:val="555"/>
-                              </w:trPr>
-                              <w:tc>
-                                <w:tcPr>
-                                  <w:tcW w:w="619" w:type="dxa"/>
-                                </w:tcPr>
-                                <w:p/>
-                              </w:tc>
-                              <w:tc>
-                                <w:tcPr>
-                                  <w:tcW w:w="619" w:type="dxa"/>
-                                </w:tcPr>
-                                <w:p/>
-                              </w:tc>
-                              <w:tc>
-                                <w:tcPr>
-                                  <w:tcW w:w="619" w:type="dxa"/>
-                                </w:tcPr>
-                                <w:p/>
-                              </w:tc>
-                              <w:tc>
-                                <w:tcPr>
-                                  <w:tcW w:w="619" w:type="dxa"/>
-                                </w:tcPr>
-                                <w:p/>
-                              </w:tc>
-                            </w:tr>
-                            <w:tr>
-                              <w:trPr>
-                                <w:trHeight w:val="589"/>
-                              </w:trPr>
-                              <w:tc>
-                                <w:tcPr>
-                                  <w:tcW w:w="619" w:type="dxa"/>
-                                  <w:vAlign w:val="center"/>
-                                </w:tcPr>
-                                <w:p>
-                                  <w:pPr>
-                                    <w:jc w:val="center"/>
-                                  </w:pPr>
-                                  <w:r>
-                                    <w:t>pit</w:t>
-                                  </w:r>
-                                </w:p>
-                              </w:tc>
-                              <w:tc>
-                                <w:tcPr>
-                                  <w:tcW w:w="619" w:type="dxa"/>
-                                </w:tcPr>
-                                <w:p/>
-                              </w:tc>
-                              <w:tc>
-                                <w:tcPr>
-                                  <w:tcW w:w="619" w:type="dxa"/>
-                                </w:tcPr>
-                                <w:p/>
-                              </w:tc>
-                              <w:tc>
-                                <w:tcPr>
-                                  <w:tcW w:w="619" w:type="dxa"/>
-                                </w:tcPr>
-                                <w:p/>
-                              </w:tc>
-                            </w:tr>
-                            <w:tr>
-                              <w:trPr>
-                                <w:trHeight w:val="555"/>
-                              </w:trPr>
-                              <w:tc>
-                                <w:tcPr>
-                                  <w:tcW w:w="619" w:type="dxa"/>
-                                </w:tcPr>
-                                <w:p/>
-                              </w:tc>
-                              <w:tc>
-                                <w:tcPr>
-                                  <w:tcW w:w="619" w:type="dxa"/>
-                                  <w:vAlign w:val="center"/>
-                                </w:tcPr>
-                                <w:p>
-                                  <w:pPr>
-                                    <w:jc w:val="center"/>
-                                  </w:pPr>
-                                  <w:r>
-                                    <w:t>w</w:t>
-                                  </w:r>
-                                </w:p>
-                              </w:tc>
-                              <w:tc>
-                                <w:tcPr>
-                                  <w:tcW w:w="619" w:type="dxa"/>
-                                </w:tcPr>
-                                <w:p/>
-                              </w:tc>
-                              <w:tc>
-                                <w:tcPr>
-                                  <w:tcW w:w="619" w:type="dxa"/>
-                                </w:tcPr>
-                                <w:p/>
-                              </w:tc>
-                            </w:tr>
-                          </w:tbl>
-                          <w:p/>
-                        </w:txbxContent>
-                      </wps:txbx>
-                      <wps:bodyPr rot="0" vert="horz" wrap="square" lIns="91440" tIns="45720" rIns="91440" bIns="45720" anchor="t" anchorCtr="0">
-                        <a:noAutofit/>
-                      </wps:bodyPr>
-                    </wps:wsp>
-                  </a:graphicData>
-                </a:graphic>
-                <wp14:sizeRelH relativeFrom="margin">
-                  <wp14:pctWidth>0</wp14:pctWidth>
-                </wp14:sizeRelH>
-                <wp14:sizeRelV relativeFrom="margin">
-                  <wp14:pctHeight>0</wp14:pctHeight>
-                </wp14:sizeRelV>
-              </wp:anchor>
-            </w:drawing>
-          </mc:Choice>
-          <mc:Fallback>
-            <w:pict>
-              <v:shape w14:anchorId="5AC6AA11" id="_x0000_s1028" type="#_x0000_t202" style="position:absolute;left:0;text-align:left;margin-left:0;margin-top:1pt;width:143.25pt;height:123.75pt;z-index:251661312;visibility:visible;mso-wrap-style:square;mso-width-percent:0;mso-height-percent:0;mso-wrap-distance-left:9pt;mso-wrap-distance-top:3.6pt;mso-wrap-distance-right:9pt;mso-wrap-distance-bottom:3.6pt;mso-position-horizontal:center;mso-position-horizontal-relative:margin;mso-position-vertical:absolute;mso-position-vertical-relative:text;mso-width-percent:0;mso-height-percent:0;mso-width-relative:margin;mso-height-relative:margin;v-text-anchor:top" o:gfxdata="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" stroked="f">
-                <v:textbox>
-                  <w:txbxContent>
-                    <w:tbl>
-                      <w:tblPr>
-                        <w:tblStyle w:val="TableGrid"/>
-                        <w:tblW w:w="0" w:type="auto"/>
-                        <w:tblLook w:val="04A0" w:firstRow="1" w:lastRow="0" w:firstColumn="1" w:lastColumn="0" w:noHBand="0" w:noVBand="1"/>
-                      </w:tblPr>
-                      <w:tblGrid>
-                        <w:gridCol w:w="619"/>
-                        <w:gridCol w:w="619"/>
-                        <w:gridCol w:w="619"/>
-                        <w:gridCol w:w="619"/>
-                      </w:tblGrid>
-                      <w:tr>
-                        <w:trPr>
-                          <w:trHeight w:val="589"/>
-                        </w:trPr>
-                        <w:tc>
-                          <w:tcPr>
-                            <w:tcW w:w="619" w:type="dxa"/>
-                          </w:tcPr>
-                          <w:p/>
-                        </w:tc>
-                        <w:tc>
-                          <w:tcPr>
-                            <w:tcW w:w="619" w:type="dxa"/>
-                          </w:tcPr>
-                          <w:p/>
-                        </w:tc>
-                        <w:tc>
-                          <w:tcPr>
-                            <w:tcW w:w="619" w:type="dxa"/>
-                          </w:tcPr>
-                          <w:p/>
-                        </w:tc>
-                        <w:tc>
-                          <w:tcPr>
-                            <w:tcW w:w="619" w:type="dxa"/>
-                            <w:vAlign w:val="center"/>
-                          </w:tcPr>
-                          <w:p>
-                            <w:pPr>
-                              <w:jc w:val="center"/>
-                            </w:pPr>
-                            <w:r>
-                              <w:t>gold</w:t>
-                            </w:r>
-                          </w:p>
-                        </w:tc>
-                      </w:tr>
-                      <w:tr>
-                        <w:trPr>
-                          <w:trHeight w:val="555"/>
-                        </w:trPr>
-                        <w:tc>
-                          <w:tcPr>
-                            <w:tcW w:w="619" w:type="dxa"/>
-                          </w:tcPr>
-                          <w:p/>
-                        </w:tc>
-                        <w:tc>
-                          <w:tcPr>
-                            <w:tcW w:w="619" w:type="dxa"/>
-                          </w:tcPr>
-                          <w:p/>
-                        </w:tc>
-                        <w:tc>
-                          <w:tcPr>
-                            <w:tcW w:w="619" w:type="dxa"/>
-                          </w:tcPr>
-                          <w:p/>
-                        </w:tc>
-                        <w:tc>
-                          <w:tcPr>
-                            <w:tcW w:w="619" w:type="dxa"/>
-                          </w:tcPr>
-                          <w:p/>
-                        </w:tc>
-                      </w:tr>
-                      <w:tr>
-                        <w:trPr>
-                          <w:trHeight w:val="589"/>
-                        </w:trPr>
-                        <w:tc>
-                          <w:tcPr>
-                            <w:tcW w:w="619" w:type="dxa"/>
-                            <w:vAlign w:val="center"/>
-                          </w:tcPr>
-                          <w:p>
-                            <w:pPr>
-                              <w:jc w:val="center"/>
-                            </w:pPr>
-                            <w:r>
-                              <w:t>pit</w:t>
-                            </w:r>
-                          </w:p>
-                        </w:tc>
-                        <w:tc>
-                          <w:tcPr>
-                            <w:tcW w:w="619" w:type="dxa"/>
-                          </w:tcPr>
-                          <w:p/>
-                        </w:tc>
-                        <w:tc>
-                          <w:tcPr>
-                            <w:tcW w:w="619" w:type="dxa"/>
-                          </w:tcPr>
-                          <w:p/>
-                        </w:tc>
-                        <w:tc>
-                          <w:tcPr>
-                            <w:tcW w:w="619" w:type="dxa"/>
-                          </w:tcPr>
-                          <w:p/>
-                        </w:tc>
-                      </w:tr>
-                      <w:tr>
-                        <w:trPr>
-                          <w:trHeight w:val="555"/>
-                        </w:trPr>
-                        <w:tc>
-                          <w:tcPr>
-                            <w:tcW w:w="619" w:type="dxa"/>
-                          </w:tcPr>
-                          <w:p/>
-                        </w:tc>
-                        <w:tc>
-                          <w:tcPr>
-                            <w:tcW w:w="619" w:type="dxa"/>
-                            <w:vAlign w:val="center"/>
-                          </w:tcPr>
-                          <w:p>
-                            <w:pPr>
-                              <w:jc w:val="center"/>
-                            </w:pPr>
-                            <w:r>
-                              <w:t>w</w:t>
-                            </w:r>
-                          </w:p>
-                        </w:tc>
-                        <w:tc>
-                          <w:tcPr>
-                            <w:tcW w:w="619" w:type="dxa"/>
-                          </w:tcPr>
-                          <w:p/>
-                        </w:tc>
-                        <w:tc>
-                          <w:tcPr>
-                            <w:tcW w:w="619" w:type="dxa"/>
-                          </w:tcPr>
-                          <w:p/>
-                        </w:tc>
-                      </w:tr>
-                    </w:tbl>
-                    <w:p/>
-                  </w:txbxContent>
-                </v:textbox>
-                <w10:wrap anchorx="margin"/>
-              </v:shape>
-            </w:pict>
-          </mc:Fallback>
-        </mc:AlternateContent>
-      </w:r>
-    </w:p>
-    <w:p>
-      <w:pPr>
-        <w:ind w:firstLine="360"/>
-      </w:pPr>
-    </w:p>
-    <w:p>
-      <w:pPr>
-        <w:ind w:firstLine="360"/>
-      </w:pPr>
-    </w:p>
-    <w:p>
-      <w:pPr>
-        <w:ind w:firstLine="360"/>
-      </w:pPr>
-    </w:p>
-    <w:p>
-      <w:pPr>
-        <w:ind w:firstLine="360"/>
-      </w:pPr>
-    </w:p>
-    <w:p>
-      <w:pPr>
-        <w:ind w:firstLine="360"/>
-      </w:pPr>
-      <w:r>
-        <w:rPr>
-          <w:noProof/>
-        </w:rPr>
-        <mc:AlternateContent>
-          <mc:Choice Requires="wps">
-            <w:drawing>
-              <wp:anchor distT="45720" distB="45720" distL="114300" distR="114300" simplePos="0" relativeHeight="251667456" behindDoc="0" locked="0" layoutInCell="1" allowOverlap="1" wp14:anchorId="1DF7BF1A" wp14:editId="03012AF4">
+              <wp:anchor distT="45720" distB="45720" distL="114300" distR="114300" simplePos="0" relativeHeight="251667456" behindDoc="0" locked="0" layoutInCell="1" allowOverlap="1" wp14:anchorId="1DF7BF1A" wp14:editId="26F7A5CE">
                 <wp:simplePos x="0" y="0"/>
                 <wp:positionH relativeFrom="margin">
                   <wp:align>center</wp:align>
@@ -1442,7 +1609,7 @@
               </wp:anchor>
             </w:drawing>
           </mc:Choice>
-          <mc:Fallback>
+          <mc:Fallback xmlns:w16se="http://schemas.microsoft.com/office/word/2015/wordml/symex" xmlns:cx5="http://schemas.microsoft.com/office/drawing/2016/5/11/chartex" xmlns:cx4="http://schemas.microsoft.com/office/drawing/2016/5/10/chartex" xmlns:cx3="http://schemas.microsoft.com/office/drawing/2016/5/9/chartex" xmlns:cx2="http://schemas.microsoft.com/office/drawing/2015/10/21/chartex" xmlns:cx1="http://schemas.microsoft.com/office/drawing/2015/9/8/chartex" xmlns:cx="http://schemas.microsoft.com/office/drawing/2014/chartex">
             <w:pict>
               <v:shape w14:anchorId="1DF7BF1A" id="_x0000_s1029" type="#_x0000_t202" style="position:absolute;left:0;text-align:left;margin-left:0;margin-top:13.05pt;width:19.5pt;height:24.75pt;z-index:251667456;visibility:visible;mso-wrap-style:square;mso-width-percent:0;mso-height-percent:0;mso-wrap-distance-left:9pt;mso-wrap-distance-top:3.6pt;mso-wrap-distance-right:9pt;mso-wrap-distance-bottom:3.6pt;mso-position-horizontal:center;mso-position-horizontal-relative:margin;mso-position-vertical:absolute;mso-position-vertical-relative:text;mso-width-percent:0;mso-height-percent:0;mso-width-relative:margin;mso-height-relative:margin;v-text-anchor:top" o:gfxdata="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" stroked="f">
                 <v:textbox>
@@ -1467,7 +1634,7 @@
         <mc:AlternateContent>
           <mc:Choice Requires="wps">
             <w:drawing>
-              <wp:anchor distT="45720" distB="45720" distL="114300" distR="114300" simplePos="0" relativeHeight="251669504" behindDoc="0" locked="0" layoutInCell="1" allowOverlap="1" wp14:anchorId="3764DC12" wp14:editId="59594E3B">
+              <wp:anchor distT="45720" distB="45720" distL="114300" distR="114300" simplePos="0" relativeHeight="251669504" behindDoc="0" locked="0" layoutInCell="1" allowOverlap="1" wp14:anchorId="3764DC12" wp14:editId="4025744E">
                 <wp:simplePos x="0" y="0"/>
                 <wp:positionH relativeFrom="column">
                   <wp:posOffset>4867275</wp:posOffset>
@@ -1532,7 +1699,7 @@
           </mc:Choice>
           <mc:Fallback>
             <w:pict>
-              <v:shape w14:anchorId="3764DC12" id="_x0000_s1030" type="#_x0000_t202" style="position:absolute;left:0;text-align:left;margin-left:383.25pt;margin-top:9.3pt;width:19.5pt;height:36pt;z-index:251669504;visibility:visible;mso-wrap-style:square;mso-width-percent:0;mso-height-percent:0;mso-wrap-distance-left:9pt;mso-wrap-distance-top:3.6pt;mso-wrap-distance-right:9pt;mso-wrap-distance-bottom:3.6pt;mso-position-horizontal:absolute;mso-position-horizontal-relative:text;mso-position-vertical:absolute;mso-position-vertical-relative:text;mso-width-percent:0;mso-height-percent:0;mso-width-relative:margin;mso-height-relative:margin;v-text-anchor:top" o:gfxdata="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" stroked="f">
+              <v:shape w14:anchorId="3764DC12" id="_x0000_s1030" type="#_x0000_t202" style="position:absolute;left:0;text-align:left;margin-left:383.25pt;margin-top:9.3pt;width:19.5pt;height:36pt;z-index:251669504;visibility:visible;mso-wrap-style:square;mso-width-percent:0;mso-height-percent:0;mso-wrap-distance-left:9pt;mso-wrap-distance-top:3.6pt;mso-wrap-distance-right:9pt;mso-wrap-distance-bottom:3.6pt;mso-position-horizontal:absolute;mso-position-horizontal-relative:text;mso-position-vertical:absolute;mso-position-vertical-relative:text;mso-width-percent:0;mso-height-percent:0;mso-width-relative:margin;mso-height-relative:margin;v-text-anchor:top" o:gfxdata="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" stroked="f">
                 <v:textbox>
                   <w:txbxContent>
                     <w:p>
@@ -1617,7 +1784,7 @@
               </wp:anchor>
             </w:drawing>
           </mc:Choice>
-          <mc:Fallback>
+          <mc:Fallback xmlns:w16se="http://schemas.microsoft.com/office/word/2015/wordml/symex" xmlns:cx5="http://schemas.microsoft.com/office/drawing/2016/5/11/chartex" xmlns:cx4="http://schemas.microsoft.com/office/drawing/2016/5/10/chartex" xmlns:cx3="http://schemas.microsoft.com/office/drawing/2016/5/9/chartex" xmlns:cx2="http://schemas.microsoft.com/office/drawing/2015/10/21/chartex" xmlns:cx1="http://schemas.microsoft.com/office/drawing/2015/9/8/chartex" xmlns:cx="http://schemas.microsoft.com/office/drawing/2014/chartex">
             <w:pict>
               <v:shape w14:anchorId="09E9C164" id="_x0000_s1031" type="#_x0000_t202" style="position:absolute;left:0;text-align:left;margin-left:60.75pt;margin-top:10.8pt;width:19.5pt;height:24.75pt;z-index:251665408;visibility:visible;mso-wrap-style:square;mso-width-percent:0;mso-height-percent:0;mso-wrap-distance-left:9pt;mso-wrap-distance-top:3.6pt;mso-wrap-distance-right:9pt;mso-wrap-distance-bottom:3.6pt;mso-position-horizontal:absolute;mso-position-horizontal-relative:text;mso-position-vertical:absolute;mso-position-vertical-relative:text;mso-width-percent:0;mso-height-percent:0;mso-width-relative:margin;mso-height-relative:margin;v-text-anchor:top" o:gfxdata="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" stroked="f">
                 <v:textbox>
@@ -1634,13 +1801,17 @@
           </mc:Fallback>
         </mc:AlternateContent>
       </w:r>
-    </w:p>
+      <w:r>
+        <w:t>1</w:t>
+      </w:r>
+    </w:p>
+    <w:p/>
+    <w:p/>
     <w:p>
       <w:r>
         <w:rPr>
           <w:noProof/>
         </w:rPr>
-        <w:lastRenderedPageBreak/>
         <mc:AlternateContent>
           <mc:Choice Requires="wps">
             <w:drawing>
@@ -1709,7 +1880,7 @@
               </wp:anchor>
             </w:drawing>
           </mc:Choice>
-          <mc:Fallback>
+          <mc:Fallback xmlns:w16se="http://schemas.microsoft.com/office/word/2015/wordml/symex" xmlns:cx5="http://schemas.microsoft.com/office/drawing/2016/5/11/chartex" xmlns:cx4="http://schemas.microsoft.com/office/drawing/2016/5/10/chartex" xmlns:cx3="http://schemas.microsoft.com/office/drawing/2016/5/9/chartex" xmlns:cx2="http://schemas.microsoft.com/office/drawing/2015/10/21/chartex" xmlns:cx1="http://schemas.microsoft.com/office/drawing/2015/9/8/chartex" xmlns:cx="http://schemas.microsoft.com/office/drawing/2014/chartex">
             <w:pict>
               <v:shape w14:anchorId="2C7FA9DA" id="_x0000_s1032" type="#_x0000_t202" style="position:absolute;margin-left:0;margin-top:-22.5pt;width:117pt;height:76.5pt;z-index:251671552;visibility:visible;mso-wrap-style:square;mso-width-percent:0;mso-height-percent:0;mso-wrap-distance-left:9pt;mso-wrap-distance-top:3.6pt;mso-wrap-distance-right:9pt;mso-wrap-distance-bottom:3.6pt;mso-position-horizontal:left;mso-position-horizontal-relative:margin;mso-position-vertical:absolute;mso-position-vertical-relative:text;mso-width-percent:0;mso-height-percent:0;mso-width-relative:margin;mso-height-relative:margin;v-text-anchor:top" o:gfxdata="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">
                 <v:textbox>
@@ -1795,7 +1966,7 @@
               </wp:anchor>
             </w:drawing>
           </mc:Choice>
-          <mc:Fallback>
+          <mc:Fallback xmlns:w16se="http://schemas.microsoft.com/office/word/2015/wordml/symex" xmlns:cx5="http://schemas.microsoft.com/office/drawing/2016/5/11/chartex" xmlns:cx4="http://schemas.microsoft.com/office/drawing/2016/5/10/chartex" xmlns:cx3="http://schemas.microsoft.com/office/drawing/2016/5/9/chartex" xmlns:cx2="http://schemas.microsoft.com/office/drawing/2015/10/21/chartex" xmlns:cx1="http://schemas.microsoft.com/office/drawing/2015/9/8/chartex" xmlns:cx="http://schemas.microsoft.com/office/drawing/2014/chartex">
             <w:pict>
               <v:shape w14:anchorId="4F617D97" id="_x0000_s1033" type="#_x0000_t202" style="position:absolute;margin-left:266.25pt;margin-top:11.25pt;width:39.75pt;height:22.5pt;z-index:251704320;visibility:visible;mso-wrap-style:square;mso-width-percent:0;mso-height-percent:0;mso-wrap-distance-left:9pt;mso-wrap-distance-top:3.6pt;mso-wrap-distance-right:9pt;mso-wrap-distance-bottom:3.6pt;mso-position-horizontal:absolute;mso-position-horizontal-relative:margin;mso-position-vertical:absolute;mso-position-vertical-relative:text;mso-width-percent:0;mso-height-percent:0;mso-width-relative:margin;mso-height-relative:margin;v-text-anchor:top" o:gfxdata="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" filled="f" stroked="f">
                 <v:textbox>
@@ -1881,7 +2052,7 @@
               </wp:anchor>
             </w:drawing>
           </mc:Choice>
-          <mc:Fallback>
+          <mc:Fallback xmlns:w16se="http://schemas.microsoft.com/office/word/2015/wordml/symex" xmlns:cx5="http://schemas.microsoft.com/office/drawing/2016/5/11/chartex" xmlns:cx4="http://schemas.microsoft.com/office/drawing/2016/5/10/chartex" xmlns:cx3="http://schemas.microsoft.com/office/drawing/2016/5/9/chartex" xmlns:cx2="http://schemas.microsoft.com/office/drawing/2015/10/21/chartex" xmlns:cx1="http://schemas.microsoft.com/office/drawing/2015/9/8/chartex" xmlns:cx="http://schemas.microsoft.com/office/drawing/2014/chartex">
             <w:pict>
               <v:shape w14:anchorId="2992B302" id="_x0000_s1034" type="#_x0000_t202" style="position:absolute;margin-left:164.25pt;margin-top:13.5pt;width:39.75pt;height:22.5pt;z-index:251700224;visibility:visible;mso-wrap-style:square;mso-width-percent:0;mso-height-percent:0;mso-wrap-distance-left:9pt;mso-wrap-distance-top:3.6pt;mso-wrap-distance-right:9pt;mso-wrap-distance-bottom:3.6pt;mso-position-horizontal:absolute;mso-position-horizontal-relative:margin;mso-position-vertical:absolute;mso-position-vertical-relative:text;mso-width-percent:0;mso-height-percent:0;mso-width-relative:margin;mso-height-relative:margin;v-text-anchor:top" o:gfxdata="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" filled="f" stroked="f">
                 <v:textbox>
@@ -1962,7 +2133,7 @@
               </wp:anchor>
             </w:drawing>
           </mc:Choice>
-          <mc:Fallback>
+          <mc:Fallback xmlns:w16se="http://schemas.microsoft.com/office/word/2015/wordml/symex" xmlns:cx5="http://schemas.microsoft.com/office/drawing/2016/5/11/chartex" xmlns:cx4="http://schemas.microsoft.com/office/drawing/2016/5/10/chartex" xmlns:cx3="http://schemas.microsoft.com/office/drawing/2016/5/9/chartex" xmlns:cx2="http://schemas.microsoft.com/office/drawing/2015/10/21/chartex" xmlns:cx1="http://schemas.microsoft.com/office/drawing/2015/9/8/chartex" xmlns:cx="http://schemas.microsoft.com/office/drawing/2014/chartex">
             <w:pict>
               <v:shapetype w14:anchorId="444EA20E" id="_x0000_t32" coordsize="21600,21600" o:spt="32" o:oned="t" path="m,l21600,21600e" filled="f">
                 <v:path arrowok="t" fillok="f" o:connecttype="none"/>
@@ -2038,7 +2209,7 @@
               </wp:anchor>
             </w:drawing>
           </mc:Choice>
-          <mc:Fallback>
+          <mc:Fallback xmlns:w16se="http://schemas.microsoft.com/office/word/2015/wordml/symex" xmlns:cx5="http://schemas.microsoft.com/office/drawing/2016/5/11/chartex" xmlns:cx4="http://schemas.microsoft.com/office/drawing/2016/5/10/chartex" xmlns:cx3="http://schemas.microsoft.com/office/drawing/2016/5/9/chartex" xmlns:cx2="http://schemas.microsoft.com/office/drawing/2015/10/21/chartex" xmlns:cx1="http://schemas.microsoft.com/office/drawing/2015/9/8/chartex" xmlns:cx="http://schemas.microsoft.com/office/drawing/2014/chartex">
             <w:pict>
               <v:shape w14:anchorId="56E1A96D" id="Straight Arrow Connector 19" o:spid="_x0000_s1026" type="#_x0000_t32" style="position:absolute;margin-left:194.95pt;margin-top:13.5pt;width:18.75pt;height:24.75pt;flip:x;z-index:251679744;visibility:visible;mso-wrap-style:square;mso-width-percent:0;mso-height-percent:0;mso-wrap-distance-left:9pt;mso-wrap-distance-top:0;mso-wrap-distance-right:9pt;mso-wrap-distance-bottom:0;mso-position-horizontal:absolute;mso-position-horizontal-relative:text;mso-position-vertical:absolute;mso-position-vertical-relative:text;mso-width-percent:0;mso-height-percent:0;mso-width-relative:margin;mso-height-relative:margin" o:gfxdata="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" strokecolor="black [3200]" strokeweight="1pt">
                 <v:stroke endarrow="block" joinstyle="miter"/>
@@ -2054,7 +2225,7 @@
         <mc:AlternateContent>
           <mc:Choice Requires="wps">
             <w:drawing>
-              <wp:anchor distT="0" distB="0" distL="114300" distR="114300" simplePos="0" relativeHeight="251675648" behindDoc="0" locked="0" layoutInCell="1" allowOverlap="1" wp14:anchorId="5915492B" wp14:editId="381CDB3F">
+              <wp:anchor distT="0" distB="0" distL="114300" distR="114300" simplePos="0" relativeHeight="251675648" behindDoc="0" locked="0" layoutInCell="1" allowOverlap="1" wp14:anchorId="5915492B" wp14:editId="0287B9EE">
                 <wp:simplePos x="0" y="0"/>
                 <wp:positionH relativeFrom="margin">
                   <wp:align>center</wp:align>
@@ -2126,7 +2297,7 @@
               </wp:anchor>
             </w:drawing>
           </mc:Choice>
-          <mc:Fallback>
+          <mc:Fallback xmlns:w16se="http://schemas.microsoft.com/office/word/2015/wordml/symex" xmlns:cx5="http://schemas.microsoft.com/office/drawing/2016/5/11/chartex" xmlns:cx4="http://schemas.microsoft.com/office/drawing/2016/5/10/chartex" xmlns:cx3="http://schemas.microsoft.com/office/drawing/2016/5/9/chartex" xmlns:cx2="http://schemas.microsoft.com/office/drawing/2015/10/21/chartex" xmlns:cx1="http://schemas.microsoft.com/office/drawing/2015/9/8/chartex" xmlns:cx="http://schemas.microsoft.com/office/drawing/2014/chartex">
             <w:pict>
               <v:oval w14:anchorId="5915492B" id="Oval 14" o:spid="_x0000_s1035" style="position:absolute;margin-left:0;margin-top:-19.5pt;width:65.25pt;height:29.25pt;z-index:251675648;visibility:visible;mso-wrap-style:square;mso-width-percent:0;mso-height-percent:0;mso-wrap-distance-left:9pt;mso-wrap-distance-top:0;mso-wrap-distance-right:9pt;mso-wrap-distance-bottom:0;mso-position-horizontal:center;mso-position-horizontal-relative:margin;mso-position-vertical:absolute;mso-position-vertical-relative:text;mso-width-percent:0;mso-height-percent:0;mso-width-relative:margin;mso-height-relative:margin;v-text-anchor:middle" o:gfxdata="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" fillcolor="#5b9bd5 [3204]" strokecolor="#1f4d78 [1604]" strokeweight="1pt">
                 <v:stroke joinstyle="miter"/>
@@ -2155,7 +2326,7 @@
         <mc:AlternateContent>
           <mc:Choice Requires="wps">
             <w:drawing>
-              <wp:anchor distT="45720" distB="45720" distL="114300" distR="114300" simplePos="0" relativeHeight="251674624" behindDoc="0" locked="0" layoutInCell="1" allowOverlap="1" wp14:anchorId="11DB6AE8" wp14:editId="5581FA75">
+              <wp:anchor distT="45720" distB="45720" distL="114300" distR="114300" simplePos="0" relativeHeight="251674624" behindDoc="0" locked="0" layoutInCell="1" allowOverlap="1" wp14:anchorId="11DB6AE8" wp14:editId="29C4D9C2">
                 <wp:simplePos x="0" y="0"/>
                 <wp:positionH relativeFrom="margin">
                   <wp:align>center</wp:align>
@@ -2222,7 +2393,7 @@
           </mc:Choice>
           <mc:Fallback>
             <w:pict>
-              <v:shape w14:anchorId="11DB6AE8" id="_x0000_s1036" type="#_x0000_t202" style="position:absolute;margin-left:0;margin-top:-23.25pt;width:195pt;height:173.25pt;z-index:251674624;visibility:visible;mso-wrap-style:square;mso-width-percent:0;mso-height-percent:0;mso-wrap-distance-left:9pt;mso-wrap-distance-top:3.6pt;mso-wrap-distance-right:9pt;mso-wrap-distance-bottom:3.6pt;mso-position-horizontal:center;mso-position-horizontal-relative:margin;mso-position-vertical:absolute;mso-position-vertical-relative:text;mso-width-percent:0;mso-height-percent:0;mso-width-relative:margin;mso-height-relative:margin;v-text-anchor:top" o:gfxdata="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">
+              <v:shape w14:anchorId="11DB6AE8" id="_x0000_s1036" type="#_x0000_t202" style="position:absolute;margin-left:0;margin-top:-23.25pt;width:195pt;height:173.25pt;z-index:251674624;visibility:visible;mso-wrap-style:square;mso-width-percent:0;mso-height-percent:0;mso-wrap-distance-left:9pt;mso-wrap-distance-top:3.6pt;mso-wrap-distance-right:9pt;mso-wrap-distance-bottom:3.6pt;mso-position-horizontal:center;mso-position-horizontal-relative:margin;mso-position-vertical:absolute;mso-position-vertical-relative:text;mso-width-percent:0;mso-height-percent:0;mso-width-relative:margin;mso-height-relative:margin;v-text-anchor:top" o:gfxdata="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">
                 <v:textbox>
                   <w:txbxContent>
                     <w:p>
@@ -2317,7 +2488,7 @@
               </wp:anchor>
             </w:drawing>
           </mc:Choice>
-          <mc:Fallback>
+          <mc:Fallback xmlns:w16se="http://schemas.microsoft.com/office/word/2015/wordml/symex" xmlns:cx5="http://schemas.microsoft.com/office/drawing/2016/5/11/chartex" xmlns:cx4="http://schemas.microsoft.com/office/drawing/2016/5/10/chartex" xmlns:cx3="http://schemas.microsoft.com/office/drawing/2016/5/9/chartex" xmlns:cx2="http://schemas.microsoft.com/office/drawing/2015/10/21/chartex" xmlns:cx1="http://schemas.microsoft.com/office/drawing/2015/9/8/chartex" xmlns:cx="http://schemas.microsoft.com/office/drawing/2014/chartex">
             <w:pict>
               <v:oval w14:anchorId="6776D1C8" id="Oval 10" o:spid="_x0000_s1037" style="position:absolute;margin-left:35.25pt;margin-top:-9pt;width:70.5pt;height:31.5pt;z-index:251672576;visibility:visible;mso-wrap-style:square;mso-width-percent:0;mso-height-percent:0;mso-wrap-distance-left:9pt;mso-wrap-distance-top:0;mso-wrap-distance-right:9pt;mso-wrap-distance-bottom:0;mso-position-horizontal:absolute;mso-position-horizontal-relative:text;mso-position-vertical:absolute;mso-position-vertical-relative:text;mso-width-percent:0;mso-height-percent:0;mso-width-relative:margin;mso-height-relative:margin;v-text-anchor:middle" o:gfxdata="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" fillcolor="#ffc000 [3207]" strokecolor="#7f5f00 [1607]" strokeweight="1pt">
                 <v:stroke joinstyle="miter"/>
@@ -2400,7 +2571,7 @@
               </wp:anchor>
             </w:drawing>
           </mc:Choice>
-          <mc:Fallback>
+          <mc:Fallback xmlns:w16se="http://schemas.microsoft.com/office/word/2015/wordml/symex" xmlns:cx5="http://schemas.microsoft.com/office/drawing/2016/5/11/chartex" xmlns:cx4="http://schemas.microsoft.com/office/drawing/2016/5/10/chartex" xmlns:cx3="http://schemas.microsoft.com/office/drawing/2016/5/9/chartex" xmlns:cx2="http://schemas.microsoft.com/office/drawing/2015/10/21/chartex" xmlns:cx1="http://schemas.microsoft.com/office/drawing/2015/9/8/chartex" xmlns:cx="http://schemas.microsoft.com/office/drawing/2014/chartex">
             <w:pict>
               <v:shape w14:anchorId="3817CD1B" id="Text Box 224" o:spid="_x0000_s1038" type="#_x0000_t202" style="position:absolute;margin-left:.75pt;margin-top:10.5pt;width:65.25pt;height:18.75pt;z-index:251757568;visibility:visible;mso-wrap-style:square;mso-wrap-distance-left:9pt;mso-wrap-distance-top:0;mso-wrap-distance-right:9pt;mso-wrap-distance-bottom:0;mso-position-horizontal:absolute;mso-position-horizontal-relative:text;mso-position-vertical:absolute;mso-position-vertical-relative:text;v-text-anchor:top" o:gfxdata="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" fillcolor="white [3201]" stroked="f" strokeweight=".5pt">
                 <v:textbox>
@@ -2496,7 +2667,7 @@
               </wp:anchor>
             </w:drawing>
           </mc:Choice>
-          <mc:Fallback>
+          <mc:Fallback xmlns:w16se="http://schemas.microsoft.com/office/word/2015/wordml/symex" xmlns:cx5="http://schemas.microsoft.com/office/drawing/2016/5/11/chartex" xmlns:cx4="http://schemas.microsoft.com/office/drawing/2016/5/10/chartex" xmlns:cx3="http://schemas.microsoft.com/office/drawing/2016/5/9/chartex" xmlns:cx2="http://schemas.microsoft.com/office/drawing/2015/10/21/chartex" xmlns:cx1="http://schemas.microsoft.com/office/drawing/2015/9/8/chartex" xmlns:cx="http://schemas.microsoft.com/office/drawing/2014/chartex">
             <w:pict>
               <v:oval w14:anchorId="7B01FE46" id="Oval 18" o:spid="_x0000_s1039" style="position:absolute;margin-left:240pt;margin-top:20.25pt;width:63pt;height:33pt;z-index:251678720;visibility:visible;mso-wrap-style:square;mso-width-percent:0;mso-height-percent:0;mso-wrap-distance-left:9pt;mso-wrap-distance-top:0;mso-wrap-distance-right:9pt;mso-wrap-distance-bottom:0;mso-position-horizontal:absolute;mso-position-horizontal-relative:text;mso-position-vertical:absolute;mso-position-vertical-relative:text;mso-width-percent:0;mso-height-percent:0;mso-width-relative:margin;mso-height-relative:margin;v-text-anchor:middle" o:gfxdata="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" fillcolor="#5b9bd5 [3204]" strokecolor="#1f4d78 [1604]" strokeweight="1pt">
                 <v:stroke joinstyle="miter"/>
@@ -2596,7 +2767,7 @@
               </wp:anchor>
             </w:drawing>
           </mc:Choice>
-          <mc:Fallback>
+          <mc:Fallback xmlns:w16se="http://schemas.microsoft.com/office/word/2015/wordml/symex" xmlns:cx5="http://schemas.microsoft.com/office/drawing/2016/5/11/chartex" xmlns:cx4="http://schemas.microsoft.com/office/drawing/2016/5/10/chartex" xmlns:cx3="http://schemas.microsoft.com/office/drawing/2016/5/9/chartex" xmlns:cx2="http://schemas.microsoft.com/office/drawing/2015/10/21/chartex" xmlns:cx1="http://schemas.microsoft.com/office/drawing/2015/9/8/chartex" xmlns:cx="http://schemas.microsoft.com/office/drawing/2014/chartex">
             <w:pict>
               <v:oval w14:anchorId="06D7176C" id="Oval 17" o:spid="_x0000_s1040" style="position:absolute;margin-left:150.75pt;margin-top:20.25pt;width:68.25pt;height:30pt;z-index:251677696;visibility:visible;mso-wrap-style:square;mso-width-percent:0;mso-height-percent:0;mso-wrap-distance-left:9pt;mso-wrap-distance-top:0;mso-wrap-distance-right:9pt;mso-wrap-distance-bottom:0;mso-position-horizontal:absolute;mso-position-horizontal-relative:text;mso-position-vertical:absolute;mso-position-vertical-relative:text;mso-width-percent:0;mso-height-percent:0;mso-width-relative:margin;mso-height-relative:margin;v-text-anchor:middle" o:gfxdata="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" fillcolor="#5b9bd5 [3204]" strokecolor="#1f4d78 [1604]" strokeweight="1pt">
                 <v:stroke joinstyle="miter"/>
@@ -2688,7 +2859,7 @@
               </wp:anchor>
             </w:drawing>
           </mc:Choice>
-          <mc:Fallback>
+          <mc:Fallback xmlns:w16se="http://schemas.microsoft.com/office/word/2015/wordml/symex" xmlns:cx5="http://schemas.microsoft.com/office/drawing/2016/5/11/chartex" xmlns:cx4="http://schemas.microsoft.com/office/drawing/2016/5/10/chartex" xmlns:cx3="http://schemas.microsoft.com/office/drawing/2016/5/9/chartex" xmlns:cx2="http://schemas.microsoft.com/office/drawing/2015/10/21/chartex" xmlns:cx1="http://schemas.microsoft.com/office/drawing/2015/9/8/chartex" xmlns:cx="http://schemas.microsoft.com/office/drawing/2014/chartex">
             <w:pict>
               <v:shape w14:anchorId="082AC331" id="_x0000_s1041" type="#_x0000_t202" style="position:absolute;margin-left:136.5pt;margin-top:9.8pt;width:39.75pt;height:22.5pt;z-index:251702272;visibility:visible;mso-wrap-style:square;mso-width-percent:0;mso-height-percent:0;mso-wrap-distance-left:9pt;mso-wrap-distance-top:3.6pt;mso-wrap-distance-right:9pt;mso-wrap-distance-bottom:3.6pt;mso-position-horizontal:absolute;mso-position-horizontal-relative:margin;mso-position-vertical:absolute;mso-position-vertical-relative:text;mso-width-percent:0;mso-height-percent:0;mso-width-relative:margin;mso-height-relative:margin;v-text-anchor:top" o:gfxdata="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" filled="f" stroked="f">
                 <v:textbox>
@@ -2769,7 +2940,7 @@
               </wp:anchor>
             </w:drawing>
           </mc:Choice>
-          <mc:Fallback>
+          <mc:Fallback xmlns:w16se="http://schemas.microsoft.com/office/word/2015/wordml/symex" xmlns:cx5="http://schemas.microsoft.com/office/drawing/2016/5/11/chartex" xmlns:cx4="http://schemas.microsoft.com/office/drawing/2016/5/10/chartex" xmlns:cx3="http://schemas.microsoft.com/office/drawing/2016/5/9/chartex" xmlns:cx2="http://schemas.microsoft.com/office/drawing/2015/10/21/chartex" xmlns:cx1="http://schemas.microsoft.com/office/drawing/2015/9/8/chartex" xmlns:cx="http://schemas.microsoft.com/office/drawing/2014/chartex">
             <w:pict>
               <v:shape w14:anchorId="65EBB01D" id="Straight Arrow Connector 29" o:spid="_x0000_s1026" type="#_x0000_t32" style="position:absolute;margin-left:166.5pt;margin-top:12.8pt;width:13.5pt;height:18pt;flip:x;z-index:251698176;visibility:visible;mso-wrap-style:square;mso-width-percent:0;mso-height-percent:0;mso-wrap-distance-left:9pt;mso-wrap-distance-top:0;mso-wrap-distance-right:9pt;mso-wrap-distance-bottom:0;mso-position-horizontal:absolute;mso-position-horizontal-relative:text;mso-position-vertical:absolute;mso-position-vertical-relative:text;mso-width-percent:0;mso-height-percent:0;mso-width-relative:margin;mso-height-relative:margin" o:gfxdata="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" strokecolor="black [3200]" strokeweight="1pt">
                 <v:stroke endarrow="block" joinstyle="miter"/>
@@ -2823,13 +2994,7 @@
                         <w:txbxContent>
                           <w:p>
                             <w:r>
-                              <w:t>4</w:t>
-                            </w:r>
-                            <w:r>
-                              <w:t xml:space="preserve"> node</w:t>
-                            </w:r>
-                            <w:r>
-                              <w:t>s</w:t>
+                              <w:t>4 nodes</w:t>
                             </w:r>
                           </w:p>
                         </w:txbxContent>
@@ -2846,7 +3011,7 @@
               </wp:anchor>
             </w:drawing>
           </mc:Choice>
-          <mc:Fallback>
+          <mc:Fallback xmlns:w16se="http://schemas.microsoft.com/office/word/2015/wordml/symex" xmlns:cx5="http://schemas.microsoft.com/office/drawing/2016/5/11/chartex" xmlns:cx4="http://schemas.microsoft.com/office/drawing/2016/5/10/chartex" xmlns:cx3="http://schemas.microsoft.com/office/drawing/2016/5/9/chartex" xmlns:cx2="http://schemas.microsoft.com/office/drawing/2015/10/21/chartex" xmlns:cx1="http://schemas.microsoft.com/office/drawing/2015/9/8/chartex" xmlns:cx="http://schemas.microsoft.com/office/drawing/2014/chartex">
             <w:pict>
               <v:shape w14:anchorId="5B4F7C10" id="Text Box 225" o:spid="_x0000_s1042" type="#_x0000_t202" style="position:absolute;margin-left:238.5pt;margin-top:9.8pt;width:65.25pt;height:18.75pt;z-index:251759616;visibility:visible;mso-wrap-style:square;mso-wrap-distance-left:9pt;mso-wrap-distance-top:0;mso-wrap-distance-right:9pt;mso-wrap-distance-bottom:0;mso-position-horizontal:absolute;mso-position-horizontal-relative:text;mso-position-vertical:absolute;mso-position-vertical-relative:text;v-text-anchor:top" o:gfxdata="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" fillcolor="white [3201]" stroked="f" strokeweight=".5pt">
                 <v:textbox>
@@ -2948,7 +3113,7 @@
               </wp:anchor>
             </w:drawing>
           </mc:Choice>
-          <mc:Fallback>
+          <mc:Fallback xmlns:w16se="http://schemas.microsoft.com/office/word/2015/wordml/symex" xmlns:cx5="http://schemas.microsoft.com/office/drawing/2016/5/11/chartex" xmlns:cx4="http://schemas.microsoft.com/office/drawing/2016/5/10/chartex" xmlns:cx3="http://schemas.microsoft.com/office/drawing/2016/5/9/chartex" xmlns:cx2="http://schemas.microsoft.com/office/drawing/2015/10/21/chartex" xmlns:cx1="http://schemas.microsoft.com/office/drawing/2015/9/8/chartex" xmlns:cx="http://schemas.microsoft.com/office/drawing/2014/chartex">
             <w:pict>
               <v:oval w14:anchorId="0ED0B2B3" id="Oval 27" o:spid="_x0000_s1043" style="position:absolute;margin-left:138.75pt;margin-top:13.55pt;width:63pt;height:33pt;z-index:251696128;visibility:visible;mso-wrap-style:square;mso-width-percent:0;mso-height-percent:0;mso-wrap-distance-left:9pt;mso-wrap-distance-top:0;mso-wrap-distance-right:9pt;mso-wrap-distance-bottom:0;mso-position-horizontal:absolute;mso-position-horizontal-relative:text;mso-position-vertical:absolute;mso-position-vertical-relative:text;mso-width-percent:0;mso-height-percent:0;mso-width-relative:margin;mso-height-relative:margin;v-text-anchor:middle" o:gfxdata="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" fillcolor="#5b9bd5 [3204]" strokecolor="#1f4d78 [1604]" strokeweight="1pt">
                 <v:stroke joinstyle="miter"/>
@@ -2972,11 +3137,16 @@
     </w:p>
     <w:p/>
     <w:p/>
+    <w:p/>
+    <w:p/>
+    <w:p/>
+    <w:p/>
     <w:p>
       <w:r>
         <w:rPr>
           <w:noProof/>
         </w:rPr>
+        <w:lastRenderedPageBreak/>
         <mc:AlternateContent>
           <mc:Choice Requires="wps">
             <w:drawing>
@@ -3045,7 +3215,7 @@
               </wp:anchor>
             </w:drawing>
           </mc:Choice>
-          <mc:Fallback>
+          <mc:Fallback xmlns:w16se="http://schemas.microsoft.com/office/word/2015/wordml/symex" xmlns:cx5="http://schemas.microsoft.com/office/drawing/2016/5/11/chartex" xmlns:cx4="http://schemas.microsoft.com/office/drawing/2016/5/10/chartex" xmlns:cx3="http://schemas.microsoft.com/office/drawing/2016/5/9/chartex" xmlns:cx2="http://schemas.microsoft.com/office/drawing/2015/10/21/chartex" xmlns:cx1="http://schemas.microsoft.com/office/drawing/2015/9/8/chartex" xmlns:cx="http://schemas.microsoft.com/office/drawing/2014/chartex">
             <w:pict>
               <v:shape w14:anchorId="1BE1D84F" id="_x0000_s1044" type="#_x0000_t202" style="position:absolute;margin-left:0;margin-top:4.55pt;width:437.25pt;height:193.5pt;z-index:251706368;visibility:visible;mso-wrap-style:square;mso-width-percent:0;mso-height-percent:0;mso-wrap-distance-left:9pt;mso-wrap-distance-top:3.6pt;mso-wrap-distance-right:9pt;mso-wrap-distance-bottom:3.6pt;mso-position-horizontal:left;mso-position-horizontal-relative:margin;mso-position-vertical:absolute;mso-position-vertical-relative:text;mso-width-percent:0;mso-height-percent:0;mso-width-relative:margin;mso-height-relative:margin;v-text-anchor:top" o:gfxdata="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">
                 <v:textbox>
@@ -3139,7 +3309,7 @@
               </wp:anchor>
             </w:drawing>
           </mc:Choice>
-          <mc:Fallback>
+          <mc:Fallback xmlns:w16se="http://schemas.microsoft.com/office/word/2015/wordml/symex" xmlns:cx5="http://schemas.microsoft.com/office/drawing/2016/5/11/chartex" xmlns:cx4="http://schemas.microsoft.com/office/drawing/2016/5/10/chartex" xmlns:cx3="http://schemas.microsoft.com/office/drawing/2016/5/9/chartex" xmlns:cx2="http://schemas.microsoft.com/office/drawing/2015/10/21/chartex" xmlns:cx1="http://schemas.microsoft.com/office/drawing/2015/9/8/chartex" xmlns:cx="http://schemas.microsoft.com/office/drawing/2014/chartex">
             <w:pict>
               <v:oval w14:anchorId="5631CF62" id="Oval 196" o:spid="_x0000_s1045" style="position:absolute;margin-left:0;margin-top:6.8pt;width:63pt;height:32.25pt;z-index:251707392;visibility:visible;mso-wrap-style:square;mso-height-percent:0;mso-wrap-distance-left:9pt;mso-wrap-distance-top:0;mso-wrap-distance-right:9pt;mso-wrap-distance-bottom:0;mso-position-horizontal:center;mso-position-horizontal-relative:margin;mso-position-vertical:absolute;mso-position-vertical-relative:text;mso-height-percent:0;mso-height-relative:margin;v-text-anchor:middle" o:gfxdata="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" fillcolor="#5b9bd5 [3204]" strokecolor="#1f4d78 [1604]" strokeweight="1pt">
                 <v:stroke joinstyle="miter"/>
@@ -3226,7 +3396,7 @@
               </wp:anchor>
             </w:drawing>
           </mc:Choice>
-          <mc:Fallback>
+          <mc:Fallback xmlns:w16se="http://schemas.microsoft.com/office/word/2015/wordml/symex" xmlns:cx5="http://schemas.microsoft.com/office/drawing/2016/5/11/chartex" xmlns:cx4="http://schemas.microsoft.com/office/drawing/2016/5/10/chartex" xmlns:cx3="http://schemas.microsoft.com/office/drawing/2016/5/9/chartex" xmlns:cx2="http://schemas.microsoft.com/office/drawing/2015/10/21/chartex" xmlns:cx1="http://schemas.microsoft.com/office/drawing/2015/9/8/chartex" xmlns:cx="http://schemas.microsoft.com/office/drawing/2014/chartex">
             <w:pict>
               <v:shape w14:anchorId="50B603E3" id="Straight Arrow Connector 221" o:spid="_x0000_s1026" type="#_x0000_t32" style="position:absolute;margin-left:261pt;margin-top:14.3pt;width:5.25pt;height:13.5pt;flip:x;z-index:251752448;visibility:visible;mso-wrap-style:square;mso-width-percent:0;mso-height-percent:0;mso-wrap-distance-left:9pt;mso-wrap-distance-top:0;mso-wrap-distance-right:9pt;mso-wrap-distance-bottom:0;mso-position-horizontal:absolute;mso-position-horizontal-relative:text;mso-position-vertical:absolute;mso-position-vertical-relative:text;mso-width-percent:0;mso-height-percent:0;mso-width-relative:margin;mso-height-relative:margin" o:gfxdata="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" strokecolor="black [3200]" strokeweight="1pt">
                 <v:stroke endarrow="block" joinstyle="miter"/>
@@ -3298,7 +3468,7 @@
               </wp:anchor>
             </w:drawing>
           </mc:Choice>
-          <mc:Fallback>
+          <mc:Fallback xmlns:w16se="http://schemas.microsoft.com/office/word/2015/wordml/symex" xmlns:cx5="http://schemas.microsoft.com/office/drawing/2016/5/11/chartex" xmlns:cx4="http://schemas.microsoft.com/office/drawing/2016/5/10/chartex" xmlns:cx3="http://schemas.microsoft.com/office/drawing/2016/5/9/chartex" xmlns:cx2="http://schemas.microsoft.com/office/drawing/2015/10/21/chartex" xmlns:cx1="http://schemas.microsoft.com/office/drawing/2015/9/8/chartex" xmlns:cx="http://schemas.microsoft.com/office/drawing/2014/chartex">
             <w:pict>
               <v:shape w14:anchorId="0048ECCE" id="Straight Arrow Connector 219" o:spid="_x0000_s1026" type="#_x0000_t32" style="position:absolute;margin-left:121.5pt;margin-top:.8pt;width:71.25pt;height:16.5pt;flip:x;z-index:251748352;visibility:visible;mso-wrap-style:square;mso-width-percent:0;mso-height-percent:0;mso-wrap-distance-left:9pt;mso-wrap-distance-top:0;mso-wrap-distance-right:9pt;mso-wrap-distance-bottom:0;mso-position-horizontal:absolute;mso-position-horizontal-relative:text;mso-position-vertical:absolute;mso-position-vertical-relative:text;mso-width-percent:0;mso-height-percent:0;mso-width-relative:margin;mso-height-relative:margin" o:gfxdata="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" strokecolor="black [3200]" strokeweight="1pt">
                 <v:stroke endarrow="block" joinstyle="miter"/>
@@ -3370,7 +3540,7 @@
               </wp:anchor>
             </w:drawing>
           </mc:Choice>
-          <mc:Fallback>
+          <mc:Fallback xmlns:w16se="http://schemas.microsoft.com/office/word/2015/wordml/symex" xmlns:cx5="http://schemas.microsoft.com/office/drawing/2016/5/11/chartex" xmlns:cx4="http://schemas.microsoft.com/office/drawing/2016/5/10/chartex" xmlns:cx3="http://schemas.microsoft.com/office/drawing/2016/5/9/chartex" xmlns:cx2="http://schemas.microsoft.com/office/drawing/2015/10/21/chartex" xmlns:cx1="http://schemas.microsoft.com/office/drawing/2015/9/8/chartex" xmlns:cx="http://schemas.microsoft.com/office/drawing/2014/chartex">
             <w:pict>
               <v:shape w14:anchorId="6820D2C4" id="Straight Arrow Connector 220" o:spid="_x0000_s1026" type="#_x0000_t32" style="position:absolute;margin-left:270.75pt;margin-top:.8pt;width:66pt;height:18.75pt;z-index:251750400;visibility:visible;mso-wrap-style:square;mso-width-percent:0;mso-height-percent:0;mso-wrap-distance-left:9pt;mso-wrap-distance-top:0;mso-wrap-distance-right:9pt;mso-wrap-distance-bottom:0;mso-position-horizontal:absolute;mso-position-horizontal-relative:text;mso-position-vertical:absolute;mso-position-vertical-relative:text;mso-width-percent:0;mso-height-percent:0;mso-width-relative:margin;mso-height-relative:margin" o:gfxdata="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" strokecolor="black [3200]" strokeweight="1pt">
                 <v:stroke endarrow="block" joinstyle="miter"/>
@@ -3449,7 +3619,7 @@
               </wp:anchor>
             </w:drawing>
           </mc:Choice>
-          <mc:Fallback>
+          <mc:Fallback xmlns:w16se="http://schemas.microsoft.com/office/word/2015/wordml/symex" xmlns:cx5="http://schemas.microsoft.com/office/drawing/2016/5/11/chartex" xmlns:cx4="http://schemas.microsoft.com/office/drawing/2016/5/10/chartex" xmlns:cx3="http://schemas.microsoft.com/office/drawing/2016/5/9/chartex" xmlns:cx2="http://schemas.microsoft.com/office/drawing/2015/10/21/chartex" xmlns:cx1="http://schemas.microsoft.com/office/drawing/2015/9/8/chartex" xmlns:cx="http://schemas.microsoft.com/office/drawing/2014/chartex">
             <w:pict>
               <v:shape w14:anchorId="5259B77A" id="_x0000_s1046" type="#_x0000_t202" style="position:absolute;margin-left:16.5pt;margin-top:15.85pt;width:51pt;height:22.5pt;z-index:251742208;visibility:visible;mso-wrap-style:square;mso-width-percent:0;mso-height-percent:0;mso-wrap-distance-left:9pt;mso-wrap-distance-top:3.6pt;mso-wrap-distance-right:9pt;mso-wrap-distance-bottom:3.6pt;mso-position-horizontal:absolute;mso-position-horizontal-relative:margin;mso-position-vertical:absolute;mso-position-vertical-relative:text;mso-width-percent:0;mso-height-percent:0;mso-width-relative:margin;mso-height-relative:margin;v-text-anchor:top" o:gfxdata="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" filled="f" stroked="f">
                 <v:textbox>
@@ -3523,10 +3693,7 @@
                               <w:jc w:val="center"/>
                             </w:pPr>
                             <w:r>
-                              <w:t>1, 2</w:t>
-                            </w:r>
-                            <w:r>
-                              <w:t>, 0</w:t>
+                              <w:t>1, 2, 0</w:t>
                             </w:r>
                           </w:p>
                         </w:txbxContent>
@@ -3546,7 +3713,7 @@
               </wp:anchor>
             </w:drawing>
           </mc:Choice>
-          <mc:Fallback>
+          <mc:Fallback xmlns:w16se="http://schemas.microsoft.com/office/word/2015/wordml/symex" xmlns:cx5="http://schemas.microsoft.com/office/drawing/2016/5/11/chartex" xmlns:cx4="http://schemas.microsoft.com/office/drawing/2016/5/10/chartex" xmlns:cx3="http://schemas.microsoft.com/office/drawing/2016/5/9/chartex" xmlns:cx2="http://schemas.microsoft.com/office/drawing/2015/10/21/chartex" xmlns:cx1="http://schemas.microsoft.com/office/drawing/2015/9/8/chartex" xmlns:cx="http://schemas.microsoft.com/office/drawing/2014/chartex">
             <w:pict>
               <v:oval w14:anchorId="0752148F" id="Oval 197" o:spid="_x0000_s1047" style="position:absolute;margin-left:71.25pt;margin-top:.85pt;width:63pt;height:32.25pt;z-index:251709440;visibility:visible;mso-wrap-style:square;mso-height-percent:0;mso-wrap-distance-left:9pt;mso-wrap-distance-top:0;mso-wrap-distance-right:9pt;mso-wrap-distance-bottom:0;mso-position-horizontal:absolute;mso-position-horizontal-relative:text;mso-position-vertical:absolute;mso-position-vertical-relative:text;mso-height-percent:0;mso-height-relative:margin;v-text-anchor:middle" o:gfxdata="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" fillcolor="#5b9bd5 [3204]" strokecolor="#1f4d78 [1604]" strokeweight="1pt">
                 <v:stroke joinstyle="miter"/>
@@ -3638,7 +3805,7 @@
               </wp:anchor>
             </w:drawing>
           </mc:Choice>
-          <mc:Fallback>
+          <mc:Fallback xmlns:w16se="http://schemas.microsoft.com/office/word/2015/wordml/symex" xmlns:cx5="http://schemas.microsoft.com/office/drawing/2016/5/11/chartex" xmlns:cx4="http://schemas.microsoft.com/office/drawing/2016/5/10/chartex" xmlns:cx3="http://schemas.microsoft.com/office/drawing/2016/5/9/chartex" xmlns:cx2="http://schemas.microsoft.com/office/drawing/2015/10/21/chartex" xmlns:cx1="http://schemas.microsoft.com/office/drawing/2015/9/8/chartex" xmlns:cx="http://schemas.microsoft.com/office/drawing/2014/chartex">
             <w:pict>
               <v:shape w14:anchorId="64C1E7EC" id="_x0000_s1048" type="#_x0000_t202" style="position:absolute;margin-left:151.5pt;margin-top:.85pt;width:51pt;height:22.5pt;z-index:251723776;visibility:visible;mso-wrap-style:square;mso-width-percent:0;mso-height-percent:0;mso-wrap-distance-left:9pt;mso-wrap-distance-top:3.6pt;mso-wrap-distance-right:9pt;mso-wrap-distance-bottom:3.6pt;mso-position-horizontal:absolute;mso-position-horizontal-relative:margin;mso-position-vertical:absolute;mso-position-vertical-relative:text;mso-width-percent:0;mso-height-percent:0;mso-width-relative:margin;mso-height-relative:margin;v-text-anchor:top" o:gfxdata="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" filled="f" stroked="f">
                 <v:textbox>
@@ -3724,7 +3891,7 @@
               </wp:anchor>
             </w:drawing>
           </mc:Choice>
-          <mc:Fallback>
+          <mc:Fallback xmlns:w16se="http://schemas.microsoft.com/office/word/2015/wordml/symex" xmlns:cx5="http://schemas.microsoft.com/office/drawing/2016/5/11/chartex" xmlns:cx4="http://schemas.microsoft.com/office/drawing/2016/5/10/chartex" xmlns:cx3="http://schemas.microsoft.com/office/drawing/2016/5/9/chartex" xmlns:cx2="http://schemas.microsoft.com/office/drawing/2015/10/21/chartex" xmlns:cx1="http://schemas.microsoft.com/office/drawing/2015/9/8/chartex" xmlns:cx="http://schemas.microsoft.com/office/drawing/2014/chartex">
             <w:pict>
               <v:shape w14:anchorId="2E097E12" id="_x0000_s1049" type="#_x0000_t202" style="position:absolute;margin-left:384.75pt;margin-top:.85pt;width:39.75pt;height:22.5pt;z-index:251721728;visibility:visible;mso-wrap-style:square;mso-width-percent:0;mso-height-percent:0;mso-wrap-distance-left:9pt;mso-wrap-distance-top:3.6pt;mso-wrap-distance-right:9pt;mso-wrap-distance-bottom:3.6pt;mso-position-horizontal:absolute;mso-position-horizontal-relative:margin;mso-position-vertical:absolute;mso-position-vertical-relative:text;mso-width-percent:0;mso-height-percent:0;mso-width-relative:margin;mso-height-relative:margin;v-text-anchor:top" o:gfxdata="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" filled="f" stroked="f">
                 <v:textbox>
@@ -3810,7 +3977,7 @@
               </wp:anchor>
             </w:drawing>
           </mc:Choice>
-          <mc:Fallback>
+          <mc:Fallback xmlns:w16se="http://schemas.microsoft.com/office/word/2015/wordml/symex" xmlns:cx5="http://schemas.microsoft.com/office/drawing/2016/5/11/chartex" xmlns:cx4="http://schemas.microsoft.com/office/drawing/2016/5/10/chartex" xmlns:cx3="http://schemas.microsoft.com/office/drawing/2016/5/9/chartex" xmlns:cx2="http://schemas.microsoft.com/office/drawing/2015/10/21/chartex" xmlns:cx1="http://schemas.microsoft.com/office/drawing/2015/9/8/chartex" xmlns:cx="http://schemas.microsoft.com/office/drawing/2014/chartex">
             <w:pict>
               <v:shape w14:anchorId="1609AB6E" id="_x0000_s1050" type="#_x0000_t202" style="position:absolute;margin-left:267.75pt;margin-top:.85pt;width:39.75pt;height:22.5pt;z-index:251719680;visibility:visible;mso-wrap-style:square;mso-width-percent:0;mso-height-percent:0;mso-wrap-distance-left:9pt;mso-wrap-distance-top:3.6pt;mso-wrap-distance-right:9pt;mso-wrap-distance-bottom:3.6pt;mso-position-horizontal:absolute;mso-position-horizontal-relative:margin;mso-position-vertical:absolute;mso-position-vertical-relative:text;mso-width-percent:0;mso-height-percent:0;mso-width-relative:margin;mso-height-relative:margin;v-text-anchor:top" o:gfxdata="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" filled="f" stroked="f">
                 <v:textbox>
@@ -3904,7 +4071,7 @@
               </wp:anchor>
             </w:drawing>
           </mc:Choice>
-          <mc:Fallback>
+          <mc:Fallback xmlns:w16se="http://schemas.microsoft.com/office/word/2015/wordml/symex" xmlns:cx5="http://schemas.microsoft.com/office/drawing/2016/5/11/chartex" xmlns:cx4="http://schemas.microsoft.com/office/drawing/2016/5/10/chartex" xmlns:cx3="http://schemas.microsoft.com/office/drawing/2016/5/9/chartex" xmlns:cx2="http://schemas.microsoft.com/office/drawing/2015/10/21/chartex" xmlns:cx1="http://schemas.microsoft.com/office/drawing/2015/9/8/chartex" xmlns:cx="http://schemas.microsoft.com/office/drawing/2014/chartex">
             <w:pict>
               <v:oval w14:anchorId="5D690FCA" id="Oval 201" o:spid="_x0000_s1051" style="position:absolute;margin-left:316.5pt;margin-top:.85pt;width:63pt;height:32.25pt;z-index:251717632;visibility:visible;mso-wrap-style:square;mso-height-percent:0;mso-wrap-distance-left:9pt;mso-wrap-distance-top:0;mso-wrap-distance-right:9pt;mso-wrap-distance-bottom:0;mso-position-horizontal:absolute;mso-position-horizontal-relative:margin;mso-position-vertical:absolute;mso-position-vertical-relative:text;mso-height-percent:0;mso-height-relative:margin;v-text-anchor:middle" o:gfxdata="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" fillcolor="#5b9bd5 [3204]" strokecolor="#1f4d78 [1604]" strokeweight="1pt">
                 <v:stroke joinstyle="miter"/>
@@ -4002,7 +4169,7 @@
               </wp:anchor>
             </w:drawing>
           </mc:Choice>
-          <mc:Fallback>
+          <mc:Fallback xmlns:w16se="http://schemas.microsoft.com/office/word/2015/wordml/symex" xmlns:cx5="http://schemas.microsoft.com/office/drawing/2016/5/11/chartex" xmlns:cx4="http://schemas.microsoft.com/office/drawing/2016/5/10/chartex" xmlns:cx3="http://schemas.microsoft.com/office/drawing/2016/5/9/chartex" xmlns:cx2="http://schemas.microsoft.com/office/drawing/2015/10/21/chartex" xmlns:cx1="http://schemas.microsoft.com/office/drawing/2015/9/8/chartex" xmlns:cx="http://schemas.microsoft.com/office/drawing/2014/chartex">
             <w:pict>
               <v:oval w14:anchorId="6DC971A7" id="Oval 200" o:spid="_x0000_s1052" style="position:absolute;margin-left:0;margin-top:.85pt;width:63pt;height:32.25pt;z-index:251715584;visibility:visible;mso-wrap-style:square;mso-height-percent:0;mso-wrap-distance-left:9pt;mso-wrap-distance-top:0;mso-wrap-distance-right:9pt;mso-wrap-distance-bottom:0;mso-position-horizontal:center;mso-position-horizontal-relative:margin;mso-position-vertical:absolute;mso-position-vertical-relative:text;mso-height-percent:0;mso-height-relative:margin;v-text-anchor:middle" o:gfxdata="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" fillcolor="#5b9bd5 [3204]" strokecolor="#1f4d78 [1604]" strokeweight="1pt">
                 <v:stroke joinstyle="miter"/>
@@ -4094,7 +4261,7 @@
               </wp:anchor>
             </w:drawing>
           </mc:Choice>
-          <mc:Fallback>
+          <mc:Fallback xmlns:w16se="http://schemas.microsoft.com/office/word/2015/wordml/symex" xmlns:cx5="http://schemas.microsoft.com/office/drawing/2016/5/11/chartex" xmlns:cx4="http://schemas.microsoft.com/office/drawing/2016/5/10/chartex" xmlns:cx3="http://schemas.microsoft.com/office/drawing/2016/5/9/chartex" xmlns:cx2="http://schemas.microsoft.com/office/drawing/2015/10/21/chartex" xmlns:cx1="http://schemas.microsoft.com/office/drawing/2015/9/8/chartex" xmlns:cx="http://schemas.microsoft.com/office/drawing/2014/chartex">
             <w:pict>
               <v:shape w14:anchorId="7AD03F32" id="_x0000_s1053" type="#_x0000_t202" style="position:absolute;margin-left:150.75pt;margin-top:.85pt;width:39.75pt;height:22.5pt;z-index:251746304;visibility:visible;mso-wrap-style:square;mso-width-percent:0;mso-height-percent:0;mso-wrap-distance-left:9pt;mso-wrap-distance-top:3.6pt;mso-wrap-distance-right:9pt;mso-wrap-distance-bottom:3.6pt;mso-position-horizontal:absolute;mso-position-horizontal-relative:margin;mso-position-vertical:absolute;mso-position-vertical-relative:text;mso-width-percent:0;mso-height-percent:0;mso-width-relative:margin;mso-height-relative:margin;v-text-anchor:top" o:gfxdata="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" filled="f" stroked="f">
                 <v:textbox>
@@ -4180,7 +4347,7 @@
               </wp:anchor>
             </w:drawing>
           </mc:Choice>
-          <mc:Fallback>
+          <mc:Fallback xmlns:w16se="http://schemas.microsoft.com/office/word/2015/wordml/symex" xmlns:cx5="http://schemas.microsoft.com/office/drawing/2016/5/11/chartex" xmlns:cx4="http://schemas.microsoft.com/office/drawing/2016/5/10/chartex" xmlns:cx3="http://schemas.microsoft.com/office/drawing/2016/5/9/chartex" xmlns:cx2="http://schemas.microsoft.com/office/drawing/2015/10/21/chartex" xmlns:cx1="http://schemas.microsoft.com/office/drawing/2015/9/8/chartex" xmlns:cx="http://schemas.microsoft.com/office/drawing/2014/chartex">
             <w:pict>
               <v:shape w14:anchorId="30D760B1" id="_x0000_s1054" type="#_x0000_t202" style="position:absolute;margin-left:69.75pt;margin-top:6.85pt;width:39.75pt;height:22.5pt;z-index:251744256;visibility:visible;mso-wrap-style:square;mso-width-percent:0;mso-height-percent:0;mso-wrap-distance-left:9pt;mso-wrap-distance-top:3.6pt;mso-wrap-distance-right:9pt;mso-wrap-distance-bottom:3.6pt;mso-position-horizontal:absolute;mso-position-horizontal-relative:margin;mso-position-vertical:absolute;mso-position-vertical-relative:text;mso-width-percent:0;mso-height-percent:0;mso-width-relative:margin;mso-height-relative:margin;v-text-anchor:top" o:gfxdata="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" filled="f" stroked="f">
                 <v:textbox>
@@ -4261,7 +4428,7 @@
               </wp:anchor>
             </w:drawing>
           </mc:Choice>
-          <mc:Fallback>
+          <mc:Fallback xmlns:w16se="http://schemas.microsoft.com/office/word/2015/wordml/symex" xmlns:cx5="http://schemas.microsoft.com/office/drawing/2016/5/11/chartex" xmlns:cx4="http://schemas.microsoft.com/office/drawing/2016/5/10/chartex" xmlns:cx3="http://schemas.microsoft.com/office/drawing/2016/5/9/chartex" xmlns:cx2="http://schemas.microsoft.com/office/drawing/2015/10/21/chartex" xmlns:cx1="http://schemas.microsoft.com/office/drawing/2015/9/8/chartex" xmlns:cx="http://schemas.microsoft.com/office/drawing/2014/chartex">
             <w:pict>
               <v:shape w14:anchorId="39959CDD" id="Straight Arrow Connector 213" o:spid="_x0000_s1026" type="#_x0000_t32" style="position:absolute;margin-left:132pt;margin-top:3.85pt;width:18pt;height:19.5pt;z-index:251740160;visibility:visible;mso-wrap-style:square;mso-width-percent:0;mso-height-percent:0;mso-wrap-distance-left:9pt;mso-wrap-distance-top:0;mso-wrap-distance-right:9pt;mso-wrap-distance-bottom:0;mso-position-horizontal:absolute;mso-position-horizontal-relative:text;mso-position-vertical:absolute;mso-position-vertical-relative:text;mso-width-percent:0;mso-height-percent:0;mso-width-relative:margin;mso-height-relative:margin" o:gfxdata="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" strokecolor="black [3200]" strokeweight="1pt">
                 <v:stroke endarrow="block" joinstyle="miter"/>
@@ -4333,7 +4500,7 @@
               </wp:anchor>
             </w:drawing>
           </mc:Choice>
-          <mc:Fallback>
+          <mc:Fallback xmlns:w16se="http://schemas.microsoft.com/office/word/2015/wordml/symex" xmlns:cx5="http://schemas.microsoft.com/office/drawing/2016/5/11/chartex" xmlns:cx4="http://schemas.microsoft.com/office/drawing/2016/5/10/chartex" xmlns:cx3="http://schemas.microsoft.com/office/drawing/2016/5/9/chartex" xmlns:cx2="http://schemas.microsoft.com/office/drawing/2015/10/21/chartex" xmlns:cx1="http://schemas.microsoft.com/office/drawing/2015/9/8/chartex" xmlns:cx="http://schemas.microsoft.com/office/drawing/2014/chartex">
             <w:pict>
               <v:shape w14:anchorId="72AB454F" id="Straight Arrow Connector 212" o:spid="_x0000_s1026" type="#_x0000_t32" style="position:absolute;margin-left:101.25pt;margin-top:9.85pt;width:4.5pt;height:21pt;z-index:251738112;visibility:visible;mso-wrap-style:square;mso-width-percent:0;mso-height-percent:0;mso-wrap-distance-left:9pt;mso-wrap-distance-top:0;mso-wrap-distance-right:9pt;mso-wrap-distance-bottom:0;mso-position-horizontal:absolute;mso-position-horizontal-relative:text;mso-position-vertical:absolute;mso-position-vertical-relative:text;mso-width-percent:0;mso-height-percent:0;mso-width-relative:margin;mso-height-relative:margin" o:gfxdata="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" strokecolor="black [3200]" strokeweight="1pt">
                 <v:stroke endarrow="block" joinstyle="miter"/>
@@ -4405,7 +4572,7 @@
               </wp:anchor>
             </w:drawing>
           </mc:Choice>
-          <mc:Fallback>
+          <mc:Fallback xmlns:w16se="http://schemas.microsoft.com/office/word/2015/wordml/symex" xmlns:cx5="http://schemas.microsoft.com/office/drawing/2016/5/11/chartex" xmlns:cx4="http://schemas.microsoft.com/office/drawing/2016/5/10/chartex" xmlns:cx3="http://schemas.microsoft.com/office/drawing/2016/5/9/chartex" xmlns:cx2="http://schemas.microsoft.com/office/drawing/2015/10/21/chartex" xmlns:cx1="http://schemas.microsoft.com/office/drawing/2015/9/8/chartex" xmlns:cx="http://schemas.microsoft.com/office/drawing/2014/chartex">
             <w:pict>
               <v:shape w14:anchorId="53E2383D" id="Straight Arrow Connector 211" o:spid="_x0000_s1026" type="#_x0000_t32" style="position:absolute;margin-left:42.75pt;margin-top:8.35pt;width:30.75pt;height:9.75pt;flip:x;z-index:251736064;visibility:visible;mso-wrap-style:square;mso-width-percent:0;mso-height-percent:0;mso-wrap-distance-left:9pt;mso-wrap-distance-top:0;mso-wrap-distance-right:9pt;mso-wrap-distance-bottom:0;mso-position-horizontal:absolute;mso-position-horizontal-relative:text;mso-position-vertical:absolute;mso-position-vertical-relative:text;mso-width-percent:0;mso-height-percent:0;mso-width-relative:margin;mso-height-relative:margin" o:gfxdata="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" strokecolor="black [3200]" strokeweight="1pt">
                 <v:stroke endarrow="block" joinstyle="miter"/>
@@ -4482,7 +4649,7 @@
               </wp:anchor>
             </w:drawing>
           </mc:Choice>
-          <mc:Fallback>
+          <mc:Fallback xmlns:w16se="http://schemas.microsoft.com/office/word/2015/wordml/symex" xmlns:cx5="http://schemas.microsoft.com/office/drawing/2016/5/11/chartex" xmlns:cx4="http://schemas.microsoft.com/office/drawing/2016/5/10/chartex" xmlns:cx3="http://schemas.microsoft.com/office/drawing/2016/5/9/chartex" xmlns:cx2="http://schemas.microsoft.com/office/drawing/2015/10/21/chartex" xmlns:cx1="http://schemas.microsoft.com/office/drawing/2015/9/8/chartex" xmlns:cx="http://schemas.microsoft.com/office/drawing/2014/chartex">
             <w:pict>
               <v:shape w14:anchorId="0F828166" id="_x0000_s1055" type="#_x0000_t202" style="position:absolute;margin-left:258pt;margin-top:3.1pt;width:39.75pt;height:22.5pt;z-index:251734016;visibility:visible;mso-wrap-style:square;mso-width-percent:0;mso-height-percent:0;mso-wrap-distance-left:9pt;mso-wrap-distance-top:3.6pt;mso-wrap-distance-right:9pt;mso-wrap-distance-bottom:3.6pt;mso-position-horizontal:absolute;mso-position-horizontal-relative:margin;mso-position-vertical:absolute;mso-position-vertical-relative:text;mso-width-percent:0;mso-height-percent:0;mso-width-relative:margin;mso-height-relative:margin;v-text-anchor:top" o:gfxdata="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" filled="f" stroked="f">
                 <v:textbox>
@@ -4563,7 +4730,7 @@
               </wp:anchor>
             </w:drawing>
           </mc:Choice>
-          <mc:Fallback>
+          <mc:Fallback xmlns:w16se="http://schemas.microsoft.com/office/word/2015/wordml/symex" xmlns:cx5="http://schemas.microsoft.com/office/drawing/2016/5/11/chartex" xmlns:cx4="http://schemas.microsoft.com/office/drawing/2016/5/10/chartex" xmlns:cx3="http://schemas.microsoft.com/office/drawing/2016/5/9/chartex" xmlns:cx2="http://schemas.microsoft.com/office/drawing/2015/10/21/chartex" xmlns:cx1="http://schemas.microsoft.com/office/drawing/2015/9/8/chartex" xmlns:cx="http://schemas.microsoft.com/office/drawing/2014/chartex">
             <w:pict>
               <v:shape w14:anchorId="67AEFE2E" id="Straight Arrow Connector 209" o:spid="_x0000_s1026" type="#_x0000_t32" style="position:absolute;margin-left:244.5pt;margin-top:13.6pt;width:15.75pt;height:12pt;z-index:251731968;visibility:visible;mso-wrap-style:square;mso-width-percent:0;mso-height-percent:0;mso-wrap-distance-left:9pt;mso-wrap-distance-top:0;mso-wrap-distance-right:9pt;mso-wrap-distance-bottom:0;mso-position-horizontal:absolute;mso-position-horizontal-relative:text;mso-position-vertical:absolute;mso-position-vertical-relative:text;mso-width-percent:0;mso-height-percent:0;mso-width-relative:margin;mso-height-relative:margin" o:gfxdata="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" strokecolor="black [3200]" strokeweight="1pt">
                 <v:stroke endarrow="block" joinstyle="miter"/>
@@ -4651,7 +4818,7 @@
               </wp:anchor>
             </w:drawing>
           </mc:Choice>
-          <mc:Fallback>
+          <mc:Fallback xmlns:w16se="http://schemas.microsoft.com/office/word/2015/wordml/symex" xmlns:cx5="http://schemas.microsoft.com/office/drawing/2016/5/11/chartex" xmlns:cx4="http://schemas.microsoft.com/office/drawing/2016/5/10/chartex" xmlns:cx3="http://schemas.microsoft.com/office/drawing/2016/5/9/chartex" xmlns:cx2="http://schemas.microsoft.com/office/drawing/2015/10/21/chartex" xmlns:cx1="http://schemas.microsoft.com/office/drawing/2015/9/8/chartex" xmlns:cx="http://schemas.microsoft.com/office/drawing/2014/chartex">
             <w:pict>
               <v:oval w14:anchorId="4CADCBC6" id="Oval 208" o:spid="_x0000_s1056" style="position:absolute;margin-left:257.25pt;margin-top:22.6pt;width:63pt;height:33pt;z-index:251729920;visibility:visible;mso-wrap-style:square;mso-width-percent:0;mso-height-percent:0;mso-wrap-distance-left:9pt;mso-wrap-distance-top:0;mso-wrap-distance-right:9pt;mso-wrap-distance-bottom:0;mso-position-horizontal:absolute;mso-position-horizontal-relative:margin;mso-position-vertical:absolute;mso-position-vertical-relative:text;mso-width-percent:0;mso-height-percent:0;mso-width-relative:margin;mso-height-relative:margin;v-text-anchor:middle" o:gfxdata="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" fillcolor="#5b9bd5 [3204]" strokecolor="#1f4d78 [1604]" strokeweight="1pt">
                 <v:stroke joinstyle="miter"/>
@@ -4754,7 +4921,7 @@
               </wp:anchor>
             </w:drawing>
           </mc:Choice>
-          <mc:Fallback>
+          <mc:Fallback xmlns:w16se="http://schemas.microsoft.com/office/word/2015/wordml/symex" xmlns:cx5="http://schemas.microsoft.com/office/drawing/2016/5/11/chartex" xmlns:cx4="http://schemas.microsoft.com/office/drawing/2016/5/10/chartex" xmlns:cx3="http://schemas.microsoft.com/office/drawing/2016/5/9/chartex" xmlns:cx2="http://schemas.microsoft.com/office/drawing/2015/10/21/chartex" xmlns:cx1="http://schemas.microsoft.com/office/drawing/2015/9/8/chartex" xmlns:cx="http://schemas.microsoft.com/office/drawing/2014/chartex">
             <w:pict>
               <v:oval w14:anchorId="054CE569" id="Oval 207" o:spid="_x0000_s1057" style="position:absolute;margin-left:143.25pt;margin-top:.85pt;width:63pt;height:32.25pt;z-index:251727872;visibility:visible;mso-wrap-style:square;mso-height-percent:0;mso-wrap-distance-left:9pt;mso-wrap-distance-top:0;mso-wrap-distance-right:9pt;mso-wrap-distance-bottom:0;mso-position-horizontal:absolute;mso-position-horizontal-relative:margin;mso-position-vertical:absolute;mso-position-vertical-relative:text;mso-height-percent:0;mso-height-relative:margin;v-text-anchor:middle" o:gfxdata="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" fillcolor="#5b9bd5 [3204]" strokecolor="#1f4d78 [1604]" strokeweight="1pt">
                 <v:stroke joinstyle="miter"/>
@@ -4861,7 +5028,7 @@
               </wp:anchor>
             </w:drawing>
           </mc:Choice>
-          <mc:Fallback>
+          <mc:Fallback xmlns:w16se="http://schemas.microsoft.com/office/word/2015/wordml/symex" xmlns:cx5="http://schemas.microsoft.com/office/drawing/2016/5/11/chartex" xmlns:cx4="http://schemas.microsoft.com/office/drawing/2016/5/10/chartex" xmlns:cx3="http://schemas.microsoft.com/office/drawing/2016/5/9/chartex" xmlns:cx2="http://schemas.microsoft.com/office/drawing/2015/10/21/chartex" xmlns:cx1="http://schemas.microsoft.com/office/drawing/2015/9/8/chartex" xmlns:cx="http://schemas.microsoft.com/office/drawing/2014/chartex">
             <w:pict>
               <v:oval w14:anchorId="17EEBB8C" id="Oval 206" o:spid="_x0000_s1058" style="position:absolute;margin-left:74.25pt;margin-top:.85pt;width:63pt;height:32.25pt;z-index:251725824;visibility:visible;mso-wrap-style:square;mso-height-percent:0;mso-wrap-distance-left:9pt;mso-wrap-distance-top:0;mso-wrap-distance-right:9pt;mso-wrap-distance-bottom:0;mso-position-horizontal:absolute;mso-position-horizontal-relative:margin;mso-position-vertical:absolute;mso-position-vertical-relative:text;mso-height-percent:0;mso-height-relative:margin;v-text-anchor:middle" o:gfxdata="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" fillcolor="#5b9bd5 [3204]" strokecolor="#1f4d78 [1604]" strokeweight="1pt">
                 <v:stroke joinstyle="miter"/>
@@ -4945,10 +5112,7 @@
                               <w:jc w:val="center"/>
                             </w:pPr>
                             <w:r>
-                              <w:t>1, 3</w:t>
-                            </w:r>
-                            <w:r>
-                              <w:t>, 0</w:t>
+                              <w:t>1, 3, 0</w:t>
                             </w:r>
                           </w:p>
                         </w:txbxContent>
@@ -4968,7 +5132,7 @@
               </wp:anchor>
             </w:drawing>
           </mc:Choice>
-          <mc:Fallback>
+          <mc:Fallback xmlns:w16se="http://schemas.microsoft.com/office/word/2015/wordml/symex" xmlns:cx5="http://schemas.microsoft.com/office/drawing/2016/5/11/chartex" xmlns:cx4="http://schemas.microsoft.com/office/drawing/2016/5/10/chartex" xmlns:cx3="http://schemas.microsoft.com/office/drawing/2016/5/9/chartex" xmlns:cx2="http://schemas.microsoft.com/office/drawing/2015/10/21/chartex" xmlns:cx1="http://schemas.microsoft.com/office/drawing/2015/9/8/chartex" xmlns:cx="http://schemas.microsoft.com/office/drawing/2014/chartex">
             <w:pict>
               <v:oval w14:anchorId="0CB8B55D" id="Oval 198" o:spid="_x0000_s1059" style="position:absolute;margin-left:6pt;margin-top:.85pt;width:63pt;height:32.25pt;z-index:251711488;visibility:visible;mso-wrap-style:square;mso-height-percent:0;mso-wrap-distance-left:9pt;mso-wrap-distance-top:0;mso-wrap-distance-right:9pt;mso-wrap-distance-bottom:0;mso-position-horizontal:absolute;mso-position-horizontal-relative:text;mso-position-vertical:absolute;mso-position-vertical-relative:text;mso-height-percent:0;mso-height-relative:margin;v-text-anchor:middle" o:gfxdata="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" fillcolor="#5b9bd5 [3204]" strokecolor="#1f4d78 [1604]" strokeweight="1pt">
                 <v:stroke joinstyle="miter"/>
@@ -5062,7 +5226,7 @@
               </wp:anchor>
             </w:drawing>
           </mc:Choice>
-          <mc:Fallback>
+          <mc:Fallback xmlns:w16se="http://schemas.microsoft.com/office/word/2015/wordml/symex" xmlns:cx5="http://schemas.microsoft.com/office/drawing/2016/5/11/chartex" xmlns:cx4="http://schemas.microsoft.com/office/drawing/2016/5/10/chartex" xmlns:cx3="http://schemas.microsoft.com/office/drawing/2016/5/9/chartex" xmlns:cx2="http://schemas.microsoft.com/office/drawing/2015/10/21/chartex" xmlns:cx1="http://schemas.microsoft.com/office/drawing/2015/9/8/chartex" xmlns:cx="http://schemas.microsoft.com/office/drawing/2014/chartex">
             <w:pict>
               <v:shape w14:anchorId="742ECF86" id="_x0000_s1060" type="#_x0000_t202" style="position:absolute;margin-left:126pt;margin-top:2.35pt;width:39.75pt;height:22.5pt;z-index:251767808;visibility:visible;mso-wrap-style:square;mso-width-percent:0;mso-height-percent:0;mso-wrap-distance-left:9pt;mso-wrap-distance-top:3.6pt;mso-wrap-distance-right:9pt;mso-wrap-distance-bottom:3.6pt;mso-position-horizontal:absolute;mso-position-horizontal-relative:margin;mso-position-vertical:absolute;mso-position-vertical-relative:text;mso-width-percent:0;mso-height-percent:0;mso-width-relative:margin;mso-height-relative:margin;v-text-anchor:top" o:gfxdata="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" filled="f" stroked="f">
                 <v:textbox>
@@ -5143,7 +5307,7 @@
               </wp:anchor>
             </w:drawing>
           </mc:Choice>
-          <mc:Fallback>
+          <mc:Fallback xmlns:w16se="http://schemas.microsoft.com/office/word/2015/wordml/symex" xmlns:cx5="http://schemas.microsoft.com/office/drawing/2016/5/11/chartex" xmlns:cx4="http://schemas.microsoft.com/office/drawing/2016/5/10/chartex" xmlns:cx3="http://schemas.microsoft.com/office/drawing/2016/5/9/chartex" xmlns:cx2="http://schemas.microsoft.com/office/drawing/2015/10/21/chartex" xmlns:cx1="http://schemas.microsoft.com/office/drawing/2015/9/8/chartex" xmlns:cx="http://schemas.microsoft.com/office/drawing/2014/chartex">
             <w:pict>
               <v:shape w14:anchorId="579C6DE7" id="Straight Arrow Connector 228" o:spid="_x0000_s1026" type="#_x0000_t32" style="position:absolute;margin-left:121.5pt;margin-top:12.1pt;width:8.25pt;height:8.25pt;z-index:251765760;visibility:visible;mso-wrap-style:square;mso-width-percent:0;mso-height-percent:0;mso-wrap-distance-left:9pt;mso-wrap-distance-top:0;mso-wrap-distance-right:9pt;mso-wrap-distance-bottom:0;mso-position-horizontal:absolute;mso-position-horizontal-relative:text;mso-position-vertical:absolute;mso-position-vertical-relative:text;mso-width-percent:0;mso-height-percent:0;mso-width-relative:margin;mso-height-relative:margin" o:gfxdata="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" strokecolor="black [3200]" strokeweight="1pt">
                 <v:stroke endarrow="block" joinstyle="miter"/>
@@ -5215,7 +5379,7 @@
               </wp:anchor>
             </w:drawing>
           </mc:Choice>
-          <mc:Fallback>
+          <mc:Fallback xmlns:w16se="http://schemas.microsoft.com/office/word/2015/wordml/symex" xmlns:cx5="http://schemas.microsoft.com/office/drawing/2016/5/11/chartex" xmlns:cx4="http://schemas.microsoft.com/office/drawing/2016/5/10/chartex" xmlns:cx3="http://schemas.microsoft.com/office/drawing/2016/5/9/chartex" xmlns:cx2="http://schemas.microsoft.com/office/drawing/2015/10/21/chartex" xmlns:cx1="http://schemas.microsoft.com/office/drawing/2015/9/8/chartex" xmlns:cx="http://schemas.microsoft.com/office/drawing/2014/chartex">
             <w:pict>
               <v:shape w14:anchorId="21546902" id="Straight Arrow Connector 223" o:spid="_x0000_s1026" type="#_x0000_t32" style="position:absolute;margin-left:33.15pt;margin-top:9.1pt;width:3.6pt;height:20.25pt;flip:x;z-index:251756544;visibility:visible;mso-wrap-style:square;mso-width-percent:0;mso-height-percent:0;mso-wrap-distance-left:9pt;mso-wrap-distance-top:0;mso-wrap-distance-right:9pt;mso-wrap-distance-bottom:0;mso-position-horizontal:absolute;mso-position-horizontal-relative:text;mso-position-vertical:absolute;mso-position-vertical-relative:text;mso-width-percent:0;mso-height-percent:0;mso-width-relative:margin;mso-height-relative:margin" o:gfxdata="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" strokecolor="black [3200]" strokeweight="1pt">
                 <v:stroke endarrow="block" joinstyle="miter"/>
@@ -5292,7 +5456,7 @@
               </wp:anchor>
             </w:drawing>
           </mc:Choice>
-          <mc:Fallback>
+          <mc:Fallback xmlns:w16se="http://schemas.microsoft.com/office/word/2015/wordml/symex" xmlns:cx5="http://schemas.microsoft.com/office/drawing/2016/5/11/chartex" xmlns:cx4="http://schemas.microsoft.com/office/drawing/2016/5/10/chartex" xmlns:cx3="http://schemas.microsoft.com/office/drawing/2016/5/9/chartex" xmlns:cx2="http://schemas.microsoft.com/office/drawing/2015/10/21/chartex" xmlns:cx1="http://schemas.microsoft.com/office/drawing/2015/9/8/chartex" xmlns:cx="http://schemas.microsoft.com/office/drawing/2014/chartex">
             <w:pict>
               <v:shape w14:anchorId="0F81D3EF" id="_x0000_s1061" type="#_x0000_t202" style="position:absolute;margin-left:46.5pt;margin-top:15.1pt;width:51pt;height:22.5pt;z-index:251754496;visibility:visible;mso-wrap-style:square;mso-width-percent:0;mso-height-percent:0;mso-wrap-distance-left:9pt;mso-wrap-distance-top:3.6pt;mso-wrap-distance-right:9pt;mso-wrap-distance-bottom:3.6pt;mso-position-horizontal:absolute;mso-position-horizontal-relative:margin;mso-position-vertical:absolute;mso-position-vertical-relative:text;mso-width-percent:0;mso-height-percent:0;mso-width-relative:margin;mso-height-relative:margin;v-text-anchor:top" o:gfxdata="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" filled="f" stroked="f">
                 <v:textbox>
@@ -5368,10 +5532,7 @@
                               <w:jc w:val="center"/>
                             </w:pPr>
                             <w:r>
-                              <w:t>1, 2</w:t>
-                            </w:r>
-                            <w:r>
-                              <w:t>, 2</w:t>
+                              <w:t>1, 2, 2</w:t>
                             </w:r>
                           </w:p>
                         </w:txbxContent>
@@ -5391,7 +5552,7 @@
               </wp:anchor>
             </w:drawing>
           </mc:Choice>
-          <mc:Fallback>
+          <mc:Fallback xmlns:w16se="http://schemas.microsoft.com/office/word/2015/wordml/symex" xmlns:cx5="http://schemas.microsoft.com/office/drawing/2016/5/11/chartex" xmlns:cx4="http://schemas.microsoft.com/office/drawing/2016/5/10/chartex" xmlns:cx3="http://schemas.microsoft.com/office/drawing/2016/5/9/chartex" xmlns:cx2="http://schemas.microsoft.com/office/drawing/2015/10/21/chartex" xmlns:cx1="http://schemas.microsoft.com/office/drawing/2015/9/8/chartex" xmlns:cx="http://schemas.microsoft.com/office/drawing/2014/chartex">
             <w:pict>
               <v:oval w14:anchorId="11F94F8F" id="Oval 227" o:spid="_x0000_s1062" style="position:absolute;margin-left:107.25pt;margin-top:.85pt;width:63pt;height:32.25pt;z-index:251763712;visibility:visible;mso-wrap-style:square;mso-height-percent:0;mso-wrap-distance-left:9pt;mso-wrap-distance-top:0;mso-wrap-distance-right:9pt;mso-wrap-distance-bottom:0;mso-position-horizontal:absolute;mso-position-horizontal-relative:margin;mso-position-vertical:absolute;mso-position-vertical-relative:text;mso-height-percent:0;mso-height-relative:margin;v-text-anchor:middle" o:gfxdata="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" fillcolor="#5b9bd5 [3204]" strokecolor="#1f4d78 [1604]" strokeweight="1pt">
                 <v:stroke joinstyle="miter"/>
@@ -5462,10 +5623,7 @@
                               <w:t>10</w:t>
                             </w:r>
                             <w:r>
-                              <w:t xml:space="preserve"> node</w:t>
-                            </w:r>
-                            <w:r>
-                              <w:t>s</w:t>
+                              <w:t xml:space="preserve"> nodes</w:t>
                             </w:r>
                           </w:p>
                         </w:txbxContent>
@@ -5482,7 +5640,7 @@
               </wp:anchor>
             </w:drawing>
           </mc:Choice>
-          <mc:Fallback>
+          <mc:Fallback xmlns:w16se="http://schemas.microsoft.com/office/word/2015/wordml/symex" xmlns:cx5="http://schemas.microsoft.com/office/drawing/2016/5/11/chartex" xmlns:cx4="http://schemas.microsoft.com/office/drawing/2016/5/10/chartex" xmlns:cx3="http://schemas.microsoft.com/office/drawing/2016/5/9/chartex" xmlns:cx2="http://schemas.microsoft.com/office/drawing/2015/10/21/chartex" xmlns:cx1="http://schemas.microsoft.com/office/drawing/2015/9/8/chartex" xmlns:cx="http://schemas.microsoft.com/office/drawing/2014/chartex">
             <w:pict>
               <v:shape w14:anchorId="0CF31763" id="Text Box 226" o:spid="_x0000_s1063" type="#_x0000_t202" style="position:absolute;margin-left:339pt;margin-top:6.05pt;width:65.25pt;height:18.75pt;z-index:251761664;visibility:visible;mso-wrap-style:square;mso-wrap-distance-left:9pt;mso-wrap-distance-top:0;mso-wrap-distance-right:9pt;mso-wrap-distance-bottom:0;mso-position-horizontal:absolute;mso-position-horizontal-relative:text;mso-position-vertical:absolute;mso-position-vertical-relative:text;v-text-anchor:top" o:gfxdata="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" fillcolor="white [3201]" stroked="f" strokeweight=".5pt">
                 <v:textbox>
@@ -5561,10 +5719,7 @@
                               <w:jc w:val="center"/>
                             </w:pPr>
                             <w:r>
-                              <w:t>1, 4</w:t>
-                            </w:r>
-                            <w:r>
-                              <w:t>, 0</w:t>
+                              <w:t>1, 4, 0</w:t>
                             </w:r>
                           </w:p>
                         </w:txbxContent>
@@ -5584,7 +5739,7 @@
               </wp:anchor>
             </w:drawing>
           </mc:Choice>
-          <mc:Fallback>
+          <mc:Fallback xmlns:w16se="http://schemas.microsoft.com/office/word/2015/wordml/symex" xmlns:cx5="http://schemas.microsoft.com/office/drawing/2016/5/11/chartex" xmlns:cx4="http://schemas.microsoft.com/office/drawing/2016/5/10/chartex" xmlns:cx3="http://schemas.microsoft.com/office/drawing/2016/5/9/chartex" xmlns:cx2="http://schemas.microsoft.com/office/drawing/2015/10/21/chartex" xmlns:cx1="http://schemas.microsoft.com/office/drawing/2015/9/8/chartex" xmlns:cx="http://schemas.microsoft.com/office/drawing/2014/chartex">
             <w:pict>
               <v:oval w14:anchorId="799D0510" id="Oval 199" o:spid="_x0000_s1064" style="position:absolute;margin-left:6pt;margin-top:14.35pt;width:63pt;height:32.25pt;z-index:251713536;visibility:visible;mso-wrap-style:square;mso-height-percent:0;mso-wrap-distance-left:9pt;mso-wrap-distance-top:0;mso-wrap-distance-right:9pt;mso-wrap-distance-bottom:0;mso-position-horizontal:absolute;mso-position-horizontal-relative:margin;mso-position-vertical:absolute;mso-position-vertical-relative:text;mso-height-percent:0;mso-height-relative:margin;v-text-anchor:middle" o:gfxdata="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" fillcolor="#ffc000 [3207]" strokecolor="#7f5f00 [1607]" strokeweight="1pt">
                 <v:stroke joinstyle="miter"/>
@@ -5684,51 +5839,6 @@
     </w:p>
     <w:p>
       <w:pPr>
-        <w:pStyle w:val="NoSpacing"/>
-      </w:pPr>
-    </w:p>
-    <w:p>
-      <w:pPr>
-        <w:pStyle w:val="NoSpacing"/>
-      </w:pPr>
-    </w:p>
-    <w:p>
-      <w:pPr>
-        <w:pStyle w:val="NoSpacing"/>
-      </w:pPr>
-    </w:p>
-    <w:p>
-      <w:pPr>
-        <w:pStyle w:val="NoSpacing"/>
-      </w:pPr>
-    </w:p>
-    <w:p>
-      <w:pPr>
-        <w:pStyle w:val="NoSpacing"/>
-      </w:pPr>
-    </w:p>
-    <w:p>
-      <w:pPr>
-        <w:pStyle w:val="NoSpacing"/>
-      </w:pPr>
-    </w:p>
-    <w:p>
-      <w:pPr>
-        <w:pStyle w:val="NoSpacing"/>
-      </w:pPr>
-    </w:p>
-    <w:p>
-      <w:pPr>
-        <w:pStyle w:val="NoSpacing"/>
-      </w:pPr>
-    </w:p>
-    <w:p>
-      <w:pPr>
-        <w:pStyle w:val="NoSpacing"/>
-      </w:pPr>
-    </w:p>
-    <w:p>
-      <w:pPr>
         <w:pStyle w:val="Heading1"/>
         <w:numPr>
           <w:ilvl w:val="0"/>
@@ -5736,7 +5846,6 @@
         </w:numPr>
       </w:pPr>
       <w:r>
-        <w:lastRenderedPageBreak/>
         <w:t>Data</w:t>
       </w:r>
       <w:r>
@@ -5786,6 +5895,7 @@
         <w:rPr>
           <w:noProof/>
         </w:rPr>
+        <w:lastRenderedPageBreak/>
         <w:drawing>
           <wp:inline distT="0" distB="0" distL="0" distR="0" wp14:anchorId="577801B7" wp14:editId="731E65F1">
             <wp:extent cx="3952875" cy="3305175"/>
@@ -5839,8 +5949,6 @@
       <w:r>
         <w:t>ANSWER QUESTIONS</w:t>
       </w:r>
-      <w:bookmarkStart w:id="0" w:name="_GoBack"/>
-      <w:bookmarkEnd w:id="0"/>
     </w:p>
     <w:p>
       <w:r>
@@ -5870,22 +5978,10 @@
     </w:p>
     <w:p>
       <w:r>
-        <w:t>Demonstrate concepts understood, generate result of experiment with respect to raised questions and context</w:t>
-      </w:r>
-      <w:r>
-        <w:br/>
-        <w:t>Specific issues with technique (parameters, constraints)</w:t>
-      </w:r>
-      <w:r>
-        <w:br/>
-        <w:t>Problems and improvements</w:t>
-      </w:r>
-    </w:p>
-    <w:p>
-      <w:r>
-        <w:lastRenderedPageBreak/>
-        <w:t>A better way to set up this experiment would be to pose a (null) hypothesis and then apply standard statistical methods to reject the hypothesis (or not). In addition, the number of samples could be varied from a small number to some very large number to examine the change in mean and variance as a function of number of samples; in theory, due to the Law of Large Numbers, this could show convergence properties.</w:t>
-      </w:r>
+        <w:t>This experiment is very effective at introducing a high level of complexity that comes with finding optimal solutions for even very simple problems. The concepts were all fairly straightforward and easy to understand as they were worked out by hand and in the process of writing code. The biggest suggestion to improve this experiment is to standardize the proper definition of the heuristic function in A* so multiple functions can be used without the potential of needing to modify the function call inside of the A* function.</w:t>
+      </w:r>
+      <w:bookmarkStart w:id="0" w:name="_GoBack"/>
+      <w:bookmarkEnd w:id="0"/>
     </w:p>
     <w:p>
       <w:pPr>
@@ -5917,20 +6013,7 @@
         </w:numPr>
       </w:pPr>
       <w:r>
-        <w:t xml:space="preserve"> </w:t>
-      </w:r>
-    </w:p>
-    <w:p>
-      <w:pPr>
-        <w:pStyle w:val="NoSpacing"/>
-      </w:pPr>
-    </w:p>
-    <w:p>
-      <w:pPr>
-        <w:pStyle w:val="NoSpacing"/>
-      </w:pPr>
-      <w:r>
-        <w:t xml:space="preserve">        Kyle Heaton</w:t>
+        <w:t>240 min – Writing and debugging code</w:t>
       </w:r>
     </w:p>
     <w:p>
@@ -5942,7 +6025,23 @@
         </w:numPr>
       </w:pPr>
       <w:r>
-        <w:t>57 min – Reviewing assignment, fleshing out requirements, outlining report</w:t>
+        <w:t>6</w:t>
+      </w:r>
+      <w:r>
+        <w:t>0 min – Writing report</w:t>
+      </w:r>
+    </w:p>
+    <w:p>
+      <w:pPr>
+        <w:pStyle w:val="NoSpacing"/>
+      </w:pPr>
+    </w:p>
+    <w:p>
+      <w:pPr>
+        <w:pStyle w:val="NoSpacing"/>
+      </w:pPr>
+      <w:r>
+        <w:t xml:space="preserve">        Kyle Heaton</w:t>
       </w:r>
     </w:p>
     <w:p>
@@ -5954,6 +6053,18 @@
         </w:numPr>
       </w:pPr>
       <w:r>
+        <w:t>57 min – Reviewing assignment, fleshing out requirements, outlining report</w:t>
+      </w:r>
+    </w:p>
+    <w:p>
+      <w:pPr>
+        <w:pStyle w:val="NoSpacing"/>
+        <w:numPr>
+          <w:ilvl w:val="0"/>
+          <w:numId w:val="3"/>
+        </w:numPr>
+      </w:pPr>
+      <w:r>
         <w:t>98 min – Writing helper functions and writing report</w:t>
       </w:r>
     </w:p>
@@ -6008,10 +6119,7 @@
         <w:t xml:space="preserve"> </w:t>
       </w:r>
       <w:r>
-        <w:t>A2_</w:t>
-      </w:r>
-      <w:r>
-        <w:t>Calculate_Tree_Size.m</w:t>
+        <w:t>A2_Calculate_Tree_Size.m</w:t>
       </w:r>
       <w:r>
         <w:t xml:space="preserve"> – Helper function to determine the size of the tree for tree node statistics</w:t>
@@ -6032,10 +6140,7 @@
         <w:t xml:space="preserve"> </w:t>
       </w:r>
       <w:r>
-        <w:t>A2_</w:t>
-      </w:r>
-      <w:r>
-        <w:t>Expanded_States.m</w:t>
+        <w:t>A2_Expanded_States.m</w:t>
       </w:r>
       <w:r>
         <w:t xml:space="preserve"> – Helper function to generate all of the possible reachable states from a state that has been passed in</w:t>
@@ -6056,10 +6161,7 @@
         <w:t xml:space="preserve"> </w:t>
       </w:r>
       <w:r>
-        <w:t>A2_</w:t>
-      </w:r>
-      <w:r>
-        <w:t>Manhattan_Distance.m</w:t>
+        <w:t>A2_Manhattan_Distance.m</w:t>
       </w:r>
       <w:r>
         <w:t xml:space="preserve"> – Helper function to calculate the Manhattan distance for a state from the starting point</w:t>
@@ -6080,22 +6182,15 @@
         <w:t xml:space="preserve"> </w:t>
       </w:r>
       <w:r>
-        <w:t>A2_</w:t>
-      </w:r>
-      <w:r>
-        <w:t>Wumpus_A_star1.m</w:t>
+        <w:t>A2_Wumpus_A_star1.m</w:t>
       </w:r>
       <w:r>
         <w:t xml:space="preserve"> – An A* search algorithm to search a given wumpus board for a path to the gold</w:t>
       </w:r>
     </w:p>
     <w:sectPr>
-      <w:headerReference w:type="even" r:id="rId8"/>
-      <w:headerReference w:type="default" r:id="rId9"/>
-      <w:footerReference w:type="even" r:id="rId10"/>
-      <w:footerReference w:type="default" r:id="rId11"/>
-      <w:headerReference w:type="first" r:id="rId12"/>
-      <w:footerReference w:type="first" r:id="rId13"/>
+      <w:headerReference w:type="default" r:id="rId8"/>
+      <w:footerReference w:type="default" r:id="rId9"/>
       <w:pgSz w:w="12240" w:h="15840"/>
       <w:pgMar w:top="1440" w:right="1440" w:bottom="1440" w:left="1440" w:header="720" w:footer="720" w:gutter="0"/>
       <w:cols w:space="720"/>
@@ -6106,7 +6201,7 @@
 </file>
 
 <file path=word/endnotes.xml><?xml version="1.0" encoding="utf-8"?>
-<w:endnotes xmlns:wpc="http://schemas.microsoft.com/office/word/2010/wordprocessingCanvas" xmlns:cx="http://schemas.microsoft.com/office/drawing/2014/chartex" xmlns:cx1="http://schemas.microsoft.com/office/drawing/2015/9/8/chartex" xmlns:cx2="http://schemas.microsoft.com/office/drawing/2015/10/21/chartex" xmlns:cx3="http://schemas.microsoft.com/office/drawing/2016/5/9/chartex" xmlns:cx4="http://schemas.microsoft.com/office/drawing/2016/5/10/chartex" xmlns:cx5="http://schemas.microsoft.com/office/drawing/2016/5/11/chartex" xmlns:mc="http://schemas.openxmlformats.org/markup-compatibility/2006" xmlns:o="urn:schemas-microsoft-com:office:office" xmlns:r="http://schemas.openxmlformats.org/officeDocument/2006/relationships" xmlns:m="http://schemas.openxmlformats.org/officeDocument/2006/math" xmlns:v="urn:schemas-microsoft-com:vml" xmlns:wp14="http://schemas.microsoft.com/office/word/2010/wordprocessingDrawing" xmlns:wp="http://schemas.openxmlformats.org/drawingml/2006/wordprocessingDrawing" xmlns:w10="urn:schemas-microsoft-com:office:word" xmlns:w="http://schemas.openxmlformats.org/wordprocessingml/2006/main" xmlns:w14="http://schemas.microsoft.com/office/word/2010/wordml" xmlns:w15="http://schemas.microsoft.com/office/word/2012/wordml" xmlns:w16se="http://schemas.microsoft.com/office/word/2015/wordml/symex" xmlns:wpg="http://schemas.microsoft.com/office/word/2010/wordprocessingGroup" xmlns:wpi="http://schemas.microsoft.com/office/word/2010/wordprocessingInk" xmlns:wne="http://schemas.microsoft.com/office/word/2006/wordml" xmlns:wps="http://schemas.microsoft.com/office/word/2010/wordprocessingShape" mc:Ignorable="w14 w15 w16se wp14">
+<w:endnotes xmlns:wpc="http://schemas.microsoft.com/office/word/2010/wordprocessingCanvas" xmlns:mc="http://schemas.openxmlformats.org/markup-compatibility/2006" xmlns:o="urn:schemas-microsoft-com:office:office" xmlns:r="http://schemas.openxmlformats.org/officeDocument/2006/relationships" xmlns:m="http://schemas.openxmlformats.org/officeDocument/2006/math" xmlns:v="urn:schemas-microsoft-com:vml" xmlns:wp14="http://schemas.microsoft.com/office/word/2010/wordprocessingDrawing" xmlns:wp="http://schemas.openxmlformats.org/drawingml/2006/wordprocessingDrawing" xmlns:w10="urn:schemas-microsoft-com:office:word" xmlns:w="http://schemas.openxmlformats.org/wordprocessingml/2006/main" xmlns:w14="http://schemas.microsoft.com/office/word/2010/wordml" xmlns:w15="http://schemas.microsoft.com/office/word/2012/wordml" xmlns:wpg="http://schemas.microsoft.com/office/word/2010/wordprocessingGroup" xmlns:wpi="http://schemas.microsoft.com/office/word/2010/wordprocessingInk" xmlns:wne="http://schemas.microsoft.com/office/word/2006/wordml" xmlns:wps="http://schemas.microsoft.com/office/word/2010/wordprocessingShape" mc:Ignorable="w14 w15 wp14">
   <w:endnote w:type="separator" w:id="-1">
     <w:p>
       <w:pPr>
@@ -6131,17 +6226,7 @@
 </file>
 
 <file path=word/footer1.xml><?xml version="1.0" encoding="utf-8"?>
-<w:ftr xmlns:wpc="http://schemas.microsoft.com/office/word/2010/wordprocessingCanvas" xmlns:cx="http://schemas.microsoft.com/office/drawing/2014/chartex" xmlns:cx1="http://schemas.microsoft.com/office/drawing/2015/9/8/chartex" xmlns:cx2="http://schemas.microsoft.com/office/drawing/2015/10/21/chartex" xmlns:cx3="http://schemas.microsoft.com/office/drawing/2016/5/9/chartex" xmlns:cx4="http://schemas.microsoft.com/office/drawing/2016/5/10/chartex" xmlns:cx5="http://schemas.microsoft.com/office/drawing/2016/5/11/chartex" xmlns:mc="http://schemas.openxmlformats.org/markup-compatibility/2006" xmlns:o="urn:schemas-microsoft-com:office:office" xmlns:r="http://schemas.openxmlformats.org/officeDocument/2006/relationships" xmlns:m="http://schemas.openxmlformats.org/officeDocument/2006/math" xmlns:v="urn:schemas-microsoft-com:vml" xmlns:wp14="http://schemas.microsoft.com/office/word/2010/wordprocessingDrawing" xmlns:wp="http://schemas.openxmlformats.org/drawingml/2006/wordprocessingDrawing" xmlns:w10="urn:schemas-microsoft-com:office:word" xmlns:w="http://schemas.openxmlformats.org/wordprocessingml/2006/main" xmlns:w14="http://schemas.microsoft.com/office/word/2010/wordml" xmlns:w15="http://schemas.microsoft.com/office/word/2012/wordml" xmlns:w16se="http://schemas.microsoft.com/office/word/2015/wordml/symex" xmlns:wpg="http://schemas.microsoft.com/office/word/2010/wordprocessingGroup" xmlns:wpi="http://schemas.microsoft.com/office/word/2010/wordprocessingInk" xmlns:wne="http://schemas.microsoft.com/office/word/2006/wordml" xmlns:wps="http://schemas.microsoft.com/office/word/2010/wordprocessingShape" mc:Ignorable="w14 w15 w16se wp14">
-  <w:p>
-    <w:pPr>
-      <w:pStyle w:val="Footer"/>
-    </w:pPr>
-  </w:p>
-</w:ftr>
-</file>
-
-<file path=word/footer2.xml><?xml version="1.0" encoding="utf-8"?>
-<w:ftr xmlns:wpc="http://schemas.microsoft.com/office/word/2010/wordprocessingCanvas" xmlns:cx="http://schemas.microsoft.com/office/drawing/2014/chartex" xmlns:cx1="http://schemas.microsoft.com/office/drawing/2015/9/8/chartex" xmlns:cx2="http://schemas.microsoft.com/office/drawing/2015/10/21/chartex" xmlns:cx3="http://schemas.microsoft.com/office/drawing/2016/5/9/chartex" xmlns:cx4="http://schemas.microsoft.com/office/drawing/2016/5/10/chartex" xmlns:cx5="http://schemas.microsoft.com/office/drawing/2016/5/11/chartex" xmlns:mc="http://schemas.openxmlformats.org/markup-compatibility/2006" xmlns:o="urn:schemas-microsoft-com:office:office" xmlns:r="http://schemas.openxmlformats.org/officeDocument/2006/relationships" xmlns:m="http://schemas.openxmlformats.org/officeDocument/2006/math" xmlns:v="urn:schemas-microsoft-com:vml" xmlns:wp14="http://schemas.microsoft.com/office/word/2010/wordprocessingDrawing" xmlns:wp="http://schemas.openxmlformats.org/drawingml/2006/wordprocessingDrawing" xmlns:w10="urn:schemas-microsoft-com:office:word" xmlns:w="http://schemas.openxmlformats.org/wordprocessingml/2006/main" xmlns:w14="http://schemas.microsoft.com/office/word/2010/wordml" xmlns:w15="http://schemas.microsoft.com/office/word/2012/wordml" xmlns:w16se="http://schemas.microsoft.com/office/word/2015/wordml/symex" xmlns:wpg="http://schemas.microsoft.com/office/word/2010/wordprocessingGroup" xmlns:wpi="http://schemas.microsoft.com/office/word/2010/wordprocessingInk" xmlns:wne="http://schemas.microsoft.com/office/word/2006/wordml" xmlns:wps="http://schemas.microsoft.com/office/word/2010/wordprocessingShape" mc:Ignorable="w14 w15 w16se wp14">
+<w:ftr xmlns:wpc="http://schemas.microsoft.com/office/word/2010/wordprocessingCanvas" xmlns:mc="http://schemas.openxmlformats.org/markup-compatibility/2006" xmlns:o="urn:schemas-microsoft-com:office:office" xmlns:r="http://schemas.openxmlformats.org/officeDocument/2006/relationships" xmlns:m="http://schemas.openxmlformats.org/officeDocument/2006/math" xmlns:v="urn:schemas-microsoft-com:vml" xmlns:wp14="http://schemas.microsoft.com/office/word/2010/wordprocessingDrawing" xmlns:wp="http://schemas.openxmlformats.org/drawingml/2006/wordprocessingDrawing" xmlns:w10="urn:schemas-microsoft-com:office:word" xmlns:w="http://schemas.openxmlformats.org/wordprocessingml/2006/main" xmlns:w14="http://schemas.microsoft.com/office/word/2010/wordml" xmlns:w15="http://schemas.microsoft.com/office/word/2012/wordml" xmlns:wpg="http://schemas.microsoft.com/office/word/2010/wordprocessingGroup" xmlns:wpi="http://schemas.microsoft.com/office/word/2010/wordprocessingInk" xmlns:wne="http://schemas.microsoft.com/office/word/2006/wordml" xmlns:wps="http://schemas.microsoft.com/office/word/2010/wordprocessingShape" mc:Ignorable="w14 w15 wp14">
   <w:sdt>
     <w:sdtPr>
       <w:id w:val="-1190681015"/>
@@ -6201,7 +6286,7 @@
                 <w:bCs/>
                 <w:noProof/>
               </w:rPr>
-              <w:t>3</w:t>
+              <w:t>5</w:t>
             </w:r>
             <w:r>
               <w:rPr>
@@ -6246,7 +6331,7 @@
                 <w:bCs/>
                 <w:noProof/>
               </w:rPr>
-              <w:t>4</w:t>
+              <w:t>5</w:t>
             </w:r>
             <w:r>
               <w:rPr>
@@ -6270,18 +6355,8 @@
 </w:ftr>
 </file>
 
-<file path=word/footer3.xml><?xml version="1.0" encoding="utf-8"?>
-<w:ftr xmlns:wpc="http://schemas.microsoft.com/office/word/2010/wordprocessingCanvas" xmlns:cx="http://schemas.microsoft.com/office/drawing/2014/chartex" xmlns:cx1="http://schemas.microsoft.com/office/drawing/2015/9/8/chartex" xmlns:cx2="http://schemas.microsoft.com/office/drawing/2015/10/21/chartex" xmlns:cx3="http://schemas.microsoft.com/office/drawing/2016/5/9/chartex" xmlns:cx4="http://schemas.microsoft.com/office/drawing/2016/5/10/chartex" xmlns:cx5="http://schemas.microsoft.com/office/drawing/2016/5/11/chartex" xmlns:mc="http://schemas.openxmlformats.org/markup-compatibility/2006" xmlns:o="urn:schemas-microsoft-com:office:office" xmlns:r="http://schemas.openxmlformats.org/officeDocument/2006/relationships" xmlns:m="http://schemas.openxmlformats.org/officeDocument/2006/math" xmlns:v="urn:schemas-microsoft-com:vml" xmlns:wp14="http://schemas.microsoft.com/office/word/2010/wordprocessingDrawing" xmlns:wp="http://schemas.openxmlformats.org/drawingml/2006/wordprocessingDrawing" xmlns:w10="urn:schemas-microsoft-com:office:word" xmlns:w="http://schemas.openxmlformats.org/wordprocessingml/2006/main" xmlns:w14="http://schemas.microsoft.com/office/word/2010/wordml" xmlns:w15="http://schemas.microsoft.com/office/word/2012/wordml" xmlns:w16se="http://schemas.microsoft.com/office/word/2015/wordml/symex" xmlns:wpg="http://schemas.microsoft.com/office/word/2010/wordprocessingGroup" xmlns:wpi="http://schemas.microsoft.com/office/word/2010/wordprocessingInk" xmlns:wne="http://schemas.microsoft.com/office/word/2006/wordml" xmlns:wps="http://schemas.microsoft.com/office/word/2010/wordprocessingShape" mc:Ignorable="w14 w15 w16se wp14">
-  <w:p>
-    <w:pPr>
-      <w:pStyle w:val="Footer"/>
-    </w:pPr>
-  </w:p>
-</w:ftr>
-</file>
-
 <file path=word/footnotes.xml><?xml version="1.0" encoding="utf-8"?>
-<w:footnotes xmlns:wpc="http://schemas.microsoft.com/office/word/2010/wordprocessingCanvas" xmlns:cx="http://schemas.microsoft.com/office/drawing/2014/chartex" xmlns:cx1="http://schemas.microsoft.com/office/drawing/2015/9/8/chartex" xmlns:cx2="http://schemas.microsoft.com/office/drawing/2015/10/21/chartex" xmlns:cx3="http://schemas.microsoft.com/office/drawing/2016/5/9/chartex" xmlns:cx4="http://schemas.microsoft.com/office/drawing/2016/5/10/chartex" xmlns:cx5="http://schemas.microsoft.com/office/drawing/2016/5/11/chartex" xmlns:mc="http://schemas.openxmlformats.org/markup-compatibility/2006" xmlns:o="urn:schemas-microsoft-com:office:office" xmlns:r="http://schemas.openxmlformats.org/officeDocument/2006/relationships" xmlns:m="http://schemas.openxmlformats.org/officeDocument/2006/math" xmlns:v="urn:schemas-microsoft-com:vml" xmlns:wp14="http://schemas.microsoft.com/office/word/2010/wordprocessingDrawing" xmlns:wp="http://schemas.openxmlformats.org/drawingml/2006/wordprocessingDrawing" xmlns:w10="urn:schemas-microsoft-com:office:word" xmlns:w="http://schemas.openxmlformats.org/wordprocessingml/2006/main" xmlns:w14="http://schemas.microsoft.com/office/word/2010/wordml" xmlns:w15="http://schemas.microsoft.com/office/word/2012/wordml" xmlns:w16se="http://schemas.microsoft.com/office/word/2015/wordml/symex" xmlns:wpg="http://schemas.microsoft.com/office/word/2010/wordprocessingGroup" xmlns:wpi="http://schemas.microsoft.com/office/word/2010/wordprocessingInk" xmlns:wne="http://schemas.microsoft.com/office/word/2006/wordml" xmlns:wps="http://schemas.microsoft.com/office/word/2010/wordprocessingShape" mc:Ignorable="w14 w15 w16se wp14">
+<w:footnotes xmlns:wpc="http://schemas.microsoft.com/office/word/2010/wordprocessingCanvas" xmlns:mc="http://schemas.openxmlformats.org/markup-compatibility/2006" xmlns:o="urn:schemas-microsoft-com:office:office" xmlns:r="http://schemas.openxmlformats.org/officeDocument/2006/relationships" xmlns:m="http://schemas.openxmlformats.org/officeDocument/2006/math" xmlns:v="urn:schemas-microsoft-com:vml" xmlns:wp14="http://schemas.microsoft.com/office/word/2010/wordprocessingDrawing" xmlns:wp="http://schemas.openxmlformats.org/drawingml/2006/wordprocessingDrawing" xmlns:w10="urn:schemas-microsoft-com:office:word" xmlns:w="http://schemas.openxmlformats.org/wordprocessingml/2006/main" xmlns:w14="http://schemas.microsoft.com/office/word/2010/wordml" xmlns:w15="http://schemas.microsoft.com/office/word/2012/wordml" xmlns:wpg="http://schemas.microsoft.com/office/word/2010/wordprocessingGroup" xmlns:wpi="http://schemas.microsoft.com/office/word/2010/wordprocessingInk" xmlns:wne="http://schemas.microsoft.com/office/word/2006/wordml" xmlns:wps="http://schemas.microsoft.com/office/word/2010/wordprocessingShape" mc:Ignorable="w14 w15 wp14">
   <w:footnote w:type="separator" w:id="-1">
     <w:p>
       <w:pPr>
@@ -6306,37 +6381,23 @@
 </file>
 
 <file path=word/header1.xml><?xml version="1.0" encoding="utf-8"?>
-<w:hdr xmlns:wpc="http://schemas.microsoft.com/office/word/2010/wordprocessingCanvas" xmlns:cx="http://schemas.microsoft.com/office/drawing/2014/chartex" xmlns:cx1="http://schemas.microsoft.com/office/drawing/2015/9/8/chartex" xmlns:cx2="http://schemas.microsoft.com/office/drawing/2015/10/21/chartex" xmlns:cx3="http://schemas.microsoft.com/office/drawing/2016/5/9/chartex" xmlns:cx4="http://schemas.microsoft.com/office/drawing/2016/5/10/chartex" xmlns:cx5="http://schemas.microsoft.com/office/drawing/2016/5/11/chartex" xmlns:mc="http://schemas.openxmlformats.org/markup-compatibility/2006" xmlns:o="urn:schemas-microsoft-com:office:office" xmlns:r="http://schemas.openxmlformats.org/officeDocument/2006/relationships" xmlns:m="http://schemas.openxmlformats.org/officeDocument/2006/math" xmlns:v="urn:schemas-microsoft-com:vml" xmlns:wp14="http://schemas.microsoft.com/office/word/2010/wordprocessingDrawing" xmlns:wp="http://schemas.openxmlformats.org/drawingml/2006/wordprocessingDrawing" xmlns:w10="urn:schemas-microsoft-com:office:word" xmlns:w="http://schemas.openxmlformats.org/wordprocessingml/2006/main" xmlns:w14="http://schemas.microsoft.com/office/word/2010/wordml" xmlns:w15="http://schemas.microsoft.com/office/word/2012/wordml" xmlns:w16se="http://schemas.microsoft.com/office/word/2015/wordml/symex" xmlns:wpg="http://schemas.microsoft.com/office/word/2010/wordprocessingGroup" xmlns:wpi="http://schemas.microsoft.com/office/word/2010/wordprocessingInk" xmlns:wne="http://schemas.microsoft.com/office/word/2006/wordml" xmlns:wps="http://schemas.microsoft.com/office/word/2010/wordprocessingShape" mc:Ignorable="w14 w15 w16se wp14">
+<w:hdr xmlns:wpc="http://schemas.microsoft.com/office/word/2010/wordprocessingCanvas" xmlns:mc="http://schemas.openxmlformats.org/markup-compatibility/2006" xmlns:o="urn:schemas-microsoft-com:office:office" xmlns:r="http://schemas.openxmlformats.org/officeDocument/2006/relationships" xmlns:m="http://schemas.openxmlformats.org/officeDocument/2006/math" xmlns:v="urn:schemas-microsoft-com:vml" xmlns:wp14="http://schemas.microsoft.com/office/word/2010/wordprocessingDrawing" xmlns:wp="http://schemas.openxmlformats.org/drawingml/2006/wordprocessingDrawing" xmlns:w10="urn:schemas-microsoft-com:office:word" xmlns:w="http://schemas.openxmlformats.org/wordprocessingml/2006/main" xmlns:w14="http://schemas.microsoft.com/office/word/2010/wordml" xmlns:w15="http://schemas.microsoft.com/office/word/2012/wordml" xmlns:wpg="http://schemas.microsoft.com/office/word/2010/wordprocessingGroup" xmlns:wpi="http://schemas.microsoft.com/office/word/2010/wordprocessingInk" xmlns:wne="http://schemas.microsoft.com/office/word/2006/wordml" xmlns:wps="http://schemas.microsoft.com/office/word/2010/wordprocessingShape" mc:Ignorable="w14 w15 wp14">
   <w:p>
     <w:pPr>
       <w:pStyle w:val="Header"/>
     </w:pPr>
-  </w:p>
-</w:hdr>
-</file>
-
-<file path=word/header2.xml><?xml version="1.0" encoding="utf-8"?>
-<w:hdr xmlns:wpc="http://schemas.microsoft.com/office/word/2010/wordprocessingCanvas" xmlns:cx="http://schemas.microsoft.com/office/drawing/2014/chartex" xmlns:cx1="http://schemas.microsoft.com/office/drawing/2015/9/8/chartex" xmlns:cx2="http://schemas.microsoft.com/office/drawing/2015/10/21/chartex" xmlns:cx3="http://schemas.microsoft.com/office/drawing/2016/5/9/chartex" xmlns:cx4="http://schemas.microsoft.com/office/drawing/2016/5/10/chartex" xmlns:cx5="http://schemas.microsoft.com/office/drawing/2016/5/11/chartex" xmlns:mc="http://schemas.openxmlformats.org/markup-compatibility/2006" xmlns:o="urn:schemas-microsoft-com:office:office" xmlns:r="http://schemas.openxmlformats.org/officeDocument/2006/relationships" xmlns:m="http://schemas.openxmlformats.org/officeDocument/2006/math" xmlns:v="urn:schemas-microsoft-com:vml" xmlns:wp14="http://schemas.microsoft.com/office/word/2010/wordprocessingDrawing" xmlns:wp="http://schemas.openxmlformats.org/drawingml/2006/wordprocessingDrawing" xmlns:w10="urn:schemas-microsoft-com:office:word" xmlns:w="http://schemas.openxmlformats.org/wordprocessingml/2006/main" xmlns:w14="http://schemas.microsoft.com/office/word/2010/wordml" xmlns:w15="http://schemas.microsoft.com/office/word/2012/wordml" xmlns:w16se="http://schemas.microsoft.com/office/word/2015/wordml/symex" xmlns:wpg="http://schemas.microsoft.com/office/word/2010/wordprocessingGroup" xmlns:wpi="http://schemas.microsoft.com/office/word/2010/wordprocessingInk" xmlns:wne="http://schemas.microsoft.com/office/word/2006/wordml" xmlns:wps="http://schemas.microsoft.com/office/word/2010/wordprocessingShape" mc:Ignorable="w14 w15 w16se wp14">
-  <w:p>
-    <w:pPr>
-      <w:pStyle w:val="Header"/>
-    </w:pPr>
-  </w:p>
-</w:hdr>
-</file>
-
-<file path=word/header3.xml><?xml version="1.0" encoding="utf-8"?>
-<w:hdr xmlns:wpc="http://schemas.microsoft.com/office/word/2010/wordprocessingCanvas" xmlns:cx="http://schemas.microsoft.com/office/drawing/2014/chartex" xmlns:cx1="http://schemas.microsoft.com/office/drawing/2015/9/8/chartex" xmlns:cx2="http://schemas.microsoft.com/office/drawing/2015/10/21/chartex" xmlns:cx3="http://schemas.microsoft.com/office/drawing/2016/5/9/chartex" xmlns:cx4="http://schemas.microsoft.com/office/drawing/2016/5/10/chartex" xmlns:cx5="http://schemas.microsoft.com/office/drawing/2016/5/11/chartex" xmlns:mc="http://schemas.openxmlformats.org/markup-compatibility/2006" xmlns:o="urn:schemas-microsoft-com:office:office" xmlns:r="http://schemas.openxmlformats.org/officeDocument/2006/relationships" xmlns:m="http://schemas.openxmlformats.org/officeDocument/2006/math" xmlns:v="urn:schemas-microsoft-com:vml" xmlns:wp14="http://schemas.microsoft.com/office/word/2010/wordprocessingDrawing" xmlns:wp="http://schemas.openxmlformats.org/drawingml/2006/wordprocessingDrawing" xmlns:w10="urn:schemas-microsoft-com:office:word" xmlns:w="http://schemas.openxmlformats.org/wordprocessingml/2006/main" xmlns:w14="http://schemas.microsoft.com/office/word/2010/wordml" xmlns:w15="http://schemas.microsoft.com/office/word/2012/wordml" xmlns:w16se="http://schemas.microsoft.com/office/word/2015/wordml/symex" xmlns:wpg="http://schemas.microsoft.com/office/word/2010/wordprocessingGroup" xmlns:wpi="http://schemas.microsoft.com/office/word/2010/wordprocessingInk" xmlns:wne="http://schemas.microsoft.com/office/word/2006/wordml" xmlns:wps="http://schemas.microsoft.com/office/word/2010/wordprocessingShape" mc:Ignorable="w14 w15 w16se wp14">
-  <w:p>
-    <w:pPr>
-      <w:pStyle w:val="Header"/>
-    </w:pPr>
+    <w:r>
+      <w:tab/>
+    </w:r>
+    <w:r>
+      <w:tab/>
+    </w:r>
   </w:p>
 </w:hdr>
 </file>
 
 <file path=word/numbering.xml><?xml version="1.0" encoding="utf-8"?>
-<w:numbering xmlns:wpc="http://schemas.microsoft.com/office/word/2010/wordprocessingCanvas" xmlns:cx="http://schemas.microsoft.com/office/drawing/2014/chartex" xmlns:cx1="http://schemas.microsoft.com/office/drawing/2015/9/8/chartex" xmlns:cx2="http://schemas.microsoft.com/office/drawing/2015/10/21/chartex" xmlns:cx3="http://schemas.microsoft.com/office/drawing/2016/5/9/chartex" xmlns:cx4="http://schemas.microsoft.com/office/drawing/2016/5/10/chartex" xmlns:cx5="http://schemas.microsoft.com/office/drawing/2016/5/11/chartex" xmlns:mc="http://schemas.openxmlformats.org/markup-compatibility/2006" xmlns:o="urn:schemas-microsoft-com:office:office" xmlns:r="http://schemas.openxmlformats.org/officeDocument/2006/relationships" xmlns:m="http://schemas.openxmlformats.org/officeDocument/2006/math" xmlns:v="urn:schemas-microsoft-com:vml" xmlns:wp14="http://schemas.microsoft.com/office/word/2010/wordprocessingDrawing" xmlns:wp="http://schemas.openxmlformats.org/drawingml/2006/wordprocessingDrawing" xmlns:w10="urn:schemas-microsoft-com:office:word" xmlns:w="http://schemas.openxmlformats.org/wordprocessingml/2006/main" xmlns:w14="http://schemas.microsoft.com/office/word/2010/wordml" xmlns:w15="http://schemas.microsoft.com/office/word/2012/wordml" xmlns:w16se="http://schemas.microsoft.com/office/word/2015/wordml/symex" xmlns:wpg="http://schemas.microsoft.com/office/word/2010/wordprocessingGroup" xmlns:wpi="http://schemas.microsoft.com/office/word/2010/wordprocessingInk" xmlns:wne="http://schemas.microsoft.com/office/word/2006/wordml" xmlns:wps="http://schemas.microsoft.com/office/word/2010/wordprocessingShape" mc:Ignorable="w14 w15 w16se wp14">
+<w:numbering xmlns:wpc="http://schemas.microsoft.com/office/word/2010/wordprocessingCanvas" xmlns:mc="http://schemas.openxmlformats.org/markup-compatibility/2006" xmlns:o="urn:schemas-microsoft-com:office:office" xmlns:r="http://schemas.openxmlformats.org/officeDocument/2006/relationships" xmlns:m="http://schemas.openxmlformats.org/officeDocument/2006/math" xmlns:v="urn:schemas-microsoft-com:vml" xmlns:wp14="http://schemas.microsoft.com/office/word/2010/wordprocessingDrawing" xmlns:wp="http://schemas.openxmlformats.org/drawingml/2006/wordprocessingDrawing" xmlns:w10="urn:schemas-microsoft-com:office:word" xmlns:w="http://schemas.openxmlformats.org/wordprocessingml/2006/main" xmlns:w14="http://schemas.microsoft.com/office/word/2010/wordml" xmlns:w15="http://schemas.microsoft.com/office/word/2012/wordml" xmlns:wpg="http://schemas.microsoft.com/office/word/2010/wordprocessingGroup" xmlns:wpi="http://schemas.microsoft.com/office/word/2010/wordprocessingInk" xmlns:wne="http://schemas.microsoft.com/office/word/2006/wordml" xmlns:wps="http://schemas.microsoft.com/office/word/2010/wordprocessingShape" mc:Ignorable="w14 w15 wp14">
   <w:abstractNum w:abstractNumId="0" w15:restartNumberingAfterBreak="0">
     <w:nsid w:val="01F010BC"/>
     <w:multiLevelType w:val="hybridMultilevel"/>
@@ -6897,7 +6958,7 @@
 </file>
 
 <file path=word/styles.xml><?xml version="1.0" encoding="utf-8"?>
-<w:styles xmlns:mc="http://schemas.openxmlformats.org/markup-compatibility/2006" xmlns:r="http://schemas.openxmlformats.org/officeDocument/2006/relationships" xmlns:w="http://schemas.openxmlformats.org/wordprocessingml/2006/main" xmlns:w14="http://schemas.microsoft.com/office/word/2010/wordml" xmlns:w15="http://schemas.microsoft.com/office/word/2012/wordml" xmlns:w16se="http://schemas.microsoft.com/office/word/2015/wordml/symex" mc:Ignorable="w14 w15 w16se">
+<w:styles xmlns:mc="http://schemas.openxmlformats.org/markup-compatibility/2006" xmlns:r="http://schemas.openxmlformats.org/officeDocument/2006/relationships" xmlns:w="http://schemas.openxmlformats.org/wordprocessingml/2006/main" xmlns:w14="http://schemas.microsoft.com/office/word/2010/wordml" xmlns:w15="http://schemas.microsoft.com/office/word/2012/wordml" mc:Ignorable="w14 w15">
   <w:docDefaults>
     <w:rPrDefault>
       <w:rPr>
@@ -6913,7 +6974,7 @@
       </w:pPr>
     </w:pPrDefault>
   </w:docDefaults>
-  <w:latentStyles w:defLockedState="0" w:defUIPriority="99" w:defSemiHidden="0" w:defUnhideWhenUsed="0" w:defQFormat="0" w:count="373">
+  <w:latentStyles w:defLockedState="0" w:defUIPriority="99" w:defSemiHidden="0" w:defUnhideWhenUsed="0" w:defQFormat="0" w:count="371">
     <w:lsdException w:name="Normal" w:uiPriority="0" w:qFormat="1"/>
     <w:lsdException w:name="heading 1" w:uiPriority="9" w:qFormat="1"/>
     <w:lsdException w:name="heading 2" w:semiHidden="1" w:uiPriority="9" w:unhideWhenUsed="1" w:qFormat="1"/>
@@ -7285,8 +7346,6 @@
     <w:lsdException w:name="List Table 5 Dark Accent 6" w:uiPriority="50"/>
     <w:lsdException w:name="List Table 6 Colorful Accent 6" w:uiPriority="51"/>
     <w:lsdException w:name="List Table 7 Colorful Accent 6" w:uiPriority="52"/>
-    <w:lsdException w:name="Mention" w:semiHidden="1" w:unhideWhenUsed="1"/>
-    <w:lsdException w:name="Smart Hyperlink" w:semiHidden="1" w:unhideWhenUsed="1"/>
   </w:latentStyles>
   <w:style w:type="paragraph" w:default="1" w:styleId="Normal">
     <w:name w:val="Normal"/>
@@ -7481,545 +7540,6 @@
     </w:rPr>
   </w:style>
 </w:styles>
-</file>
-
-<file path=word/glossary/document.xml><?xml version="1.0" encoding="utf-8"?>
-<w:glossaryDocument xmlns:wpc="http://schemas.microsoft.com/office/word/2010/wordprocessingCanvas" xmlns:cx="http://schemas.microsoft.com/office/drawing/2014/chartex" xmlns:cx1="http://schemas.microsoft.com/office/drawing/2015/9/8/chartex" xmlns:cx2="http://schemas.microsoft.com/office/drawing/2015/10/21/chartex" xmlns:cx3="http://schemas.microsoft.com/office/drawing/2016/5/9/chartex" xmlns:cx4="http://schemas.microsoft.com/office/drawing/2016/5/10/chartex" xmlns:cx5="http://schemas.microsoft.com/office/drawing/2016/5/11/chartex" xmlns:mc="http://schemas.openxmlformats.org/markup-compatibility/2006" xmlns:o="urn:schemas-microsoft-com:office:office" xmlns:r="http://schemas.openxmlformats.org/officeDocument/2006/relationships" xmlns:m="http://schemas.openxmlformats.org/officeDocument/2006/math" xmlns:v="urn:schemas-microsoft-com:vml" xmlns:wp14="http://schemas.microsoft.com/office/word/2010/wordprocessingDrawing" xmlns:wp="http://schemas.openxmlformats.org/drawingml/2006/wordprocessingDrawing" xmlns:w10="urn:schemas-microsoft-com:office:word" xmlns:w="http://schemas.openxmlformats.org/wordprocessingml/2006/main" xmlns:w14="http://schemas.microsoft.com/office/word/2010/wordml" xmlns:w15="http://schemas.microsoft.com/office/word/2012/wordml" xmlns:w16se="http://schemas.microsoft.com/office/word/2015/wordml/symex" xmlns:wpg="http://schemas.microsoft.com/office/word/2010/wordprocessingGroup" xmlns:wpi="http://schemas.microsoft.com/office/word/2010/wordprocessingInk" xmlns:wne="http://schemas.microsoft.com/office/word/2006/wordml" xmlns:wps="http://schemas.microsoft.com/office/word/2010/wordprocessingShape" mc:Ignorable="w14 w15 w16se wp14"/>
-</file>
-
-<file path=word/glossary/fontTable.xml><?xml version="1.0" encoding="utf-8"?>
-<w:fonts xmlns:mc="http://schemas.openxmlformats.org/markup-compatibility/2006" xmlns:r="http://schemas.openxmlformats.org/officeDocument/2006/relationships" xmlns:w="http://schemas.openxmlformats.org/wordprocessingml/2006/main" xmlns:w14="http://schemas.microsoft.com/office/word/2010/wordml" xmlns:w15="http://schemas.microsoft.com/office/word/2012/wordml" xmlns:w16se="http://schemas.microsoft.com/office/word/2015/wordml/symex" mc:Ignorable="w14 w15 w16se">
-  <w:font w:name="Symbol">
-    <w:panose1 w:val="05050102010706020507"/>
-    <w:charset w:val="02"/>
-    <w:family w:val="roman"/>
-    <w:pitch w:val="variable"/>
-    <w:sig w:usb0="00000000" w:usb1="10000000" w:usb2="00000000" w:usb3="00000000" w:csb0="80000000" w:csb1="00000000"/>
-  </w:font>
-  <w:font w:name="Times New Roman">
-    <w:panose1 w:val="02020603050405020304"/>
-    <w:charset w:val="00"/>
-    <w:family w:val="roman"/>
-    <w:pitch w:val="variable"/>
-    <w:sig w:usb0="E0002EFF" w:usb1="C0007843" w:usb2="00000009" w:usb3="00000000" w:csb0="000001FF" w:csb1="00000000"/>
-  </w:font>
-  <w:font w:name="Courier New">
-    <w:panose1 w:val="02070309020205020404"/>
-    <w:charset w:val="00"/>
-    <w:family w:val="modern"/>
-    <w:pitch w:val="fixed"/>
-    <w:sig w:usb0="E0002EFF" w:usb1="C0007843" w:usb2="00000009" w:usb3="00000000" w:csb0="000001FF" w:csb1="00000000"/>
-  </w:font>
-  <w:font w:name="Wingdings">
-    <w:panose1 w:val="05000000000000000000"/>
-    <w:charset w:val="02"/>
-    <w:family w:val="auto"/>
-    <w:pitch w:val="variable"/>
-    <w:sig w:usb0="00000000" w:usb1="10000000" w:usb2="00000000" w:usb3="00000000" w:csb0="80000000" w:csb1="00000000"/>
-  </w:font>
-  <w:font w:name="Calibri">
-    <w:panose1 w:val="020F0502020204030204"/>
-    <w:charset w:val="00"/>
-    <w:family w:val="swiss"/>
-    <w:pitch w:val="variable"/>
-    <w:sig w:usb0="E00002FF" w:usb1="4000ACFF" w:usb2="00000001" w:usb3="00000000" w:csb0="0000019F" w:csb1="00000000"/>
-  </w:font>
-  <w:font w:name="Calibri Light">
-    <w:panose1 w:val="020F0302020204030204"/>
-    <w:charset w:val="00"/>
-    <w:family w:val="swiss"/>
-    <w:pitch w:val="variable"/>
-    <w:sig w:usb0="A00002EF" w:usb1="4000207B" w:usb2="00000000" w:usb3="00000000" w:csb0="0000019F" w:csb1="00000000"/>
-  </w:font>
-  <w:font w:name="Cambria Math">
-    <w:panose1 w:val="02040503050406030204"/>
-    <w:charset w:val="00"/>
-    <w:family w:val="roman"/>
-    <w:pitch w:val="variable"/>
-    <w:sig w:usb0="E00002FF" w:usb1="420024FF" w:usb2="00000000" w:usb3="00000000" w:csb0="0000019F" w:csb1="00000000"/>
-  </w:font>
-</w:fonts>
-</file>
-
-<file path=word/glossary/settings.xml><?xml version="1.0" encoding="utf-8"?>
-<w:settings xmlns:mc="http://schemas.openxmlformats.org/markup-compatibility/2006" xmlns:o="urn:schemas-microsoft-com:office:office" xmlns:r="http://schemas.openxmlformats.org/officeDocument/2006/relationships" xmlns:m="http://schemas.openxmlformats.org/officeDocument/2006/math" xmlns:v="urn:schemas-microsoft-com:vml" xmlns:w10="urn:schemas-microsoft-com:office:word" xmlns:w="http://schemas.openxmlformats.org/wordprocessingml/2006/main" xmlns:w14="http://schemas.microsoft.com/office/word/2010/wordml" xmlns:w15="http://schemas.microsoft.com/office/word/2012/wordml" xmlns:w16se="http://schemas.microsoft.com/office/word/2015/wordml/symex" xmlns:sl="http://schemas.openxmlformats.org/schemaLibrary/2006/main" mc:Ignorable="w14 w15 w16se">
-  <w:view w:val="normal"/>
-  <w:defaultTabStop w:val="720"/>
-  <w:characterSpacingControl w:val="doNotCompress"/>
-  <w:compat>
-    <w:useFELayout/>
-    <w:compatSetting w:name="compatibilityMode" w:uri="http://schemas.microsoft.com/office/word" w:val="15"/>
-    <w:compatSetting w:name="overrideTableStyleFontSizeAndJustification" w:uri="http://schemas.microsoft.com/office/word" w:val="1"/>
-    <w:compatSetting w:name="enableOpenTypeFeatures" w:uri="http://schemas.microsoft.com/office/word" w:val="1"/>
-    <w:compatSetting w:name="doNotFlipMirrorIndents" w:uri="http://schemas.microsoft.com/office/word" w:val="1"/>
-    <w:compatSetting w:name="differentiateMultirowTableHeaders" w:uri="http://schemas.microsoft.com/office/word" w:val="1"/>
-  </w:compat>
-  <w:rsids>
-    <w:rsidRoot w:val="00671AD9"/>
-    <w:rsid w:val="00671AD9"/>
-  </w:rsids>
-  <m:mathPr>
-    <m:mathFont m:val="Cambria Math"/>
-    <m:brkBin m:val="before"/>
-    <m:brkBinSub m:val="--"/>
-    <m:smallFrac m:val="0"/>
-    <m:dispDef/>
-    <m:lMargin m:val="0"/>
-    <m:rMargin m:val="0"/>
-    <m:defJc m:val="centerGroup"/>
-    <m:wrapIndent m:val="1440"/>
-    <m:intLim m:val="subSup"/>
-    <m:naryLim m:val="undOvr"/>
-  </m:mathPr>
-  <w:themeFontLang w:val="en-US"/>
-  <w:clrSchemeMapping w:bg1="light1" w:t1="dark1" w:bg2="light2" w:t2="dark2" w:accent1="accent1" w:accent2="accent2" w:accent3="accent3" w:accent4="accent4" w:accent5="accent5" w:accent6="accent6" w:hyperlink="hyperlink" w:followedHyperlink="followedHyperlink"/>
-  <w:decimalSymbol w:val="."/>
-  <w:listSeparator w:val=","/>
-  <w15:chartTrackingRefBased/>
-</w:settings>
-</file>
-
-<file path=word/glossary/styles.xml><?xml version="1.0" encoding="utf-8"?>
-<w:styles xmlns:mc="http://schemas.openxmlformats.org/markup-compatibility/2006" xmlns:r="http://schemas.openxmlformats.org/officeDocument/2006/relationships" xmlns:w="http://schemas.openxmlformats.org/wordprocessingml/2006/main" xmlns:w14="http://schemas.microsoft.com/office/word/2010/wordml" xmlns:w15="http://schemas.microsoft.com/office/word/2012/wordml" xmlns:w16se="http://schemas.microsoft.com/office/word/2015/wordml/symex" mc:Ignorable="w14 w15 w16se">
-  <w:docDefaults>
-    <w:rPrDefault>
-      <w:rPr>
-        <w:rFonts w:asciiTheme="minorHAnsi" w:eastAsiaTheme="minorEastAsia" w:hAnsiTheme="minorHAnsi" w:cstheme="minorBidi"/>
-        <w:sz w:val="22"/>
-        <w:szCs w:val="22"/>
-        <w:lang w:val="en-US" w:eastAsia="en-US" w:bidi="ar-SA"/>
-      </w:rPr>
-    </w:rPrDefault>
-    <w:pPrDefault>
-      <w:pPr>
-        <w:spacing w:after="160" w:line="259" w:lineRule="auto"/>
-      </w:pPr>
-    </w:pPrDefault>
-  </w:docDefaults>
-  <w:latentStyles w:defLockedState="0" w:defUIPriority="99" w:defSemiHidden="0" w:defUnhideWhenUsed="0" w:defQFormat="0" w:count="373">
-    <w:lsdException w:name="Normal" w:uiPriority="0" w:qFormat="1"/>
-    <w:lsdException w:name="heading 1" w:uiPriority="9" w:qFormat="1"/>
-    <w:lsdException w:name="heading 2" w:semiHidden="1" w:uiPriority="9" w:unhideWhenUsed="1" w:qFormat="1"/>
-    <w:lsdException w:name="heading 3" w:semiHidden="1" w:uiPriority="9" w:unhideWhenUsed="1" w:qFormat="1"/>
-    <w:lsdException w:name="heading 4" w:semiHidden="1" w:uiPriority="9" w:unhideWhenUsed="1" w:qFormat="1"/>
-    <w:lsdException w:name="heading 5" w:semiHidden="1" w:uiPriority="9" w:unhideWhenUsed="1" w:qFormat="1"/>
-    <w:lsdException w:name="heading 6" w:semiHidden="1" w:uiPriority="9" w:unhideWhenUsed="1" w:qFormat="1"/>
-    <w:lsdException w:name="heading 7" w:semiHidden="1" w:uiPriority="9" w:unhideWhenUsed="1" w:qFormat="1"/>
-    <w:lsdException w:name="heading 8" w:semiHidden="1" w:uiPriority="9" w:unhideWhenUsed="1" w:qFormat="1"/>
-    <w:lsdException w:name="heading 9" w:semiHidden="1" w:uiPriority="9" w:unhideWhenUsed="1" w:qFormat="1"/>
-    <w:lsdException w:name="index 1" w:semiHidden="1" w:unhideWhenUsed="1"/>
-    <w:lsdException w:name="index 2" w:semiHidden="1" w:unhideWhenUsed="1"/>
-    <w:lsdException w:name="index 3" w:semiHidden="1" w:unhideWhenUsed="1"/>
-    <w:lsdException w:name="index 4" w:semiHidden="1" w:unhideWhenUsed="1"/>
-    <w:lsdException w:name="index 5" w:semiHidden="1" w:unhideWhenUsed="1"/>
-    <w:lsdException w:name="index 6" w:semiHidden="1" w:unhideWhenUsed="1"/>
-    <w:lsdException w:name="index 7" w:semiHidden="1" w:unhideWhenUsed="1"/>
-    <w:lsdException w:name="index 8" w:semiHidden="1" w:unhideWhenUsed="1"/>
-    <w:lsdException w:name="index 9" w:semiHidden="1" w:unhideWhenUsed="1"/>
-    <w:lsdException w:name="toc 1" w:semiHidden="1" w:uiPriority="39" w:unhideWhenUsed="1"/>
-    <w:lsdException w:name="toc 2" w:semiHidden="1" w:uiPriority="39" w:unhideWhenUsed="1"/>
-    <w:lsdException w:name="toc 3" w:semiHidden="1" w:uiPriority="39" w:unhideWhenUsed="1"/>
-    <w:lsdException w:name="toc 4" w:semiHidden="1" w:uiPriority="39" w:unhideWhenUsed="1"/>
-    <w:lsdException w:name="toc 5" w:semiHidden="1" w:uiPriority="39" w:unhideWhenUsed="1"/>
-    <w:lsdException w:name="toc 6" w:semiHidden="1" w:uiPriority="39" w:unhideWhenUsed="1"/>
-    <w:lsdException w:name="toc 7" w:semiHidden="1" w:uiPriority="39" w:unhideWhenUsed="1"/>
-    <w:lsdException w:name="toc 8" w:semiHidden="1" w:uiPriority="39" w:unhideWhenUsed="1"/>
-    <w:lsdException w:name="toc 9" w:semiHidden="1" w:uiPriority="39" w:unhideWhenUsed="1"/>
-    <w:lsdException w:name="Normal Indent" w:semiHidden="1" w:unhideWhenUsed="1"/>
-    <w:lsdException w:name="footnote text" w:semiHidden="1" w:unhideWhenUsed="1"/>
-    <w:lsdException w:name="annotation text" w:semiHidden="1" w:unhideWhenUsed="1"/>
-    <w:lsdException w:name="header" w:semiHidden="1" w:unhideWhenUsed="1"/>
-    <w:lsdException w:name="footer" w:semiHidden="1" w:unhideWhenUsed="1"/>
-    <w:lsdException w:name="index heading" w:semiHidden="1" w:unhideWhenUsed="1"/>
-    <w:lsdException w:name="caption" w:semiHidden="1" w:uiPriority="35" w:unhideWhenUsed="1" w:qFormat="1"/>
-    <w:lsdException w:name="table of figures" w:semiHidden="1" w:unhideWhenUsed="1"/>
-    <w:lsdException w:name="envelope address" w:semiHidden="1" w:unhideWhenUsed="1"/>
-    <w:lsdException w:name="envelope return" w:semiHidden="1" w:unhideWhenUsed="1"/>
-    <w:lsdException w:name="footnote reference" w:semiHidden="1" w:unhideWhenUsed="1"/>
-    <w:lsdException w:name="annotation reference" w:semiHidden="1" w:unhideWhenUsed="1"/>
-    <w:lsdException w:name="line number" w:semiHidden="1" w:unhideWhenUsed="1"/>
-    <w:lsdException w:name="page number" w:semiHidden="1" w:unhideWhenUsed="1"/>
-    <w:lsdException w:name="endnote reference" w:semiHidden="1" w:unhideWhenUsed="1"/>
-    <w:lsdException w:name="endnote text" w:semiHidden="1" w:unhideWhenUsed="1"/>
-    <w:lsdException w:name="table of authorities" w:semiHidden="1" w:unhideWhenUsed="1"/>
-    <w:lsdException w:name="macro" w:semiHidden="1" w:unhideWhenUsed="1"/>
-    <w:lsdException w:name="toa heading" w:semiHidden="1" w:unhideWhenUsed="1"/>
-    <w:lsdException w:name="List" w:semiHidden="1" w:unhideWhenUsed="1"/>
-    <w:lsdException w:name="List Bullet" w:semiHidden="1" w:unhideWhenUsed="1"/>
-    <w:lsdException w:name="List Number" w:semiHidden="1" w:unhideWhenUsed="1"/>
-    <w:lsdException w:name="List 2" w:semiHidden="1" w:unhideWhenUsed="1"/>
-    <w:lsdException w:name="List 3" w:semiHidden="1" w:unhideWhenUsed="1"/>
-    <w:lsdException w:name="List 4" w:semiHidden="1" w:unhideWhenUsed="1"/>
-    <w:lsdException w:name="List 5" w:semiHidden="1" w:unhideWhenUsed="1"/>
-    <w:lsdException w:name="List Bullet 2" w:semiHidden="1" w:unhideWhenUsed="1"/>
-    <w:lsdException w:name="List Bullet 3" w:semiHidden="1" w:unhideWhenUsed="1"/>
-    <w:lsdException w:name="List Bullet 4" w:semiHidden="1" w:unhideWhenUsed="1"/>
-    <w:lsdException w:name="List Bullet 5" w:semiHidden="1" w:unhideWhenUsed="1"/>
-    <w:lsdException w:name="List Number 2" w:semiHidden="1" w:unhideWhenUsed="1"/>
-    <w:lsdException w:name="List Number 3" w:semiHidden="1" w:unhideWhenUsed="1"/>
-    <w:lsdException w:name="List Number 4" w:semiHidden="1" w:unhideWhenUsed="1"/>
-    <w:lsdException w:name="List Number 5" w:semiHidden="1" w:unhideWhenUsed="1"/>
-    <w:lsdException w:name="Title" w:uiPriority="10" w:qFormat="1"/>
-    <w:lsdException w:name="Closing" w:semiHidden="1" w:unhideWhenUsed="1"/>
-    <w:lsdException w:name="Signature" w:semiHidden="1" w:unhideWhenUsed="1"/>
-    <w:lsdException w:name="Default Paragraph Font" w:semiHidden="1" w:uiPriority="1" w:unhideWhenUsed="1"/>
-    <w:lsdException w:name="Body Text" w:semiHidden="1" w:unhideWhenUsed="1"/>
-    <w:lsdException w:name="Body Text Indent" w:semiHidden="1" w:unhideWhenUsed="1"/>
-    <w:lsdException w:name="List Continue" w:semiHidden="1" w:unhideWhenUsed="1"/>
-    <w:lsdException w:name="List Continue 2" w:semiHidden="1" w:unhideWhenUsed="1"/>
-    <w:lsdException w:name="List Continue 3" w:semiHidden="1" w:unhideWhenUsed="1"/>
-    <w:lsdException w:name="List Continue 4" w:semiHidden="1" w:unhideWhenUsed="1"/>
-    <w:lsdException w:name="List Continue 5" w:semiHidden="1" w:unhideWhenUsed="1"/>
-    <w:lsdException w:name="Message Header" w:semiHidden="1" w:unhideWhenUsed="1"/>
-    <w:lsdException w:name="Subtitle" w:uiPriority="11" w:qFormat="1"/>
-    <w:lsdException w:name="Salutation" w:semiHidden="1" w:unhideWhenUsed="1"/>
-    <w:lsdException w:name="Date" w:semiHidden="1" w:unhideWhenUsed="1"/>
-    <w:lsdException w:name="Body Text First Indent" w:semiHidden="1" w:unhideWhenUsed="1"/>
-    <w:lsdException w:name="Body Text First Indent 2" w:semiHidden="1" w:unhideWhenUsed="1"/>
-    <w:lsdException w:name="Note Heading" w:semiHidden="1" w:unhideWhenUsed="1"/>
-    <w:lsdException w:name="Body Text 2" w:semiHidden="1" w:unhideWhenUsed="1"/>
-    <w:lsdException w:name="Body Text 3" w:semiHidden="1" w:unhideWhenUsed="1"/>
-    <w:lsdException w:name="Body Text Indent 2" w:semiHidden="1" w:unhideWhenUsed="1"/>
-    <w:lsdException w:name="Body Text Indent 3" w:semiHidden="1" w:unhideWhenUsed="1"/>
-    <w:lsdException w:name="Block Text" w:semiHidden="1" w:unhideWhenUsed="1"/>
-    <w:lsdException w:name="Hyperlink" w:semiHidden="1" w:unhideWhenUsed="1"/>
-    <w:lsdException w:name="FollowedHyperlink" w:semiHidden="1" w:unhideWhenUsed="1"/>
-    <w:lsdException w:name="Strong" w:uiPriority="22" w:qFormat="1"/>
-    <w:lsdException w:name="Emphasis" w:uiPriority="20" w:qFormat="1"/>
-    <w:lsdException w:name="Document Map" w:semiHidden="1" w:unhideWhenUsed="1"/>
-    <w:lsdException w:name="Plain Text" w:semiHidden="1" w:unhideWhenUsed="1"/>
-    <w:lsdException w:name="E-mail Signature" w:semiHidden="1" w:unhideWhenUsed="1"/>
-    <w:lsdException w:name="HTML Top of Form" w:semiHidden="1" w:unhideWhenUsed="1"/>
-    <w:lsdException w:name="HTML Bottom of Form" w:semiHidden="1" w:unhideWhenUsed="1"/>
-    <w:lsdException w:name="Normal (Web)" w:semiHidden="1" w:unhideWhenUsed="1"/>
-    <w:lsdException w:name="HTML Acronym" w:semiHidden="1" w:unhideWhenUsed="1"/>
-    <w:lsdException w:name="HTML Address" w:semiHidden="1" w:unhideWhenUsed="1"/>
-    <w:lsdException w:name="HTML Cite" w:semiHidden="1" w:unhideWhenUsed="1"/>
-    <w:lsdException w:name="HTML Code" w:semiHidden="1" w:unhideWhenUsed="1"/>
-    <w:lsdException w:name="HTML Definition" w:semiHidden="1" w:unhideWhenUsed="1"/>
-    <w:lsdException w:name="HTML Keyboard" w:semiHidden="1" w:unhideWhenUsed="1"/>
-    <w:lsdException w:name="HTML Preformatted" w:semiHidden="1" w:unhideWhenUsed="1"/>
-    <w:lsdException w:name="HTML Sample" w:semiHidden="1" w:unhideWhenUsed="1"/>
-    <w:lsdException w:name="HTML Typewriter" w:semiHidden="1" w:unhideWhenUsed="1"/>
-    <w:lsdException w:name="HTML Variable" w:semiHidden="1" w:unhideWhenUsed="1"/>
-    <w:lsdException w:name="Normal Table" w:semiHidden="1" w:unhideWhenUsed="1"/>
-    <w:lsdException w:name="annotation subject" w:semiHidden="1" w:unhideWhenUsed="1"/>
-    <w:lsdException w:name="No List" w:semiHidden="1" w:unhideWhenUsed="1"/>
-    <w:lsdException w:name="Outline List 1" w:semiHidden="1" w:unhideWhenUsed="1"/>
-    <w:lsdException w:name="Outline List 2" w:semiHidden="1" w:unhideWhenUsed="1"/>
-    <w:lsdException w:name="Outline List 3" w:semiHidden="1" w:unhideWhenUsed="1"/>
-    <w:lsdException w:name="Table Simple 1" w:semiHidden="1" w:unhideWhenUsed="1"/>
-    <w:lsdException w:name="Table Simple 2" w:semiHidden="1" w:unhideWhenUsed="1"/>
-    <w:lsdException w:name="Table Simple 3" w:semiHidden="1" w:unhideWhenUsed="1"/>
-    <w:lsdException w:name="Table Classic 1" w:semiHidden="1" w:unhideWhenUsed="1"/>
-    <w:lsdException w:name="Table Classic 2" w:semiHidden="1" w:unhideWhenUsed="1"/>
-    <w:lsdException w:name="Table Classic 3" w:semiHidden="1" w:unhideWhenUsed="1"/>
-    <w:lsdException w:name="Table Classic 4" w:semiHidden="1" w:unhideWhenUsed="1"/>
-    <w:lsdException w:name="Table Colorful 1" w:semiHidden="1" w:unhideWhenUsed="1"/>
-    <w:lsdException w:name="Table Colorful 2" w:semiHidden="1" w:unhideWhenUsed="1"/>
-    <w:lsdException w:name="Table Colorful 3" w:semiHidden="1" w:unhideWhenUsed="1"/>
-    <w:lsdException w:name="Table Columns 1" w:semiHidden="1" w:unhideWhenUsed="1"/>
-    <w:lsdException w:name="Table Columns 2" w:semiHidden="1" w:unhideWhenUsed="1"/>
-    <w:lsdException w:name="Table Columns 3" w:semiHidden="1" w:unhideWhenUsed="1"/>
-    <w:lsdException w:name="Table Columns 4" w:semiHidden="1" w:unhideWhenUsed="1"/>
-    <w:lsdException w:name="Table Columns 5" w:semiHidden="1" w:unhideWhenUsed="1"/>
-    <w:lsdException w:name="Table Grid 1" w:semiHidden="1" w:unhideWhenUsed="1"/>
-    <w:lsdException w:name="Table Grid 2" w:semiHidden="1" w:unhideWhenUsed="1"/>
-    <w:lsdException w:name="Table Grid 3" w:semiHidden="1" w:unhideWhenUsed="1"/>
-    <w:lsdException w:name="Table Grid 4" w:semiHidden="1" w:unhideWhenUsed="1"/>
-    <w:lsdException w:name="Table Grid 5" w:semiHidden="1" w:unhideWhenUsed="1"/>
-    <w:lsdException w:name="Table Grid 6" w:semiHidden="1" w:unhideWhenUsed="1"/>
-    <w:lsdException w:name="Table Grid 7" w:semiHidden="1" w:unhideWhenUsed="1"/>
-    <w:lsdException w:name="Table Grid 8" w:semiHidden="1" w:unhideWhenUsed="1"/>
-    <w:lsdException w:name="Table List 1" w:semiHidden="1" w:unhideWhenUsed="1"/>
-    <w:lsdException w:name="Table List 2" w:semiHidden="1" w:unhideWhenUsed="1"/>
-    <w:lsdException w:name="Table List 3" w:semiHidden="1" w:unhideWhenUsed="1"/>
-    <w:lsdException w:name="Table List 4" w:semiHidden="1" w:unhideWhenUsed="1"/>
-    <w:lsdException w:name="Table List 5" w:semiHidden="1" w:unhideWhenUsed="1"/>
-    <w:lsdException w:name="Table List 6" w:semiHidden="1" w:unhideWhenUsed="1"/>
-    <w:lsdException w:name="Table List 7" w:semiHidden="1" w:unhideWhenUsed="1"/>
-    <w:lsdException w:name="Table List 8" w:semiHidden="1" w:unhideWhenUsed="1"/>
-    <w:lsdException w:name="Table 3D effects 1" w:semiHidden="1" w:unhideWhenUsed="1"/>
-    <w:lsdException w:name="Table 3D effects 2" w:semiHidden="1" w:unhideWhenUsed="1"/>
-    <w:lsdException w:name="Table 3D effects 3" w:semiHidden="1" w:unhideWhenUsed="1"/>
-    <w:lsdException w:name="Table Contemporary" w:semiHidden="1" w:unhideWhenUsed="1"/>
-    <w:lsdException w:name="Table Elegant" w:semiHidden="1" w:unhideWhenUsed="1"/>
-    <w:lsdException w:name="Table Professional" w:semiHidden="1" w:unhideWhenUsed="1"/>
-    <w:lsdException w:name="Table Subtle 1" w:semiHidden="1" w:unhideWhenUsed="1"/>
-    <w:lsdException w:name="Table Subtle 2" w:semiHidden="1" w:unhideWhenUsed="1"/>
-    <w:lsdException w:name="Table Web 1" w:semiHidden="1" w:unhideWhenUsed="1"/>
-    <w:lsdException w:name="Table Web 2" w:semiHidden="1" w:unhideWhenUsed="1"/>
-    <w:lsdException w:name="Table Web 3" w:semiHidden="1" w:unhideWhenUsed="1"/>
-    <w:lsdException w:name="Balloon Text" w:semiHidden="1" w:unhideWhenUsed="1"/>
-    <w:lsdException w:name="Table Grid" w:uiPriority="39"/>
-    <w:lsdException w:name="Table Theme" w:semiHidden="1" w:unhideWhenUsed="1"/>
-    <w:lsdException w:name="Placeholder Text" w:semiHidden="1"/>
-    <w:lsdException w:name="No Spacing" w:uiPriority="1" w:qFormat="1"/>
-    <w:lsdException w:name="Light Shading" w:uiPriority="60"/>
-    <w:lsdException w:name="Light List" w:uiPriority="61"/>
-    <w:lsdException w:name="Light Grid" w:uiPriority="62"/>
-    <w:lsdException w:name="Medium Shading 1" w:uiPriority="63"/>
-    <w:lsdException w:name="Medium Shading 2" w:uiPriority="64"/>
-    <w:lsdException w:name="Medium List 1" w:uiPriority="65"/>
-    <w:lsdException w:name="Medium List 2" w:uiPriority="66"/>
-    <w:lsdException w:name="Medium Grid 1" w:uiPriority="67"/>
-    <w:lsdException w:name="Medium Grid 2" w:uiPriority="68"/>
-    <w:lsdException w:name="Medium Grid 3" w:uiPriority="69"/>
-    <w:lsdException w:name="Dark List" w:uiPriority="70"/>
-    <w:lsdException w:name="Colorful Shading" w:uiPriority="71"/>
-    <w:lsdException w:name="Colorful List" w:uiPriority="72"/>
-    <w:lsdException w:name="Colorful Grid" w:uiPriority="73"/>
-    <w:lsdException w:name="Light Shading Accent 1" w:uiPriority="60"/>
-    <w:lsdException w:name="Light List Accent 1" w:uiPriority="61"/>
-    <w:lsdException w:name="Light Grid Accent 1" w:uiPriority="62"/>
-    <w:lsdException w:name="Medium Shading 1 Accent 1" w:uiPriority="63"/>
-    <w:lsdException w:name="Medium Shading 2 Accent 1" w:uiPriority="64"/>
-    <w:lsdException w:name="Medium List 1 Accent 1" w:uiPriority="65"/>
-    <w:lsdException w:name="Revision" w:semiHidden="1"/>
-    <w:lsdException w:name="List Paragraph" w:uiPriority="34" w:qFormat="1"/>
-    <w:lsdException w:name="Quote" w:uiPriority="29" w:qFormat="1"/>
-    <w:lsdException w:name="Intense Quote" w:uiPriority="30" w:qFormat="1"/>
-    <w:lsdException w:name="Medium List 2 Accent 1" w:uiPriority="66"/>
-    <w:lsdException w:name="Medium Grid 1 Accent 1" w:uiPriority="67"/>
-    <w:lsdException w:name="Medium Grid 2 Accent 1" w:uiPriority="68"/>
-    <w:lsdException w:name="Medium Grid 3 Accent 1" w:uiPriority="69"/>
-    <w:lsdException w:name="Dark List Accent 1" w:uiPriority="70"/>
-    <w:lsdException w:name="Colorful Shading Accent 1" w:uiPriority="71"/>
-    <w:lsdException w:name="Colorful List Accent 1" w:uiPriority="72"/>
-    <w:lsdException w:name="Colorful Grid Accent 1" w:uiPriority="73"/>
-    <w:lsdException w:name="Light Shading Accent 2" w:uiPriority="60"/>
-    <w:lsdException w:name="Light List Accent 2" w:uiPriority="61"/>
-    <w:lsdException w:name="Light Grid Accent 2" w:uiPriority="62"/>
-    <w:lsdException w:name="Medium Shading 1 Accent 2" w:uiPriority="63"/>
-    <w:lsdException w:name="Medium Shading 2 Accent 2" w:uiPriority="64"/>
-    <w:lsdException w:name="Medium List 1 Accent 2" w:uiPriority="65"/>
-    <w:lsdException w:name="Medium List 2 Accent 2" w:uiPriority="66"/>
-    <w:lsdException w:name="Medium Grid 1 Accent 2" w:uiPriority="67"/>
-    <w:lsdException w:name="Medium Grid 2 Accent 2" w:uiPriority="68"/>
-    <w:lsdException w:name="Medium Grid 3 Accent 2" w:uiPriority="69"/>
-    <w:lsdException w:name="Dark List Accent 2" w:uiPriority="70"/>
-    <w:lsdException w:name="Colorful Shading Accent 2" w:uiPriority="71"/>
-    <w:lsdException w:name="Colorful List Accent 2" w:uiPriority="72"/>
-    <w:lsdException w:name="Colorful Grid Accent 2" w:uiPriority="73"/>
-    <w:lsdException w:name="Light Shading Accent 3" w:uiPriority="60"/>
-    <w:lsdException w:name="Light List Accent 3" w:uiPriority="61"/>
-    <w:lsdException w:name="Light Grid Accent 3" w:uiPriority="62"/>
-    <w:lsdException w:name="Medium Shading 1 Accent 3" w:uiPriority="63"/>
-    <w:lsdException w:name="Medium Shading 2 Accent 3" w:uiPriority="64"/>
-    <w:lsdException w:name="Medium List 1 Accent 3" w:uiPriority="65"/>
-    <w:lsdException w:name="Medium List 2 Accent 3" w:uiPriority="66"/>
-    <w:lsdException w:name="Medium Grid 1 Accent 3" w:uiPriority="67"/>
-    <w:lsdException w:name="Medium Grid 2 Accent 3" w:uiPriority="68"/>
-    <w:lsdException w:name="Medium Grid 3 Accent 3" w:uiPriority="69"/>
-    <w:lsdException w:name="Dark List Accent 3" w:uiPriority="70"/>
-    <w:lsdException w:name="Colorful Shading Accent 3" w:uiPriority="71"/>
-    <w:lsdException w:name="Colorful List Accent 3" w:uiPriority="72"/>
-    <w:lsdException w:name="Colorful Grid Accent 3" w:uiPriority="73"/>
-    <w:lsdException w:name="Light Shading Accent 4" w:uiPriority="60"/>
-    <w:lsdException w:name="Light List Accent 4" w:uiPriority="61"/>
-    <w:lsdException w:name="Light Grid Accent 4" w:uiPriority="62"/>
-    <w:lsdException w:name="Medium Shading 1 Accent 4" w:uiPriority="63"/>
-    <w:lsdException w:name="Medium Shading 2 Accent 4" w:uiPriority="64"/>
-    <w:lsdException w:name="Medium List 1 Accent 4" w:uiPriority="65"/>
-    <w:lsdException w:name="Medium List 2 Accent 4" w:uiPriority="66"/>
-    <w:lsdException w:name="Medium Grid 1 Accent 4" w:uiPriority="67"/>
-    <w:lsdException w:name="Medium Grid 2 Accent 4" w:uiPriority="68"/>
-    <w:lsdException w:name="Medium Grid 3 Accent 4" w:uiPriority="69"/>
-    <w:lsdException w:name="Dark List Accent 4" w:uiPriority="70"/>
-    <w:lsdException w:name="Colorful Shading Accent 4" w:uiPriority="71"/>
-    <w:lsdException w:name="Colorful List Accent 4" w:uiPriority="72"/>
-    <w:lsdException w:name="Colorful Grid Accent 4" w:uiPriority="73"/>
-    <w:lsdException w:name="Light Shading Accent 5" w:uiPriority="60"/>
-    <w:lsdException w:name="Light List Accent 5" w:uiPriority="61"/>
-    <w:lsdException w:name="Light Grid Accent 5" w:uiPriority="62"/>
-    <w:lsdException w:name="Medium Shading 1 Accent 5" w:uiPriority="63"/>
-    <w:lsdException w:name="Medium Shading 2 Accent 5" w:uiPriority="64"/>
-    <w:lsdException w:name="Medium List 1 Accent 5" w:uiPriority="65"/>
-    <w:lsdException w:name="Medium List 2 Accent 5" w:uiPriority="66"/>
-    <w:lsdException w:name="Medium Grid 1 Accent 5" w:uiPriority="67"/>
-    <w:lsdException w:name="Medium Grid 2 Accent 5" w:uiPriority="68"/>
-    <w:lsdException w:name="Medium Grid 3 Accent 5" w:uiPriority="69"/>
-    <w:lsdException w:name="Dark List Accent 5" w:uiPriority="70"/>
-    <w:lsdException w:name="Colorful Shading Accent 5" w:uiPriority="71"/>
-    <w:lsdException w:name="Colorful List Accent 5" w:uiPriority="72"/>
-    <w:lsdException w:name="Colorful Grid Accent 5" w:uiPriority="73"/>
-    <w:lsdException w:name="Light Shading Accent 6" w:uiPriority="60"/>
-    <w:lsdException w:name="Light List Accent 6" w:uiPriority="61"/>
-    <w:lsdException w:name="Light Grid Accent 6" w:uiPriority="62"/>
-    <w:lsdException w:name="Medium Shading 1 Accent 6" w:uiPriority="63"/>
-    <w:lsdException w:name="Medium Shading 2 Accent 6" w:uiPriority="64"/>
-    <w:lsdException w:name="Medium List 1 Accent 6" w:uiPriority="65"/>
-    <w:lsdException w:name="Medium List 2 Accent 6" w:uiPriority="66"/>
-    <w:lsdException w:name="Medium Grid 1 Accent 6" w:uiPriority="67"/>
-    <w:lsdException w:name="Medium Grid 2 Accent 6" w:uiPriority="68"/>
-    <w:lsdException w:name="Medium Grid 3 Accent 6" w:uiPriority="69"/>
-    <w:lsdException w:name="Dark List Accent 6" w:uiPriority="70"/>
-    <w:lsdException w:name="Colorful Shading Accent 6" w:uiPriority="71"/>
-    <w:lsdException w:name="Colorful List Accent 6" w:uiPriority="72"/>
-    <w:lsdException w:name="Colorful Grid Accent 6" w:uiPriority="73"/>
-    <w:lsdException w:name="Subtle Emphasis" w:uiPriority="19" w:qFormat="1"/>
-    <w:lsdException w:name="Intense Emphasis" w:uiPriority="21" w:qFormat="1"/>
-    <w:lsdException w:name="Subtle Reference" w:uiPriority="31" w:qFormat="1"/>
-    <w:lsdException w:name="Intense Reference" w:uiPriority="32" w:qFormat="1"/>
-    <w:lsdException w:name="Book Title" w:uiPriority="33" w:qFormat="1"/>
-    <w:lsdException w:name="Bibliography" w:semiHidden="1" w:uiPriority="37" w:unhideWhenUsed="1"/>
-    <w:lsdException w:name="TOC Heading" w:semiHidden="1" w:uiPriority="39" w:unhideWhenUsed="1" w:qFormat="1"/>
-    <w:lsdException w:name="Plain Table 1" w:uiPriority="41"/>
-    <w:lsdException w:name="Plain Table 2" w:uiPriority="42"/>
-    <w:lsdException w:name="Plain Table 3" w:uiPriority="43"/>
-    <w:lsdException w:name="Plain Table 4" w:uiPriority="44"/>
-    <w:lsdException w:name="Plain Table 5" w:uiPriority="45"/>
-    <w:lsdException w:name="Grid Table Light" w:uiPriority="40"/>
-    <w:lsdException w:name="Grid Table 1 Light" w:uiPriority="46"/>
-    <w:lsdException w:name="Grid Table 2" w:uiPriority="47"/>
-    <w:lsdException w:name="Grid Table 3" w:uiPriority="48"/>
-    <w:lsdException w:name="Grid Table 4" w:uiPriority="49"/>
-    <w:lsdException w:name="Grid Table 5 Dark" w:uiPriority="50"/>
-    <w:lsdException w:name="Grid Table 6 Colorful" w:uiPriority="51"/>
-    <w:lsdException w:name="Grid Table 7 Colorful" w:uiPriority="52"/>
-    <w:lsdException w:name="Grid Table 1 Light Accent 1" w:uiPriority="46"/>
-    <w:lsdException w:name="Grid Table 2 Accent 1" w:uiPriority="47"/>
-    <w:lsdException w:name="Grid Table 3 Accent 1" w:uiPriority="48"/>
-    <w:lsdException w:name="Grid Table 4 Accent 1" w:uiPriority="49"/>
-    <w:lsdException w:name="Grid Table 5 Dark Accent 1" w:uiPriority="50"/>
-    <w:lsdException w:name="Grid Table 6 Colorful Accent 1" w:uiPriority="51"/>
-    <w:lsdException w:name="Grid Table 7 Colorful Accent 1" w:uiPriority="52"/>
-    <w:lsdException w:name="Grid Table 1 Light Accent 2" w:uiPriority="46"/>
-    <w:lsdException w:name="Grid Table 2 Accent 2" w:uiPriority="47"/>
-    <w:lsdException w:name="Grid Table 3 Accent 2" w:uiPriority="48"/>
-    <w:lsdException w:name="Grid Table 4 Accent 2" w:uiPriority="49"/>
-    <w:lsdException w:name="Grid Table 5 Dark Accent 2" w:uiPriority="50"/>
-    <w:lsdException w:name="Grid Table 6 Colorful Accent 2" w:uiPriority="51"/>
-    <w:lsdException w:name="Grid Table 7 Colorful Accent 2" w:uiPriority="52"/>
-    <w:lsdException w:name="Grid Table 1 Light Accent 3" w:uiPriority="46"/>
-    <w:lsdException w:name="Grid Table 2 Accent 3" w:uiPriority="47"/>
-    <w:lsdException w:name="Grid Table 3 Accent 3" w:uiPriority="48"/>
-    <w:lsdException w:name="Grid Table 4 Accent 3" w:uiPriority="49"/>
-    <w:lsdException w:name="Grid Table 5 Dark Accent 3" w:uiPriority="50"/>
-    <w:lsdException w:name="Grid Table 6 Colorful Accent 3" w:uiPriority="51"/>
-    <w:lsdException w:name="Grid Table 7 Colorful Accent 3" w:uiPriority="52"/>
-    <w:lsdException w:name="Grid Table 1 Light Accent 4" w:uiPriority="46"/>
-    <w:lsdException w:name="Grid Table 2 Accent 4" w:uiPriority="47"/>
-    <w:lsdException w:name="Grid Table 3 Accent 4" w:uiPriority="48"/>
-    <w:lsdException w:name="Grid Table 4 Accent 4" w:uiPriority="49"/>
-    <w:lsdException w:name="Grid Table 5 Dark Accent 4" w:uiPriority="50"/>
-    <w:lsdException w:name="Grid Table 6 Colorful Accent 4" w:uiPriority="51"/>
-    <w:lsdException w:name="Grid Table 7 Colorful Accent 4" w:uiPriority="52"/>
-    <w:lsdException w:name="Grid Table 1 Light Accent 5" w:uiPriority="46"/>
-    <w:lsdException w:name="Grid Table 2 Accent 5" w:uiPriority="47"/>
-    <w:lsdException w:name="Grid Table 3 Accent 5" w:uiPriority="48"/>
-    <w:lsdException w:name="Grid Table 4 Accent 5" w:uiPriority="49"/>
-    <w:lsdException w:name="Grid Table 5 Dark Accent 5" w:uiPriority="50"/>
-    <w:lsdException w:name="Grid Table 6 Colorful Accent 5" w:uiPriority="51"/>
-    <w:lsdException w:name="Grid Table 7 Colorful Accent 5" w:uiPriority="52"/>
-    <w:lsdException w:name="Grid Table 1 Light Accent 6" w:uiPriority="46"/>
-    <w:lsdException w:name="Grid Table 2 Accent 6" w:uiPriority="47"/>
-    <w:lsdException w:name="Grid Table 3 Accent 6" w:uiPriority="48"/>
-    <w:lsdException w:name="Grid Table 4 Accent 6" w:uiPriority="49"/>
-    <w:lsdException w:name="Grid Table 5 Dark Accent 6" w:uiPriority="50"/>
-    <w:lsdException w:name="Grid Table 6 Colorful Accent 6" w:uiPriority="51"/>
-    <w:lsdException w:name="Grid Table 7 Colorful Accent 6" w:uiPriority="52"/>
-    <w:lsdException w:name="List Table 1 Light" w:uiPriority="46"/>
-    <w:lsdException w:name="List Table 2" w:uiPriority="47"/>
-    <w:lsdException w:name="List Table 3" w:uiPriority="48"/>
-    <w:lsdException w:name="List Table 4" w:uiPriority="49"/>
-    <w:lsdException w:name="List Table 5 Dark" w:uiPriority="50"/>
-    <w:lsdException w:name="List Table 6 Colorful" w:uiPriority="51"/>
-    <w:lsdException w:name="List Table 7 Colorful" w:uiPriority="52"/>
-    <w:lsdException w:name="List Table 1 Light Accent 1" w:uiPriority="46"/>
-    <w:lsdException w:name="List Table 2 Accent 1" w:uiPriority="47"/>
-    <w:lsdException w:name="List Table 3 Accent 1" w:uiPriority="48"/>
-    <w:lsdException w:name="List Table 4 Accent 1" w:uiPriority="49"/>
-    <w:lsdException w:name="List Table 5 Dark Accent 1" w:uiPriority="50"/>
-    <w:lsdException w:name="List Table 6 Colorful Accent 1" w:uiPriority="51"/>
-    <w:lsdException w:name="List Table 7 Colorful Accent 1" w:uiPriority="52"/>
-    <w:lsdException w:name="List Table 1 Light Accent 2" w:uiPriority="46"/>
-    <w:lsdException w:name="List Table 2 Accent 2" w:uiPriority="47"/>
-    <w:lsdException w:name="List Table 3 Accent 2" w:uiPriority="48"/>
-    <w:lsdException w:name="List Table 4 Accent 2" w:uiPriority="49"/>
-    <w:lsdException w:name="List Table 5 Dark Accent 2" w:uiPriority="50"/>
-    <w:lsdException w:name="List Table 6 Colorful Accent 2" w:uiPriority="51"/>
-    <w:lsdException w:name="List Table 7 Colorful Accent 2" w:uiPriority="52"/>
-    <w:lsdException w:name="List Table 1 Light Accent 3" w:uiPriority="46"/>
-    <w:lsdException w:name="List Table 2 Accent 3" w:uiPriority="47"/>
-    <w:lsdException w:name="List Table 3 Accent 3" w:uiPriority="48"/>
-    <w:lsdException w:name="List Table 4 Accent 3" w:uiPriority="49"/>
-    <w:lsdException w:name="List Table 5 Dark Accent 3" w:uiPriority="50"/>
-    <w:lsdException w:name="List Table 6 Colorful Accent 3" w:uiPriority="51"/>
-    <w:lsdException w:name="List Table 7 Colorful Accent 3" w:uiPriority="52"/>
-    <w:lsdException w:name="List Table 1 Light Accent 4" w:uiPriority="46"/>
-    <w:lsdException w:name="List Table 2 Accent 4" w:uiPriority="47"/>
-    <w:lsdException w:name="List Table 3 Accent 4" w:uiPriority="48"/>
-    <w:lsdException w:name="List Table 4 Accent 4" w:uiPriority="49"/>
-    <w:lsdException w:name="List Table 5 Dark Accent 4" w:uiPriority="50"/>
-    <w:lsdException w:name="List Table 6 Colorful Accent 4" w:uiPriority="51"/>
-    <w:lsdException w:name="List Table 7 Colorful Accent 4" w:uiPriority="52"/>
-    <w:lsdException w:name="List Table 1 Light Accent 5" w:uiPriority="46"/>
-    <w:lsdException w:name="List Table 2 Accent 5" w:uiPriority="47"/>
-    <w:lsdException w:name="List Table 3 Accent 5" w:uiPriority="48"/>
-    <w:lsdException w:name="List Table 4 Accent 5" w:uiPriority="49"/>
-    <w:lsdException w:name="List Table 5 Dark Accent 5" w:uiPriority="50"/>
-    <w:lsdException w:name="List Table 6 Colorful Accent 5" w:uiPriority="51"/>
-    <w:lsdException w:name="List Table 7 Colorful Accent 5" w:uiPriority="52"/>
-    <w:lsdException w:name="List Table 1 Light Accent 6" w:uiPriority="46"/>
-    <w:lsdException w:name="List Table 2 Accent 6" w:uiPriority="47"/>
-    <w:lsdException w:name="List Table 3 Accent 6" w:uiPriority="48"/>
-    <w:lsdException w:name="List Table 4 Accent 6" w:uiPriority="49"/>
-    <w:lsdException w:name="List Table 5 Dark Accent 6" w:uiPriority="50"/>
-    <w:lsdException w:name="List Table 6 Colorful Accent 6" w:uiPriority="51"/>
-    <w:lsdException w:name="List Table 7 Colorful Accent 6" w:uiPriority="52"/>
-    <w:lsdException w:name="Mention" w:semiHidden="1" w:unhideWhenUsed="1"/>
-    <w:lsdException w:name="Smart Hyperlink" w:semiHidden="1" w:unhideWhenUsed="1"/>
-  </w:latentStyles>
-  <w:style w:type="paragraph" w:default="1" w:styleId="Normal">
-    <w:name w:val="Normal"/>
-    <w:qFormat/>
-  </w:style>
-  <w:style w:type="character" w:default="1" w:styleId="DefaultParagraphFont">
-    <w:name w:val="Default Paragraph Font"/>
-    <w:uiPriority w:val="1"/>
-    <w:semiHidden/>
-    <w:unhideWhenUsed/>
-  </w:style>
-  <w:style w:type="table" w:default="1" w:styleId="TableNormal">
-    <w:name w:val="Normal Table"/>
-    <w:uiPriority w:val="99"/>
-    <w:semiHidden/>
-    <w:unhideWhenUsed/>
-    <w:tblPr>
-      <w:tblInd w:w="0" w:type="dxa"/>
-      <w:tblCellMar>
-        <w:top w:w="0" w:type="dxa"/>
-        <w:left w:w="108" w:type="dxa"/>
-        <w:bottom w:w="0" w:type="dxa"/>
-        <w:right w:w="108" w:type="dxa"/>
-      </w:tblCellMar>
-    </w:tblPr>
-  </w:style>
-  <w:style w:type="numbering" w:default="1" w:styleId="NoList">
-    <w:name w:val="No List"/>
-    <w:uiPriority w:val="99"/>
-    <w:semiHidden/>
-    <w:unhideWhenUsed/>
-  </w:style>
-  <w:style w:type="character" w:styleId="PlaceholderText">
-    <w:name w:val="Placeholder Text"/>
-    <w:basedOn w:val="DefaultParagraphFont"/>
-    <w:uiPriority w:val="99"/>
-    <w:semiHidden/>
-    <w:rsid w:val="00671AD9"/>
-    <w:rPr>
-      <w:color w:val="808080"/>
-    </w:rPr>
-  </w:style>
-</w:styles>
-</file>
-
-<file path=word/glossary/webSettings.xml><?xml version="1.0" encoding="utf-8"?>
-<w:webSettings xmlns:mc="http://schemas.openxmlformats.org/markup-compatibility/2006" xmlns:r="http://schemas.openxmlformats.org/officeDocument/2006/relationships" xmlns:w="http://schemas.openxmlformats.org/wordprocessingml/2006/main" xmlns:w14="http://schemas.microsoft.com/office/word/2010/wordml" xmlns:w15="http://schemas.microsoft.com/office/word/2012/wordml" xmlns:w16se="http://schemas.microsoft.com/office/word/2015/wordml/symex" mc:Ignorable="w14 w15 w16se">
-  <w:optimizeForBrowser/>
-  <w:allowPNG/>
-</w:webSettings>
 </file>
 
 <file path=word/theme/theme1.xml><?xml version="1.0" encoding="utf-8"?>

</xml_diff>

<commit_message>
worked on assignmet 2 docx section 2 some more
</commit_message>
<xml_diff>
--- a/Assignment 2/Assignment2LabReport.docx
+++ b/Assignment 2/Assignment2LabReport.docx
@@ -36,10 +36,7 @@
         <w:pStyle w:val="Header"/>
       </w:pPr>
       <w:r>
-        <w:t xml:space="preserve">Braden Scothern &amp; </w:t>
-      </w:r>
-      <w:r>
-        <w:t>Kyle Heaton</w:t>
+        <w:t>Braden Scothern &amp; Kyle Heaton</w:t>
       </w:r>
     </w:p>
     <w:p>
@@ -301,14 +298,10 @@
         <w:ind w:firstLine="360"/>
       </w:pPr>
       <w:r>
-        <w:t xml:space="preserve">The method used here is simply to generate a large number of samples and compute the mean, variance and confidence of the result. An alternative would be to run a large number of trials where each trial would get a fixed number of samples from rand, </w:t>
-      </w:r>
-      <w:r>
-        <w:t>then</w:t>
-      </w:r>
-      <w:r>
-        <w:t xml:space="preserve"> compute the mean and variance of each trial, and then compute the mean and variance over all those trials. This latter approach was not implemented.</w:t>
-      </w:r>
+        <w:t>We have made several assumptions throughout the process of this assignment that are important to understanding our data. We have assumed that the heuristic function given via h_name in the A* function always has the form of taking a 1x3 vector consisting of x, y, dir and a 1x3 vector that is the goal_state. All of our data was computed with the Manhattan distance for this function. We have assumed that turning left or right is an action step. We have also assumed that a node’s g is equal to the amount of action steps to get to that point and that its h is always the results returned by the heuristic function created by calling str2func(h_name).</w:t>
+      </w:r>
+      <w:bookmarkStart w:id="0" w:name="_GoBack"/>
+      <w:bookmarkEnd w:id="0"/>
     </w:p>
     <w:p>
       <w:pPr>
@@ -1609,7 +1602,7 @@
               </wp:anchor>
             </w:drawing>
           </mc:Choice>
-          <mc:Fallback xmlns:w16se="http://schemas.microsoft.com/office/word/2015/wordml/symex" xmlns:cx5="http://schemas.microsoft.com/office/drawing/2016/5/11/chartex" xmlns:cx4="http://schemas.microsoft.com/office/drawing/2016/5/10/chartex" xmlns:cx3="http://schemas.microsoft.com/office/drawing/2016/5/9/chartex" xmlns:cx2="http://schemas.microsoft.com/office/drawing/2015/10/21/chartex" xmlns:cx1="http://schemas.microsoft.com/office/drawing/2015/9/8/chartex" xmlns:cx="http://schemas.microsoft.com/office/drawing/2014/chartex">
+          <mc:Fallback xmlns:cx="http://schemas.microsoft.com/office/drawing/2014/chartex" xmlns:cx1="http://schemas.microsoft.com/office/drawing/2015/9/8/chartex" xmlns:cx2="http://schemas.microsoft.com/office/drawing/2015/10/21/chartex" xmlns:cx3="http://schemas.microsoft.com/office/drawing/2016/5/9/chartex" xmlns:cx4="http://schemas.microsoft.com/office/drawing/2016/5/10/chartex" xmlns:cx5="http://schemas.microsoft.com/office/drawing/2016/5/11/chartex" xmlns:w16se="http://schemas.microsoft.com/office/word/2015/wordml/symex">
             <w:pict>
               <v:shape w14:anchorId="1DF7BF1A" id="_x0000_s1029" type="#_x0000_t202" style="position:absolute;left:0;text-align:left;margin-left:0;margin-top:13.05pt;width:19.5pt;height:24.75pt;z-index:251667456;visibility:visible;mso-wrap-style:square;mso-width-percent:0;mso-height-percent:0;mso-wrap-distance-left:9pt;mso-wrap-distance-top:3.6pt;mso-wrap-distance-right:9pt;mso-wrap-distance-bottom:3.6pt;mso-position-horizontal:center;mso-position-horizontal-relative:margin;mso-position-vertical:absolute;mso-position-vertical-relative:text;mso-width-percent:0;mso-height-percent:0;mso-width-relative:margin;mso-height-relative:margin;v-text-anchor:top" o:gfxdata="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" stroked="f">
                 <v:textbox>
@@ -1784,7 +1777,7 @@
               </wp:anchor>
             </w:drawing>
           </mc:Choice>
-          <mc:Fallback xmlns:w16se="http://schemas.microsoft.com/office/word/2015/wordml/symex" xmlns:cx5="http://schemas.microsoft.com/office/drawing/2016/5/11/chartex" xmlns:cx4="http://schemas.microsoft.com/office/drawing/2016/5/10/chartex" xmlns:cx3="http://schemas.microsoft.com/office/drawing/2016/5/9/chartex" xmlns:cx2="http://schemas.microsoft.com/office/drawing/2015/10/21/chartex" xmlns:cx1="http://schemas.microsoft.com/office/drawing/2015/9/8/chartex" xmlns:cx="http://schemas.microsoft.com/office/drawing/2014/chartex">
+          <mc:Fallback xmlns:cx="http://schemas.microsoft.com/office/drawing/2014/chartex" xmlns:cx1="http://schemas.microsoft.com/office/drawing/2015/9/8/chartex" xmlns:cx2="http://schemas.microsoft.com/office/drawing/2015/10/21/chartex" xmlns:cx3="http://schemas.microsoft.com/office/drawing/2016/5/9/chartex" xmlns:cx4="http://schemas.microsoft.com/office/drawing/2016/5/10/chartex" xmlns:cx5="http://schemas.microsoft.com/office/drawing/2016/5/11/chartex" xmlns:w16se="http://schemas.microsoft.com/office/word/2015/wordml/symex">
             <w:pict>
               <v:shape w14:anchorId="09E9C164" id="_x0000_s1031" type="#_x0000_t202" style="position:absolute;left:0;text-align:left;margin-left:60.75pt;margin-top:10.8pt;width:19.5pt;height:24.75pt;z-index:251665408;visibility:visible;mso-wrap-style:square;mso-width-percent:0;mso-height-percent:0;mso-wrap-distance-left:9pt;mso-wrap-distance-top:3.6pt;mso-wrap-distance-right:9pt;mso-wrap-distance-bottom:3.6pt;mso-position-horizontal:absolute;mso-position-horizontal-relative:text;mso-position-vertical:absolute;mso-position-vertical-relative:text;mso-width-percent:0;mso-height-percent:0;mso-width-relative:margin;mso-height-relative:margin;v-text-anchor:top" o:gfxdata="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" stroked="f">
                 <v:textbox>
@@ -1880,7 +1873,7 @@
               </wp:anchor>
             </w:drawing>
           </mc:Choice>
-          <mc:Fallback xmlns:w16se="http://schemas.microsoft.com/office/word/2015/wordml/symex" xmlns:cx5="http://schemas.microsoft.com/office/drawing/2016/5/11/chartex" xmlns:cx4="http://schemas.microsoft.com/office/drawing/2016/5/10/chartex" xmlns:cx3="http://schemas.microsoft.com/office/drawing/2016/5/9/chartex" xmlns:cx2="http://schemas.microsoft.com/office/drawing/2015/10/21/chartex" xmlns:cx1="http://schemas.microsoft.com/office/drawing/2015/9/8/chartex" xmlns:cx="http://schemas.microsoft.com/office/drawing/2014/chartex">
+          <mc:Fallback xmlns:cx="http://schemas.microsoft.com/office/drawing/2014/chartex" xmlns:cx1="http://schemas.microsoft.com/office/drawing/2015/9/8/chartex" xmlns:cx2="http://schemas.microsoft.com/office/drawing/2015/10/21/chartex" xmlns:cx3="http://schemas.microsoft.com/office/drawing/2016/5/9/chartex" xmlns:cx4="http://schemas.microsoft.com/office/drawing/2016/5/10/chartex" xmlns:cx5="http://schemas.microsoft.com/office/drawing/2016/5/11/chartex" xmlns:w16se="http://schemas.microsoft.com/office/word/2015/wordml/symex">
             <w:pict>
               <v:shape w14:anchorId="2C7FA9DA" id="_x0000_s1032" type="#_x0000_t202" style="position:absolute;margin-left:0;margin-top:-22.5pt;width:117pt;height:76.5pt;z-index:251671552;visibility:visible;mso-wrap-style:square;mso-width-percent:0;mso-height-percent:0;mso-wrap-distance-left:9pt;mso-wrap-distance-top:3.6pt;mso-wrap-distance-right:9pt;mso-wrap-distance-bottom:3.6pt;mso-position-horizontal:left;mso-position-horizontal-relative:margin;mso-position-vertical:absolute;mso-position-vertical-relative:text;mso-width-percent:0;mso-height-percent:0;mso-width-relative:margin;mso-height-relative:margin;v-text-anchor:top" o:gfxdata="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">
                 <v:textbox>
@@ -1966,7 +1959,7 @@
               </wp:anchor>
             </w:drawing>
           </mc:Choice>
-          <mc:Fallback xmlns:w16se="http://schemas.microsoft.com/office/word/2015/wordml/symex" xmlns:cx5="http://schemas.microsoft.com/office/drawing/2016/5/11/chartex" xmlns:cx4="http://schemas.microsoft.com/office/drawing/2016/5/10/chartex" xmlns:cx3="http://schemas.microsoft.com/office/drawing/2016/5/9/chartex" xmlns:cx2="http://schemas.microsoft.com/office/drawing/2015/10/21/chartex" xmlns:cx1="http://schemas.microsoft.com/office/drawing/2015/9/8/chartex" xmlns:cx="http://schemas.microsoft.com/office/drawing/2014/chartex">
+          <mc:Fallback xmlns:cx="http://schemas.microsoft.com/office/drawing/2014/chartex" xmlns:cx1="http://schemas.microsoft.com/office/drawing/2015/9/8/chartex" xmlns:cx2="http://schemas.microsoft.com/office/drawing/2015/10/21/chartex" xmlns:cx3="http://schemas.microsoft.com/office/drawing/2016/5/9/chartex" xmlns:cx4="http://schemas.microsoft.com/office/drawing/2016/5/10/chartex" xmlns:cx5="http://schemas.microsoft.com/office/drawing/2016/5/11/chartex" xmlns:w16se="http://schemas.microsoft.com/office/word/2015/wordml/symex">
             <w:pict>
               <v:shape w14:anchorId="4F617D97" id="_x0000_s1033" type="#_x0000_t202" style="position:absolute;margin-left:266.25pt;margin-top:11.25pt;width:39.75pt;height:22.5pt;z-index:251704320;visibility:visible;mso-wrap-style:square;mso-width-percent:0;mso-height-percent:0;mso-wrap-distance-left:9pt;mso-wrap-distance-top:3.6pt;mso-wrap-distance-right:9pt;mso-wrap-distance-bottom:3.6pt;mso-position-horizontal:absolute;mso-position-horizontal-relative:margin;mso-position-vertical:absolute;mso-position-vertical-relative:text;mso-width-percent:0;mso-height-percent:0;mso-width-relative:margin;mso-height-relative:margin;v-text-anchor:top" o:gfxdata="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" filled="f" stroked="f">
                 <v:textbox>
@@ -2052,7 +2045,7 @@
               </wp:anchor>
             </w:drawing>
           </mc:Choice>
-          <mc:Fallback xmlns:w16se="http://schemas.microsoft.com/office/word/2015/wordml/symex" xmlns:cx5="http://schemas.microsoft.com/office/drawing/2016/5/11/chartex" xmlns:cx4="http://schemas.microsoft.com/office/drawing/2016/5/10/chartex" xmlns:cx3="http://schemas.microsoft.com/office/drawing/2016/5/9/chartex" xmlns:cx2="http://schemas.microsoft.com/office/drawing/2015/10/21/chartex" xmlns:cx1="http://schemas.microsoft.com/office/drawing/2015/9/8/chartex" xmlns:cx="http://schemas.microsoft.com/office/drawing/2014/chartex">
+          <mc:Fallback xmlns:cx="http://schemas.microsoft.com/office/drawing/2014/chartex" xmlns:cx1="http://schemas.microsoft.com/office/drawing/2015/9/8/chartex" xmlns:cx2="http://schemas.microsoft.com/office/drawing/2015/10/21/chartex" xmlns:cx3="http://schemas.microsoft.com/office/drawing/2016/5/9/chartex" xmlns:cx4="http://schemas.microsoft.com/office/drawing/2016/5/10/chartex" xmlns:cx5="http://schemas.microsoft.com/office/drawing/2016/5/11/chartex" xmlns:w16se="http://schemas.microsoft.com/office/word/2015/wordml/symex">
             <w:pict>
               <v:shape w14:anchorId="2992B302" id="_x0000_s1034" type="#_x0000_t202" style="position:absolute;margin-left:164.25pt;margin-top:13.5pt;width:39.75pt;height:22.5pt;z-index:251700224;visibility:visible;mso-wrap-style:square;mso-width-percent:0;mso-height-percent:0;mso-wrap-distance-left:9pt;mso-wrap-distance-top:3.6pt;mso-wrap-distance-right:9pt;mso-wrap-distance-bottom:3.6pt;mso-position-horizontal:absolute;mso-position-horizontal-relative:margin;mso-position-vertical:absolute;mso-position-vertical-relative:text;mso-width-percent:0;mso-height-percent:0;mso-width-relative:margin;mso-height-relative:margin;v-text-anchor:top" o:gfxdata="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" filled="f" stroked="f">
                 <v:textbox>
@@ -2133,7 +2126,7 @@
               </wp:anchor>
             </w:drawing>
           </mc:Choice>
-          <mc:Fallback xmlns:w16se="http://schemas.microsoft.com/office/word/2015/wordml/symex" xmlns:cx5="http://schemas.microsoft.com/office/drawing/2016/5/11/chartex" xmlns:cx4="http://schemas.microsoft.com/office/drawing/2016/5/10/chartex" xmlns:cx3="http://schemas.microsoft.com/office/drawing/2016/5/9/chartex" xmlns:cx2="http://schemas.microsoft.com/office/drawing/2015/10/21/chartex" xmlns:cx1="http://schemas.microsoft.com/office/drawing/2015/9/8/chartex" xmlns:cx="http://schemas.microsoft.com/office/drawing/2014/chartex">
+          <mc:Fallback xmlns:cx="http://schemas.microsoft.com/office/drawing/2014/chartex" xmlns:cx1="http://schemas.microsoft.com/office/drawing/2015/9/8/chartex" xmlns:cx2="http://schemas.microsoft.com/office/drawing/2015/10/21/chartex" xmlns:cx3="http://schemas.microsoft.com/office/drawing/2016/5/9/chartex" xmlns:cx4="http://schemas.microsoft.com/office/drawing/2016/5/10/chartex" xmlns:cx5="http://schemas.microsoft.com/office/drawing/2016/5/11/chartex" xmlns:w16se="http://schemas.microsoft.com/office/word/2015/wordml/symex">
             <w:pict>
               <v:shapetype w14:anchorId="444EA20E" id="_x0000_t32" coordsize="21600,21600" o:spt="32" o:oned="t" path="m,l21600,21600e" filled="f">
                 <v:path arrowok="t" fillok="f" o:connecttype="none"/>
@@ -2209,7 +2202,7 @@
               </wp:anchor>
             </w:drawing>
           </mc:Choice>
-          <mc:Fallback xmlns:w16se="http://schemas.microsoft.com/office/word/2015/wordml/symex" xmlns:cx5="http://schemas.microsoft.com/office/drawing/2016/5/11/chartex" xmlns:cx4="http://schemas.microsoft.com/office/drawing/2016/5/10/chartex" xmlns:cx3="http://schemas.microsoft.com/office/drawing/2016/5/9/chartex" xmlns:cx2="http://schemas.microsoft.com/office/drawing/2015/10/21/chartex" xmlns:cx1="http://schemas.microsoft.com/office/drawing/2015/9/8/chartex" xmlns:cx="http://schemas.microsoft.com/office/drawing/2014/chartex">
+          <mc:Fallback xmlns:cx="http://schemas.microsoft.com/office/drawing/2014/chartex" xmlns:cx1="http://schemas.microsoft.com/office/drawing/2015/9/8/chartex" xmlns:cx2="http://schemas.microsoft.com/office/drawing/2015/10/21/chartex" xmlns:cx3="http://schemas.microsoft.com/office/drawing/2016/5/9/chartex" xmlns:cx4="http://schemas.microsoft.com/office/drawing/2016/5/10/chartex" xmlns:cx5="http://schemas.microsoft.com/office/drawing/2016/5/11/chartex" xmlns:w16se="http://schemas.microsoft.com/office/word/2015/wordml/symex">
             <w:pict>
               <v:shape w14:anchorId="56E1A96D" id="Straight Arrow Connector 19" o:spid="_x0000_s1026" type="#_x0000_t32" style="position:absolute;margin-left:194.95pt;margin-top:13.5pt;width:18.75pt;height:24.75pt;flip:x;z-index:251679744;visibility:visible;mso-wrap-style:square;mso-width-percent:0;mso-height-percent:0;mso-wrap-distance-left:9pt;mso-wrap-distance-top:0;mso-wrap-distance-right:9pt;mso-wrap-distance-bottom:0;mso-position-horizontal:absolute;mso-position-horizontal-relative:text;mso-position-vertical:absolute;mso-position-vertical-relative:text;mso-width-percent:0;mso-height-percent:0;mso-width-relative:margin;mso-height-relative:margin" o:gfxdata="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" strokecolor="black [3200]" strokeweight="1pt">
                 <v:stroke endarrow="block" joinstyle="miter"/>
@@ -2297,7 +2290,7 @@
               </wp:anchor>
             </w:drawing>
           </mc:Choice>
-          <mc:Fallback xmlns:w16se="http://schemas.microsoft.com/office/word/2015/wordml/symex" xmlns:cx5="http://schemas.microsoft.com/office/drawing/2016/5/11/chartex" xmlns:cx4="http://schemas.microsoft.com/office/drawing/2016/5/10/chartex" xmlns:cx3="http://schemas.microsoft.com/office/drawing/2016/5/9/chartex" xmlns:cx2="http://schemas.microsoft.com/office/drawing/2015/10/21/chartex" xmlns:cx1="http://schemas.microsoft.com/office/drawing/2015/9/8/chartex" xmlns:cx="http://schemas.microsoft.com/office/drawing/2014/chartex">
+          <mc:Fallback xmlns:cx="http://schemas.microsoft.com/office/drawing/2014/chartex" xmlns:cx1="http://schemas.microsoft.com/office/drawing/2015/9/8/chartex" xmlns:cx2="http://schemas.microsoft.com/office/drawing/2015/10/21/chartex" xmlns:cx3="http://schemas.microsoft.com/office/drawing/2016/5/9/chartex" xmlns:cx4="http://schemas.microsoft.com/office/drawing/2016/5/10/chartex" xmlns:cx5="http://schemas.microsoft.com/office/drawing/2016/5/11/chartex" xmlns:w16se="http://schemas.microsoft.com/office/word/2015/wordml/symex">
             <w:pict>
               <v:oval w14:anchorId="5915492B" id="Oval 14" o:spid="_x0000_s1035" style="position:absolute;margin-left:0;margin-top:-19.5pt;width:65.25pt;height:29.25pt;z-index:251675648;visibility:visible;mso-wrap-style:square;mso-width-percent:0;mso-height-percent:0;mso-wrap-distance-left:9pt;mso-wrap-distance-top:0;mso-wrap-distance-right:9pt;mso-wrap-distance-bottom:0;mso-position-horizontal:center;mso-position-horizontal-relative:margin;mso-position-vertical:absolute;mso-position-vertical-relative:text;mso-width-percent:0;mso-height-percent:0;mso-width-relative:margin;mso-height-relative:margin;v-text-anchor:middle" o:gfxdata="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" fillcolor="#5b9bd5 [3204]" strokecolor="#1f4d78 [1604]" strokeweight="1pt">
                 <v:stroke joinstyle="miter"/>
@@ -2488,7 +2481,7 @@
               </wp:anchor>
             </w:drawing>
           </mc:Choice>
-          <mc:Fallback xmlns:w16se="http://schemas.microsoft.com/office/word/2015/wordml/symex" xmlns:cx5="http://schemas.microsoft.com/office/drawing/2016/5/11/chartex" xmlns:cx4="http://schemas.microsoft.com/office/drawing/2016/5/10/chartex" xmlns:cx3="http://schemas.microsoft.com/office/drawing/2016/5/9/chartex" xmlns:cx2="http://schemas.microsoft.com/office/drawing/2015/10/21/chartex" xmlns:cx1="http://schemas.microsoft.com/office/drawing/2015/9/8/chartex" xmlns:cx="http://schemas.microsoft.com/office/drawing/2014/chartex">
+          <mc:Fallback xmlns:cx="http://schemas.microsoft.com/office/drawing/2014/chartex" xmlns:cx1="http://schemas.microsoft.com/office/drawing/2015/9/8/chartex" xmlns:cx2="http://schemas.microsoft.com/office/drawing/2015/10/21/chartex" xmlns:cx3="http://schemas.microsoft.com/office/drawing/2016/5/9/chartex" xmlns:cx4="http://schemas.microsoft.com/office/drawing/2016/5/10/chartex" xmlns:cx5="http://schemas.microsoft.com/office/drawing/2016/5/11/chartex" xmlns:w16se="http://schemas.microsoft.com/office/word/2015/wordml/symex">
             <w:pict>
               <v:oval w14:anchorId="6776D1C8" id="Oval 10" o:spid="_x0000_s1037" style="position:absolute;margin-left:35.25pt;margin-top:-9pt;width:70.5pt;height:31.5pt;z-index:251672576;visibility:visible;mso-wrap-style:square;mso-width-percent:0;mso-height-percent:0;mso-wrap-distance-left:9pt;mso-wrap-distance-top:0;mso-wrap-distance-right:9pt;mso-wrap-distance-bottom:0;mso-position-horizontal:absolute;mso-position-horizontal-relative:text;mso-position-vertical:absolute;mso-position-vertical-relative:text;mso-width-percent:0;mso-height-percent:0;mso-width-relative:margin;mso-height-relative:margin;v-text-anchor:middle" o:gfxdata="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" fillcolor="#ffc000 [3207]" strokecolor="#7f5f00 [1607]" strokeweight="1pt">
                 <v:stroke joinstyle="miter"/>
@@ -2571,7 +2564,7 @@
               </wp:anchor>
             </w:drawing>
           </mc:Choice>
-          <mc:Fallback xmlns:w16se="http://schemas.microsoft.com/office/word/2015/wordml/symex" xmlns:cx5="http://schemas.microsoft.com/office/drawing/2016/5/11/chartex" xmlns:cx4="http://schemas.microsoft.com/office/drawing/2016/5/10/chartex" xmlns:cx3="http://schemas.microsoft.com/office/drawing/2016/5/9/chartex" xmlns:cx2="http://schemas.microsoft.com/office/drawing/2015/10/21/chartex" xmlns:cx1="http://schemas.microsoft.com/office/drawing/2015/9/8/chartex" xmlns:cx="http://schemas.microsoft.com/office/drawing/2014/chartex">
+          <mc:Fallback xmlns:cx="http://schemas.microsoft.com/office/drawing/2014/chartex" xmlns:cx1="http://schemas.microsoft.com/office/drawing/2015/9/8/chartex" xmlns:cx2="http://schemas.microsoft.com/office/drawing/2015/10/21/chartex" xmlns:cx3="http://schemas.microsoft.com/office/drawing/2016/5/9/chartex" xmlns:cx4="http://schemas.microsoft.com/office/drawing/2016/5/10/chartex" xmlns:cx5="http://schemas.microsoft.com/office/drawing/2016/5/11/chartex" xmlns:w16se="http://schemas.microsoft.com/office/word/2015/wordml/symex">
             <w:pict>
               <v:shape w14:anchorId="3817CD1B" id="Text Box 224" o:spid="_x0000_s1038" type="#_x0000_t202" style="position:absolute;margin-left:.75pt;margin-top:10.5pt;width:65.25pt;height:18.75pt;z-index:251757568;visibility:visible;mso-wrap-style:square;mso-wrap-distance-left:9pt;mso-wrap-distance-top:0;mso-wrap-distance-right:9pt;mso-wrap-distance-bottom:0;mso-position-horizontal:absolute;mso-position-horizontal-relative:text;mso-position-vertical:absolute;mso-position-vertical-relative:text;v-text-anchor:top" o:gfxdata="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" fillcolor="white [3201]" stroked="f" strokeweight=".5pt">
                 <v:textbox>
@@ -2667,7 +2660,7 @@
               </wp:anchor>
             </w:drawing>
           </mc:Choice>
-          <mc:Fallback xmlns:w16se="http://schemas.microsoft.com/office/word/2015/wordml/symex" xmlns:cx5="http://schemas.microsoft.com/office/drawing/2016/5/11/chartex" xmlns:cx4="http://schemas.microsoft.com/office/drawing/2016/5/10/chartex" xmlns:cx3="http://schemas.microsoft.com/office/drawing/2016/5/9/chartex" xmlns:cx2="http://schemas.microsoft.com/office/drawing/2015/10/21/chartex" xmlns:cx1="http://schemas.microsoft.com/office/drawing/2015/9/8/chartex" xmlns:cx="http://schemas.microsoft.com/office/drawing/2014/chartex">
+          <mc:Fallback xmlns:cx="http://schemas.microsoft.com/office/drawing/2014/chartex" xmlns:cx1="http://schemas.microsoft.com/office/drawing/2015/9/8/chartex" xmlns:cx2="http://schemas.microsoft.com/office/drawing/2015/10/21/chartex" xmlns:cx3="http://schemas.microsoft.com/office/drawing/2016/5/9/chartex" xmlns:cx4="http://schemas.microsoft.com/office/drawing/2016/5/10/chartex" xmlns:cx5="http://schemas.microsoft.com/office/drawing/2016/5/11/chartex" xmlns:w16se="http://schemas.microsoft.com/office/word/2015/wordml/symex">
             <w:pict>
               <v:oval w14:anchorId="7B01FE46" id="Oval 18" o:spid="_x0000_s1039" style="position:absolute;margin-left:240pt;margin-top:20.25pt;width:63pt;height:33pt;z-index:251678720;visibility:visible;mso-wrap-style:square;mso-width-percent:0;mso-height-percent:0;mso-wrap-distance-left:9pt;mso-wrap-distance-top:0;mso-wrap-distance-right:9pt;mso-wrap-distance-bottom:0;mso-position-horizontal:absolute;mso-position-horizontal-relative:text;mso-position-vertical:absolute;mso-position-vertical-relative:text;mso-width-percent:0;mso-height-percent:0;mso-width-relative:margin;mso-height-relative:margin;v-text-anchor:middle" o:gfxdata="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" fillcolor="#5b9bd5 [3204]" strokecolor="#1f4d78 [1604]" strokeweight="1pt">
                 <v:stroke joinstyle="miter"/>
@@ -2767,7 +2760,7 @@
               </wp:anchor>
             </w:drawing>
           </mc:Choice>
-          <mc:Fallback xmlns:w16se="http://schemas.microsoft.com/office/word/2015/wordml/symex" xmlns:cx5="http://schemas.microsoft.com/office/drawing/2016/5/11/chartex" xmlns:cx4="http://schemas.microsoft.com/office/drawing/2016/5/10/chartex" xmlns:cx3="http://schemas.microsoft.com/office/drawing/2016/5/9/chartex" xmlns:cx2="http://schemas.microsoft.com/office/drawing/2015/10/21/chartex" xmlns:cx1="http://schemas.microsoft.com/office/drawing/2015/9/8/chartex" xmlns:cx="http://schemas.microsoft.com/office/drawing/2014/chartex">
+          <mc:Fallback xmlns:cx="http://schemas.microsoft.com/office/drawing/2014/chartex" xmlns:cx1="http://schemas.microsoft.com/office/drawing/2015/9/8/chartex" xmlns:cx2="http://schemas.microsoft.com/office/drawing/2015/10/21/chartex" xmlns:cx3="http://schemas.microsoft.com/office/drawing/2016/5/9/chartex" xmlns:cx4="http://schemas.microsoft.com/office/drawing/2016/5/10/chartex" xmlns:cx5="http://schemas.microsoft.com/office/drawing/2016/5/11/chartex" xmlns:w16se="http://schemas.microsoft.com/office/word/2015/wordml/symex">
             <w:pict>
               <v:oval w14:anchorId="06D7176C" id="Oval 17" o:spid="_x0000_s1040" style="position:absolute;margin-left:150.75pt;margin-top:20.25pt;width:68.25pt;height:30pt;z-index:251677696;visibility:visible;mso-wrap-style:square;mso-width-percent:0;mso-height-percent:0;mso-wrap-distance-left:9pt;mso-wrap-distance-top:0;mso-wrap-distance-right:9pt;mso-wrap-distance-bottom:0;mso-position-horizontal:absolute;mso-position-horizontal-relative:text;mso-position-vertical:absolute;mso-position-vertical-relative:text;mso-width-percent:0;mso-height-percent:0;mso-width-relative:margin;mso-height-relative:margin;v-text-anchor:middle" o:gfxdata="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" fillcolor="#5b9bd5 [3204]" strokecolor="#1f4d78 [1604]" strokeweight="1pt">
                 <v:stroke joinstyle="miter"/>
@@ -2859,7 +2852,7 @@
               </wp:anchor>
             </w:drawing>
           </mc:Choice>
-          <mc:Fallback xmlns:w16se="http://schemas.microsoft.com/office/word/2015/wordml/symex" xmlns:cx5="http://schemas.microsoft.com/office/drawing/2016/5/11/chartex" xmlns:cx4="http://schemas.microsoft.com/office/drawing/2016/5/10/chartex" xmlns:cx3="http://schemas.microsoft.com/office/drawing/2016/5/9/chartex" xmlns:cx2="http://schemas.microsoft.com/office/drawing/2015/10/21/chartex" xmlns:cx1="http://schemas.microsoft.com/office/drawing/2015/9/8/chartex" xmlns:cx="http://schemas.microsoft.com/office/drawing/2014/chartex">
+          <mc:Fallback xmlns:cx="http://schemas.microsoft.com/office/drawing/2014/chartex" xmlns:cx1="http://schemas.microsoft.com/office/drawing/2015/9/8/chartex" xmlns:cx2="http://schemas.microsoft.com/office/drawing/2015/10/21/chartex" xmlns:cx3="http://schemas.microsoft.com/office/drawing/2016/5/9/chartex" xmlns:cx4="http://schemas.microsoft.com/office/drawing/2016/5/10/chartex" xmlns:cx5="http://schemas.microsoft.com/office/drawing/2016/5/11/chartex" xmlns:w16se="http://schemas.microsoft.com/office/word/2015/wordml/symex">
             <w:pict>
               <v:shape w14:anchorId="082AC331" id="_x0000_s1041" type="#_x0000_t202" style="position:absolute;margin-left:136.5pt;margin-top:9.8pt;width:39.75pt;height:22.5pt;z-index:251702272;visibility:visible;mso-wrap-style:square;mso-width-percent:0;mso-height-percent:0;mso-wrap-distance-left:9pt;mso-wrap-distance-top:3.6pt;mso-wrap-distance-right:9pt;mso-wrap-distance-bottom:3.6pt;mso-position-horizontal:absolute;mso-position-horizontal-relative:margin;mso-position-vertical:absolute;mso-position-vertical-relative:text;mso-width-percent:0;mso-height-percent:0;mso-width-relative:margin;mso-height-relative:margin;v-text-anchor:top" o:gfxdata="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" filled="f" stroked="f">
                 <v:textbox>
@@ -2940,7 +2933,7 @@
               </wp:anchor>
             </w:drawing>
           </mc:Choice>
-          <mc:Fallback xmlns:w16se="http://schemas.microsoft.com/office/word/2015/wordml/symex" xmlns:cx5="http://schemas.microsoft.com/office/drawing/2016/5/11/chartex" xmlns:cx4="http://schemas.microsoft.com/office/drawing/2016/5/10/chartex" xmlns:cx3="http://schemas.microsoft.com/office/drawing/2016/5/9/chartex" xmlns:cx2="http://schemas.microsoft.com/office/drawing/2015/10/21/chartex" xmlns:cx1="http://schemas.microsoft.com/office/drawing/2015/9/8/chartex" xmlns:cx="http://schemas.microsoft.com/office/drawing/2014/chartex">
+          <mc:Fallback xmlns:cx="http://schemas.microsoft.com/office/drawing/2014/chartex" xmlns:cx1="http://schemas.microsoft.com/office/drawing/2015/9/8/chartex" xmlns:cx2="http://schemas.microsoft.com/office/drawing/2015/10/21/chartex" xmlns:cx3="http://schemas.microsoft.com/office/drawing/2016/5/9/chartex" xmlns:cx4="http://schemas.microsoft.com/office/drawing/2016/5/10/chartex" xmlns:cx5="http://schemas.microsoft.com/office/drawing/2016/5/11/chartex" xmlns:w16se="http://schemas.microsoft.com/office/word/2015/wordml/symex">
             <w:pict>
               <v:shape w14:anchorId="65EBB01D" id="Straight Arrow Connector 29" o:spid="_x0000_s1026" type="#_x0000_t32" style="position:absolute;margin-left:166.5pt;margin-top:12.8pt;width:13.5pt;height:18pt;flip:x;z-index:251698176;visibility:visible;mso-wrap-style:square;mso-width-percent:0;mso-height-percent:0;mso-wrap-distance-left:9pt;mso-wrap-distance-top:0;mso-wrap-distance-right:9pt;mso-wrap-distance-bottom:0;mso-position-horizontal:absolute;mso-position-horizontal-relative:text;mso-position-vertical:absolute;mso-position-vertical-relative:text;mso-width-percent:0;mso-height-percent:0;mso-width-relative:margin;mso-height-relative:margin" o:gfxdata="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" strokecolor="black [3200]" strokeweight="1pt">
                 <v:stroke endarrow="block" joinstyle="miter"/>
@@ -3011,7 +3004,7 @@
               </wp:anchor>
             </w:drawing>
           </mc:Choice>
-          <mc:Fallback xmlns:w16se="http://schemas.microsoft.com/office/word/2015/wordml/symex" xmlns:cx5="http://schemas.microsoft.com/office/drawing/2016/5/11/chartex" xmlns:cx4="http://schemas.microsoft.com/office/drawing/2016/5/10/chartex" xmlns:cx3="http://schemas.microsoft.com/office/drawing/2016/5/9/chartex" xmlns:cx2="http://schemas.microsoft.com/office/drawing/2015/10/21/chartex" xmlns:cx1="http://schemas.microsoft.com/office/drawing/2015/9/8/chartex" xmlns:cx="http://schemas.microsoft.com/office/drawing/2014/chartex">
+          <mc:Fallback xmlns:cx="http://schemas.microsoft.com/office/drawing/2014/chartex" xmlns:cx1="http://schemas.microsoft.com/office/drawing/2015/9/8/chartex" xmlns:cx2="http://schemas.microsoft.com/office/drawing/2015/10/21/chartex" xmlns:cx3="http://schemas.microsoft.com/office/drawing/2016/5/9/chartex" xmlns:cx4="http://schemas.microsoft.com/office/drawing/2016/5/10/chartex" xmlns:cx5="http://schemas.microsoft.com/office/drawing/2016/5/11/chartex" xmlns:w16se="http://schemas.microsoft.com/office/word/2015/wordml/symex">
             <w:pict>
               <v:shape w14:anchorId="5B4F7C10" id="Text Box 225" o:spid="_x0000_s1042" type="#_x0000_t202" style="position:absolute;margin-left:238.5pt;margin-top:9.8pt;width:65.25pt;height:18.75pt;z-index:251759616;visibility:visible;mso-wrap-style:square;mso-wrap-distance-left:9pt;mso-wrap-distance-top:0;mso-wrap-distance-right:9pt;mso-wrap-distance-bottom:0;mso-position-horizontal:absolute;mso-position-horizontal-relative:text;mso-position-vertical:absolute;mso-position-vertical-relative:text;v-text-anchor:top" o:gfxdata="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" fillcolor="white [3201]" stroked="f" strokeweight=".5pt">
                 <v:textbox>
@@ -3113,7 +3106,7 @@
               </wp:anchor>
             </w:drawing>
           </mc:Choice>
-          <mc:Fallback xmlns:w16se="http://schemas.microsoft.com/office/word/2015/wordml/symex" xmlns:cx5="http://schemas.microsoft.com/office/drawing/2016/5/11/chartex" xmlns:cx4="http://schemas.microsoft.com/office/drawing/2016/5/10/chartex" xmlns:cx3="http://schemas.microsoft.com/office/drawing/2016/5/9/chartex" xmlns:cx2="http://schemas.microsoft.com/office/drawing/2015/10/21/chartex" xmlns:cx1="http://schemas.microsoft.com/office/drawing/2015/9/8/chartex" xmlns:cx="http://schemas.microsoft.com/office/drawing/2014/chartex">
+          <mc:Fallback xmlns:cx="http://schemas.microsoft.com/office/drawing/2014/chartex" xmlns:cx1="http://schemas.microsoft.com/office/drawing/2015/9/8/chartex" xmlns:cx2="http://schemas.microsoft.com/office/drawing/2015/10/21/chartex" xmlns:cx3="http://schemas.microsoft.com/office/drawing/2016/5/9/chartex" xmlns:cx4="http://schemas.microsoft.com/office/drawing/2016/5/10/chartex" xmlns:cx5="http://schemas.microsoft.com/office/drawing/2016/5/11/chartex" xmlns:w16se="http://schemas.microsoft.com/office/word/2015/wordml/symex">
             <w:pict>
               <v:oval w14:anchorId="0ED0B2B3" id="Oval 27" o:spid="_x0000_s1043" style="position:absolute;margin-left:138.75pt;margin-top:13.55pt;width:63pt;height:33pt;z-index:251696128;visibility:visible;mso-wrap-style:square;mso-width-percent:0;mso-height-percent:0;mso-wrap-distance-left:9pt;mso-wrap-distance-top:0;mso-wrap-distance-right:9pt;mso-wrap-distance-bottom:0;mso-position-horizontal:absolute;mso-position-horizontal-relative:text;mso-position-vertical:absolute;mso-position-vertical-relative:text;mso-width-percent:0;mso-height-percent:0;mso-width-relative:margin;mso-height-relative:margin;v-text-anchor:middle" o:gfxdata="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" fillcolor="#5b9bd5 [3204]" strokecolor="#1f4d78 [1604]" strokeweight="1pt">
                 <v:stroke joinstyle="miter"/>
@@ -3146,7 +3139,6 @@
         <w:rPr>
           <w:noProof/>
         </w:rPr>
-        <w:lastRenderedPageBreak/>
         <mc:AlternateContent>
           <mc:Choice Requires="wps">
             <w:drawing>
@@ -3215,7 +3207,7 @@
               </wp:anchor>
             </w:drawing>
           </mc:Choice>
-          <mc:Fallback xmlns:w16se="http://schemas.microsoft.com/office/word/2015/wordml/symex" xmlns:cx5="http://schemas.microsoft.com/office/drawing/2016/5/11/chartex" xmlns:cx4="http://schemas.microsoft.com/office/drawing/2016/5/10/chartex" xmlns:cx3="http://schemas.microsoft.com/office/drawing/2016/5/9/chartex" xmlns:cx2="http://schemas.microsoft.com/office/drawing/2015/10/21/chartex" xmlns:cx1="http://schemas.microsoft.com/office/drawing/2015/9/8/chartex" xmlns:cx="http://schemas.microsoft.com/office/drawing/2014/chartex">
+          <mc:Fallback xmlns:cx="http://schemas.microsoft.com/office/drawing/2014/chartex" xmlns:cx1="http://schemas.microsoft.com/office/drawing/2015/9/8/chartex" xmlns:cx2="http://schemas.microsoft.com/office/drawing/2015/10/21/chartex" xmlns:cx3="http://schemas.microsoft.com/office/drawing/2016/5/9/chartex" xmlns:cx4="http://schemas.microsoft.com/office/drawing/2016/5/10/chartex" xmlns:cx5="http://schemas.microsoft.com/office/drawing/2016/5/11/chartex" xmlns:w16se="http://schemas.microsoft.com/office/word/2015/wordml/symex">
             <w:pict>
               <v:shape w14:anchorId="1BE1D84F" id="_x0000_s1044" type="#_x0000_t202" style="position:absolute;margin-left:0;margin-top:4.55pt;width:437.25pt;height:193.5pt;z-index:251706368;visibility:visible;mso-wrap-style:square;mso-width-percent:0;mso-height-percent:0;mso-wrap-distance-left:9pt;mso-wrap-distance-top:3.6pt;mso-wrap-distance-right:9pt;mso-wrap-distance-bottom:3.6pt;mso-position-horizontal:left;mso-position-horizontal-relative:margin;mso-position-vertical:absolute;mso-position-vertical-relative:text;mso-width-percent:0;mso-height-percent:0;mso-width-relative:margin;mso-height-relative:margin;v-text-anchor:top" o:gfxdata="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">
                 <v:textbox>
@@ -3309,7 +3301,7 @@
               </wp:anchor>
             </w:drawing>
           </mc:Choice>
-          <mc:Fallback xmlns:w16se="http://schemas.microsoft.com/office/word/2015/wordml/symex" xmlns:cx5="http://schemas.microsoft.com/office/drawing/2016/5/11/chartex" xmlns:cx4="http://schemas.microsoft.com/office/drawing/2016/5/10/chartex" xmlns:cx3="http://schemas.microsoft.com/office/drawing/2016/5/9/chartex" xmlns:cx2="http://schemas.microsoft.com/office/drawing/2015/10/21/chartex" xmlns:cx1="http://schemas.microsoft.com/office/drawing/2015/9/8/chartex" xmlns:cx="http://schemas.microsoft.com/office/drawing/2014/chartex">
+          <mc:Fallback xmlns:cx="http://schemas.microsoft.com/office/drawing/2014/chartex" xmlns:cx1="http://schemas.microsoft.com/office/drawing/2015/9/8/chartex" xmlns:cx2="http://schemas.microsoft.com/office/drawing/2015/10/21/chartex" xmlns:cx3="http://schemas.microsoft.com/office/drawing/2016/5/9/chartex" xmlns:cx4="http://schemas.microsoft.com/office/drawing/2016/5/10/chartex" xmlns:cx5="http://schemas.microsoft.com/office/drawing/2016/5/11/chartex" xmlns:w16se="http://schemas.microsoft.com/office/word/2015/wordml/symex">
             <w:pict>
               <v:oval w14:anchorId="5631CF62" id="Oval 196" o:spid="_x0000_s1045" style="position:absolute;margin-left:0;margin-top:6.8pt;width:63pt;height:32.25pt;z-index:251707392;visibility:visible;mso-wrap-style:square;mso-height-percent:0;mso-wrap-distance-left:9pt;mso-wrap-distance-top:0;mso-wrap-distance-right:9pt;mso-wrap-distance-bottom:0;mso-position-horizontal:center;mso-position-horizontal-relative:margin;mso-position-vertical:absolute;mso-position-vertical-relative:text;mso-height-percent:0;mso-height-relative:margin;v-text-anchor:middle" o:gfxdata="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" fillcolor="#5b9bd5 [3204]" strokecolor="#1f4d78 [1604]" strokeweight="1pt">
                 <v:stroke joinstyle="miter"/>
@@ -3396,7 +3388,7 @@
               </wp:anchor>
             </w:drawing>
           </mc:Choice>
-          <mc:Fallback xmlns:w16se="http://schemas.microsoft.com/office/word/2015/wordml/symex" xmlns:cx5="http://schemas.microsoft.com/office/drawing/2016/5/11/chartex" xmlns:cx4="http://schemas.microsoft.com/office/drawing/2016/5/10/chartex" xmlns:cx3="http://schemas.microsoft.com/office/drawing/2016/5/9/chartex" xmlns:cx2="http://schemas.microsoft.com/office/drawing/2015/10/21/chartex" xmlns:cx1="http://schemas.microsoft.com/office/drawing/2015/9/8/chartex" xmlns:cx="http://schemas.microsoft.com/office/drawing/2014/chartex">
+          <mc:Fallback xmlns:cx="http://schemas.microsoft.com/office/drawing/2014/chartex" xmlns:cx1="http://schemas.microsoft.com/office/drawing/2015/9/8/chartex" xmlns:cx2="http://schemas.microsoft.com/office/drawing/2015/10/21/chartex" xmlns:cx3="http://schemas.microsoft.com/office/drawing/2016/5/9/chartex" xmlns:cx4="http://schemas.microsoft.com/office/drawing/2016/5/10/chartex" xmlns:cx5="http://schemas.microsoft.com/office/drawing/2016/5/11/chartex" xmlns:w16se="http://schemas.microsoft.com/office/word/2015/wordml/symex">
             <w:pict>
               <v:shape w14:anchorId="50B603E3" id="Straight Arrow Connector 221" o:spid="_x0000_s1026" type="#_x0000_t32" style="position:absolute;margin-left:261pt;margin-top:14.3pt;width:5.25pt;height:13.5pt;flip:x;z-index:251752448;visibility:visible;mso-wrap-style:square;mso-width-percent:0;mso-height-percent:0;mso-wrap-distance-left:9pt;mso-wrap-distance-top:0;mso-wrap-distance-right:9pt;mso-wrap-distance-bottom:0;mso-position-horizontal:absolute;mso-position-horizontal-relative:text;mso-position-vertical:absolute;mso-position-vertical-relative:text;mso-width-percent:0;mso-height-percent:0;mso-width-relative:margin;mso-height-relative:margin" o:gfxdata="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" strokecolor="black [3200]" strokeweight="1pt">
                 <v:stroke endarrow="block" joinstyle="miter"/>
@@ -3468,7 +3460,7 @@
               </wp:anchor>
             </w:drawing>
           </mc:Choice>
-          <mc:Fallback xmlns:w16se="http://schemas.microsoft.com/office/word/2015/wordml/symex" xmlns:cx5="http://schemas.microsoft.com/office/drawing/2016/5/11/chartex" xmlns:cx4="http://schemas.microsoft.com/office/drawing/2016/5/10/chartex" xmlns:cx3="http://schemas.microsoft.com/office/drawing/2016/5/9/chartex" xmlns:cx2="http://schemas.microsoft.com/office/drawing/2015/10/21/chartex" xmlns:cx1="http://schemas.microsoft.com/office/drawing/2015/9/8/chartex" xmlns:cx="http://schemas.microsoft.com/office/drawing/2014/chartex">
+          <mc:Fallback xmlns:cx="http://schemas.microsoft.com/office/drawing/2014/chartex" xmlns:cx1="http://schemas.microsoft.com/office/drawing/2015/9/8/chartex" xmlns:cx2="http://schemas.microsoft.com/office/drawing/2015/10/21/chartex" xmlns:cx3="http://schemas.microsoft.com/office/drawing/2016/5/9/chartex" xmlns:cx4="http://schemas.microsoft.com/office/drawing/2016/5/10/chartex" xmlns:cx5="http://schemas.microsoft.com/office/drawing/2016/5/11/chartex" xmlns:w16se="http://schemas.microsoft.com/office/word/2015/wordml/symex">
             <w:pict>
               <v:shape w14:anchorId="0048ECCE" id="Straight Arrow Connector 219" o:spid="_x0000_s1026" type="#_x0000_t32" style="position:absolute;margin-left:121.5pt;margin-top:.8pt;width:71.25pt;height:16.5pt;flip:x;z-index:251748352;visibility:visible;mso-wrap-style:square;mso-width-percent:0;mso-height-percent:0;mso-wrap-distance-left:9pt;mso-wrap-distance-top:0;mso-wrap-distance-right:9pt;mso-wrap-distance-bottom:0;mso-position-horizontal:absolute;mso-position-horizontal-relative:text;mso-position-vertical:absolute;mso-position-vertical-relative:text;mso-width-percent:0;mso-height-percent:0;mso-width-relative:margin;mso-height-relative:margin" o:gfxdata="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" strokecolor="black [3200]" strokeweight="1pt">
                 <v:stroke endarrow="block" joinstyle="miter"/>
@@ -3540,7 +3532,7 @@
               </wp:anchor>
             </w:drawing>
           </mc:Choice>
-          <mc:Fallback xmlns:w16se="http://schemas.microsoft.com/office/word/2015/wordml/symex" xmlns:cx5="http://schemas.microsoft.com/office/drawing/2016/5/11/chartex" xmlns:cx4="http://schemas.microsoft.com/office/drawing/2016/5/10/chartex" xmlns:cx3="http://schemas.microsoft.com/office/drawing/2016/5/9/chartex" xmlns:cx2="http://schemas.microsoft.com/office/drawing/2015/10/21/chartex" xmlns:cx1="http://schemas.microsoft.com/office/drawing/2015/9/8/chartex" xmlns:cx="http://schemas.microsoft.com/office/drawing/2014/chartex">
+          <mc:Fallback xmlns:cx="http://schemas.microsoft.com/office/drawing/2014/chartex" xmlns:cx1="http://schemas.microsoft.com/office/drawing/2015/9/8/chartex" xmlns:cx2="http://schemas.microsoft.com/office/drawing/2015/10/21/chartex" xmlns:cx3="http://schemas.microsoft.com/office/drawing/2016/5/9/chartex" xmlns:cx4="http://schemas.microsoft.com/office/drawing/2016/5/10/chartex" xmlns:cx5="http://schemas.microsoft.com/office/drawing/2016/5/11/chartex" xmlns:w16se="http://schemas.microsoft.com/office/word/2015/wordml/symex">
             <w:pict>
               <v:shape w14:anchorId="6820D2C4" id="Straight Arrow Connector 220" o:spid="_x0000_s1026" type="#_x0000_t32" style="position:absolute;margin-left:270.75pt;margin-top:.8pt;width:66pt;height:18.75pt;z-index:251750400;visibility:visible;mso-wrap-style:square;mso-width-percent:0;mso-height-percent:0;mso-wrap-distance-left:9pt;mso-wrap-distance-top:0;mso-wrap-distance-right:9pt;mso-wrap-distance-bottom:0;mso-position-horizontal:absolute;mso-position-horizontal-relative:text;mso-position-vertical:absolute;mso-position-vertical-relative:text;mso-width-percent:0;mso-height-percent:0;mso-width-relative:margin;mso-height-relative:margin" o:gfxdata="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" strokecolor="black [3200]" strokeweight="1pt">
                 <v:stroke endarrow="block" joinstyle="miter"/>
@@ -3619,7 +3611,7 @@
               </wp:anchor>
             </w:drawing>
           </mc:Choice>
-          <mc:Fallback xmlns:w16se="http://schemas.microsoft.com/office/word/2015/wordml/symex" xmlns:cx5="http://schemas.microsoft.com/office/drawing/2016/5/11/chartex" xmlns:cx4="http://schemas.microsoft.com/office/drawing/2016/5/10/chartex" xmlns:cx3="http://schemas.microsoft.com/office/drawing/2016/5/9/chartex" xmlns:cx2="http://schemas.microsoft.com/office/drawing/2015/10/21/chartex" xmlns:cx1="http://schemas.microsoft.com/office/drawing/2015/9/8/chartex" xmlns:cx="http://schemas.microsoft.com/office/drawing/2014/chartex">
+          <mc:Fallback xmlns:cx="http://schemas.microsoft.com/office/drawing/2014/chartex" xmlns:cx1="http://schemas.microsoft.com/office/drawing/2015/9/8/chartex" xmlns:cx2="http://schemas.microsoft.com/office/drawing/2015/10/21/chartex" xmlns:cx3="http://schemas.microsoft.com/office/drawing/2016/5/9/chartex" xmlns:cx4="http://schemas.microsoft.com/office/drawing/2016/5/10/chartex" xmlns:cx5="http://schemas.microsoft.com/office/drawing/2016/5/11/chartex" xmlns:w16se="http://schemas.microsoft.com/office/word/2015/wordml/symex">
             <w:pict>
               <v:shape w14:anchorId="5259B77A" id="_x0000_s1046" type="#_x0000_t202" style="position:absolute;margin-left:16.5pt;margin-top:15.85pt;width:51pt;height:22.5pt;z-index:251742208;visibility:visible;mso-wrap-style:square;mso-width-percent:0;mso-height-percent:0;mso-wrap-distance-left:9pt;mso-wrap-distance-top:3.6pt;mso-wrap-distance-right:9pt;mso-wrap-distance-bottom:3.6pt;mso-position-horizontal:absolute;mso-position-horizontal-relative:margin;mso-position-vertical:absolute;mso-position-vertical-relative:text;mso-width-percent:0;mso-height-percent:0;mso-width-relative:margin;mso-height-relative:margin;v-text-anchor:top" o:gfxdata="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" filled="f" stroked="f">
                 <v:textbox>
@@ -3713,7 +3705,7 @@
               </wp:anchor>
             </w:drawing>
           </mc:Choice>
-          <mc:Fallback xmlns:w16se="http://schemas.microsoft.com/office/word/2015/wordml/symex" xmlns:cx5="http://schemas.microsoft.com/office/drawing/2016/5/11/chartex" xmlns:cx4="http://schemas.microsoft.com/office/drawing/2016/5/10/chartex" xmlns:cx3="http://schemas.microsoft.com/office/drawing/2016/5/9/chartex" xmlns:cx2="http://schemas.microsoft.com/office/drawing/2015/10/21/chartex" xmlns:cx1="http://schemas.microsoft.com/office/drawing/2015/9/8/chartex" xmlns:cx="http://schemas.microsoft.com/office/drawing/2014/chartex">
+          <mc:Fallback xmlns:cx="http://schemas.microsoft.com/office/drawing/2014/chartex" xmlns:cx1="http://schemas.microsoft.com/office/drawing/2015/9/8/chartex" xmlns:cx2="http://schemas.microsoft.com/office/drawing/2015/10/21/chartex" xmlns:cx3="http://schemas.microsoft.com/office/drawing/2016/5/9/chartex" xmlns:cx4="http://schemas.microsoft.com/office/drawing/2016/5/10/chartex" xmlns:cx5="http://schemas.microsoft.com/office/drawing/2016/5/11/chartex" xmlns:w16se="http://schemas.microsoft.com/office/word/2015/wordml/symex">
             <w:pict>
               <v:oval w14:anchorId="0752148F" id="Oval 197" o:spid="_x0000_s1047" style="position:absolute;margin-left:71.25pt;margin-top:.85pt;width:63pt;height:32.25pt;z-index:251709440;visibility:visible;mso-wrap-style:square;mso-height-percent:0;mso-wrap-distance-left:9pt;mso-wrap-distance-top:0;mso-wrap-distance-right:9pt;mso-wrap-distance-bottom:0;mso-position-horizontal:absolute;mso-position-horizontal-relative:text;mso-position-vertical:absolute;mso-position-vertical-relative:text;mso-height-percent:0;mso-height-relative:margin;v-text-anchor:middle" o:gfxdata="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" fillcolor="#5b9bd5 [3204]" strokecolor="#1f4d78 [1604]" strokeweight="1pt">
                 <v:stroke joinstyle="miter"/>
@@ -3805,7 +3797,7 @@
               </wp:anchor>
             </w:drawing>
           </mc:Choice>
-          <mc:Fallback xmlns:w16se="http://schemas.microsoft.com/office/word/2015/wordml/symex" xmlns:cx5="http://schemas.microsoft.com/office/drawing/2016/5/11/chartex" xmlns:cx4="http://schemas.microsoft.com/office/drawing/2016/5/10/chartex" xmlns:cx3="http://schemas.microsoft.com/office/drawing/2016/5/9/chartex" xmlns:cx2="http://schemas.microsoft.com/office/drawing/2015/10/21/chartex" xmlns:cx1="http://schemas.microsoft.com/office/drawing/2015/9/8/chartex" xmlns:cx="http://schemas.microsoft.com/office/drawing/2014/chartex">
+          <mc:Fallback xmlns:cx="http://schemas.microsoft.com/office/drawing/2014/chartex" xmlns:cx1="http://schemas.microsoft.com/office/drawing/2015/9/8/chartex" xmlns:cx2="http://schemas.microsoft.com/office/drawing/2015/10/21/chartex" xmlns:cx3="http://schemas.microsoft.com/office/drawing/2016/5/9/chartex" xmlns:cx4="http://schemas.microsoft.com/office/drawing/2016/5/10/chartex" xmlns:cx5="http://schemas.microsoft.com/office/drawing/2016/5/11/chartex" xmlns:w16se="http://schemas.microsoft.com/office/word/2015/wordml/symex">
             <w:pict>
               <v:shape w14:anchorId="64C1E7EC" id="_x0000_s1048" type="#_x0000_t202" style="position:absolute;margin-left:151.5pt;margin-top:.85pt;width:51pt;height:22.5pt;z-index:251723776;visibility:visible;mso-wrap-style:square;mso-width-percent:0;mso-height-percent:0;mso-wrap-distance-left:9pt;mso-wrap-distance-top:3.6pt;mso-wrap-distance-right:9pt;mso-wrap-distance-bottom:3.6pt;mso-position-horizontal:absolute;mso-position-horizontal-relative:margin;mso-position-vertical:absolute;mso-position-vertical-relative:text;mso-width-percent:0;mso-height-percent:0;mso-width-relative:margin;mso-height-relative:margin;v-text-anchor:top" o:gfxdata="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" filled="f" stroked="f">
                 <v:textbox>
@@ -3891,7 +3883,7 @@
               </wp:anchor>
             </w:drawing>
           </mc:Choice>
-          <mc:Fallback xmlns:w16se="http://schemas.microsoft.com/office/word/2015/wordml/symex" xmlns:cx5="http://schemas.microsoft.com/office/drawing/2016/5/11/chartex" xmlns:cx4="http://schemas.microsoft.com/office/drawing/2016/5/10/chartex" xmlns:cx3="http://schemas.microsoft.com/office/drawing/2016/5/9/chartex" xmlns:cx2="http://schemas.microsoft.com/office/drawing/2015/10/21/chartex" xmlns:cx1="http://schemas.microsoft.com/office/drawing/2015/9/8/chartex" xmlns:cx="http://schemas.microsoft.com/office/drawing/2014/chartex">
+          <mc:Fallback xmlns:cx="http://schemas.microsoft.com/office/drawing/2014/chartex" xmlns:cx1="http://schemas.microsoft.com/office/drawing/2015/9/8/chartex" xmlns:cx2="http://schemas.microsoft.com/office/drawing/2015/10/21/chartex" xmlns:cx3="http://schemas.microsoft.com/office/drawing/2016/5/9/chartex" xmlns:cx4="http://schemas.microsoft.com/office/drawing/2016/5/10/chartex" xmlns:cx5="http://schemas.microsoft.com/office/drawing/2016/5/11/chartex" xmlns:w16se="http://schemas.microsoft.com/office/word/2015/wordml/symex">
             <w:pict>
               <v:shape w14:anchorId="2E097E12" id="_x0000_s1049" type="#_x0000_t202" style="position:absolute;margin-left:384.75pt;margin-top:.85pt;width:39.75pt;height:22.5pt;z-index:251721728;visibility:visible;mso-wrap-style:square;mso-width-percent:0;mso-height-percent:0;mso-wrap-distance-left:9pt;mso-wrap-distance-top:3.6pt;mso-wrap-distance-right:9pt;mso-wrap-distance-bottom:3.6pt;mso-position-horizontal:absolute;mso-position-horizontal-relative:margin;mso-position-vertical:absolute;mso-position-vertical-relative:text;mso-width-percent:0;mso-height-percent:0;mso-width-relative:margin;mso-height-relative:margin;v-text-anchor:top" o:gfxdata="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" filled="f" stroked="f">
                 <v:textbox>
@@ -3977,7 +3969,7 @@
               </wp:anchor>
             </w:drawing>
           </mc:Choice>
-          <mc:Fallback xmlns:w16se="http://schemas.microsoft.com/office/word/2015/wordml/symex" xmlns:cx5="http://schemas.microsoft.com/office/drawing/2016/5/11/chartex" xmlns:cx4="http://schemas.microsoft.com/office/drawing/2016/5/10/chartex" xmlns:cx3="http://schemas.microsoft.com/office/drawing/2016/5/9/chartex" xmlns:cx2="http://schemas.microsoft.com/office/drawing/2015/10/21/chartex" xmlns:cx1="http://schemas.microsoft.com/office/drawing/2015/9/8/chartex" xmlns:cx="http://schemas.microsoft.com/office/drawing/2014/chartex">
+          <mc:Fallback xmlns:cx="http://schemas.microsoft.com/office/drawing/2014/chartex" xmlns:cx1="http://schemas.microsoft.com/office/drawing/2015/9/8/chartex" xmlns:cx2="http://schemas.microsoft.com/office/drawing/2015/10/21/chartex" xmlns:cx3="http://schemas.microsoft.com/office/drawing/2016/5/9/chartex" xmlns:cx4="http://schemas.microsoft.com/office/drawing/2016/5/10/chartex" xmlns:cx5="http://schemas.microsoft.com/office/drawing/2016/5/11/chartex" xmlns:w16se="http://schemas.microsoft.com/office/word/2015/wordml/symex">
             <w:pict>
               <v:shape w14:anchorId="1609AB6E" id="_x0000_s1050" type="#_x0000_t202" style="position:absolute;margin-left:267.75pt;margin-top:.85pt;width:39.75pt;height:22.5pt;z-index:251719680;visibility:visible;mso-wrap-style:square;mso-width-percent:0;mso-height-percent:0;mso-wrap-distance-left:9pt;mso-wrap-distance-top:3.6pt;mso-wrap-distance-right:9pt;mso-wrap-distance-bottom:3.6pt;mso-position-horizontal:absolute;mso-position-horizontal-relative:margin;mso-position-vertical:absolute;mso-position-vertical-relative:text;mso-width-percent:0;mso-height-percent:0;mso-width-relative:margin;mso-height-relative:margin;v-text-anchor:top" o:gfxdata="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" filled="f" stroked="f">
                 <v:textbox>
@@ -4071,7 +4063,7 @@
               </wp:anchor>
             </w:drawing>
           </mc:Choice>
-          <mc:Fallback xmlns:w16se="http://schemas.microsoft.com/office/word/2015/wordml/symex" xmlns:cx5="http://schemas.microsoft.com/office/drawing/2016/5/11/chartex" xmlns:cx4="http://schemas.microsoft.com/office/drawing/2016/5/10/chartex" xmlns:cx3="http://schemas.microsoft.com/office/drawing/2016/5/9/chartex" xmlns:cx2="http://schemas.microsoft.com/office/drawing/2015/10/21/chartex" xmlns:cx1="http://schemas.microsoft.com/office/drawing/2015/9/8/chartex" xmlns:cx="http://schemas.microsoft.com/office/drawing/2014/chartex">
+          <mc:Fallback xmlns:cx="http://schemas.microsoft.com/office/drawing/2014/chartex" xmlns:cx1="http://schemas.microsoft.com/office/drawing/2015/9/8/chartex" xmlns:cx2="http://schemas.microsoft.com/office/drawing/2015/10/21/chartex" xmlns:cx3="http://schemas.microsoft.com/office/drawing/2016/5/9/chartex" xmlns:cx4="http://schemas.microsoft.com/office/drawing/2016/5/10/chartex" xmlns:cx5="http://schemas.microsoft.com/office/drawing/2016/5/11/chartex" xmlns:w16se="http://schemas.microsoft.com/office/word/2015/wordml/symex">
             <w:pict>
               <v:oval w14:anchorId="5D690FCA" id="Oval 201" o:spid="_x0000_s1051" style="position:absolute;margin-left:316.5pt;margin-top:.85pt;width:63pt;height:32.25pt;z-index:251717632;visibility:visible;mso-wrap-style:square;mso-height-percent:0;mso-wrap-distance-left:9pt;mso-wrap-distance-top:0;mso-wrap-distance-right:9pt;mso-wrap-distance-bottom:0;mso-position-horizontal:absolute;mso-position-horizontal-relative:margin;mso-position-vertical:absolute;mso-position-vertical-relative:text;mso-height-percent:0;mso-height-relative:margin;v-text-anchor:middle" o:gfxdata="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" fillcolor="#5b9bd5 [3204]" strokecolor="#1f4d78 [1604]" strokeweight="1pt">
                 <v:stroke joinstyle="miter"/>
@@ -4169,7 +4161,7 @@
               </wp:anchor>
             </w:drawing>
           </mc:Choice>
-          <mc:Fallback xmlns:w16se="http://schemas.microsoft.com/office/word/2015/wordml/symex" xmlns:cx5="http://schemas.microsoft.com/office/drawing/2016/5/11/chartex" xmlns:cx4="http://schemas.microsoft.com/office/drawing/2016/5/10/chartex" xmlns:cx3="http://schemas.microsoft.com/office/drawing/2016/5/9/chartex" xmlns:cx2="http://schemas.microsoft.com/office/drawing/2015/10/21/chartex" xmlns:cx1="http://schemas.microsoft.com/office/drawing/2015/9/8/chartex" xmlns:cx="http://schemas.microsoft.com/office/drawing/2014/chartex">
+          <mc:Fallback xmlns:cx="http://schemas.microsoft.com/office/drawing/2014/chartex" xmlns:cx1="http://schemas.microsoft.com/office/drawing/2015/9/8/chartex" xmlns:cx2="http://schemas.microsoft.com/office/drawing/2015/10/21/chartex" xmlns:cx3="http://schemas.microsoft.com/office/drawing/2016/5/9/chartex" xmlns:cx4="http://schemas.microsoft.com/office/drawing/2016/5/10/chartex" xmlns:cx5="http://schemas.microsoft.com/office/drawing/2016/5/11/chartex" xmlns:w16se="http://schemas.microsoft.com/office/word/2015/wordml/symex">
             <w:pict>
               <v:oval w14:anchorId="6DC971A7" id="Oval 200" o:spid="_x0000_s1052" style="position:absolute;margin-left:0;margin-top:.85pt;width:63pt;height:32.25pt;z-index:251715584;visibility:visible;mso-wrap-style:square;mso-height-percent:0;mso-wrap-distance-left:9pt;mso-wrap-distance-top:0;mso-wrap-distance-right:9pt;mso-wrap-distance-bottom:0;mso-position-horizontal:center;mso-position-horizontal-relative:margin;mso-position-vertical:absolute;mso-position-vertical-relative:text;mso-height-percent:0;mso-height-relative:margin;v-text-anchor:middle" o:gfxdata="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" fillcolor="#5b9bd5 [3204]" strokecolor="#1f4d78 [1604]" strokeweight="1pt">
                 <v:stroke joinstyle="miter"/>
@@ -4261,7 +4253,7 @@
               </wp:anchor>
             </w:drawing>
           </mc:Choice>
-          <mc:Fallback xmlns:w16se="http://schemas.microsoft.com/office/word/2015/wordml/symex" xmlns:cx5="http://schemas.microsoft.com/office/drawing/2016/5/11/chartex" xmlns:cx4="http://schemas.microsoft.com/office/drawing/2016/5/10/chartex" xmlns:cx3="http://schemas.microsoft.com/office/drawing/2016/5/9/chartex" xmlns:cx2="http://schemas.microsoft.com/office/drawing/2015/10/21/chartex" xmlns:cx1="http://schemas.microsoft.com/office/drawing/2015/9/8/chartex" xmlns:cx="http://schemas.microsoft.com/office/drawing/2014/chartex">
+          <mc:Fallback xmlns:cx="http://schemas.microsoft.com/office/drawing/2014/chartex" xmlns:cx1="http://schemas.microsoft.com/office/drawing/2015/9/8/chartex" xmlns:cx2="http://schemas.microsoft.com/office/drawing/2015/10/21/chartex" xmlns:cx3="http://schemas.microsoft.com/office/drawing/2016/5/9/chartex" xmlns:cx4="http://schemas.microsoft.com/office/drawing/2016/5/10/chartex" xmlns:cx5="http://schemas.microsoft.com/office/drawing/2016/5/11/chartex" xmlns:w16se="http://schemas.microsoft.com/office/word/2015/wordml/symex">
             <w:pict>
               <v:shape w14:anchorId="7AD03F32" id="_x0000_s1053" type="#_x0000_t202" style="position:absolute;margin-left:150.75pt;margin-top:.85pt;width:39.75pt;height:22.5pt;z-index:251746304;visibility:visible;mso-wrap-style:square;mso-width-percent:0;mso-height-percent:0;mso-wrap-distance-left:9pt;mso-wrap-distance-top:3.6pt;mso-wrap-distance-right:9pt;mso-wrap-distance-bottom:3.6pt;mso-position-horizontal:absolute;mso-position-horizontal-relative:margin;mso-position-vertical:absolute;mso-position-vertical-relative:text;mso-width-percent:0;mso-height-percent:0;mso-width-relative:margin;mso-height-relative:margin;v-text-anchor:top" o:gfxdata="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" filled="f" stroked="f">
                 <v:textbox>
@@ -4347,7 +4339,7 @@
               </wp:anchor>
             </w:drawing>
           </mc:Choice>
-          <mc:Fallback xmlns:w16se="http://schemas.microsoft.com/office/word/2015/wordml/symex" xmlns:cx5="http://schemas.microsoft.com/office/drawing/2016/5/11/chartex" xmlns:cx4="http://schemas.microsoft.com/office/drawing/2016/5/10/chartex" xmlns:cx3="http://schemas.microsoft.com/office/drawing/2016/5/9/chartex" xmlns:cx2="http://schemas.microsoft.com/office/drawing/2015/10/21/chartex" xmlns:cx1="http://schemas.microsoft.com/office/drawing/2015/9/8/chartex" xmlns:cx="http://schemas.microsoft.com/office/drawing/2014/chartex">
+          <mc:Fallback xmlns:cx="http://schemas.microsoft.com/office/drawing/2014/chartex" xmlns:cx1="http://schemas.microsoft.com/office/drawing/2015/9/8/chartex" xmlns:cx2="http://schemas.microsoft.com/office/drawing/2015/10/21/chartex" xmlns:cx3="http://schemas.microsoft.com/office/drawing/2016/5/9/chartex" xmlns:cx4="http://schemas.microsoft.com/office/drawing/2016/5/10/chartex" xmlns:cx5="http://schemas.microsoft.com/office/drawing/2016/5/11/chartex" xmlns:w16se="http://schemas.microsoft.com/office/word/2015/wordml/symex">
             <w:pict>
               <v:shape w14:anchorId="30D760B1" id="_x0000_s1054" type="#_x0000_t202" style="position:absolute;margin-left:69.75pt;margin-top:6.85pt;width:39.75pt;height:22.5pt;z-index:251744256;visibility:visible;mso-wrap-style:square;mso-width-percent:0;mso-height-percent:0;mso-wrap-distance-left:9pt;mso-wrap-distance-top:3.6pt;mso-wrap-distance-right:9pt;mso-wrap-distance-bottom:3.6pt;mso-position-horizontal:absolute;mso-position-horizontal-relative:margin;mso-position-vertical:absolute;mso-position-vertical-relative:text;mso-width-percent:0;mso-height-percent:0;mso-width-relative:margin;mso-height-relative:margin;v-text-anchor:top" o:gfxdata="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" filled="f" stroked="f">
                 <v:textbox>
@@ -4428,7 +4420,7 @@
               </wp:anchor>
             </w:drawing>
           </mc:Choice>
-          <mc:Fallback xmlns:w16se="http://schemas.microsoft.com/office/word/2015/wordml/symex" xmlns:cx5="http://schemas.microsoft.com/office/drawing/2016/5/11/chartex" xmlns:cx4="http://schemas.microsoft.com/office/drawing/2016/5/10/chartex" xmlns:cx3="http://schemas.microsoft.com/office/drawing/2016/5/9/chartex" xmlns:cx2="http://schemas.microsoft.com/office/drawing/2015/10/21/chartex" xmlns:cx1="http://schemas.microsoft.com/office/drawing/2015/9/8/chartex" xmlns:cx="http://schemas.microsoft.com/office/drawing/2014/chartex">
+          <mc:Fallback xmlns:cx="http://schemas.microsoft.com/office/drawing/2014/chartex" xmlns:cx1="http://schemas.microsoft.com/office/drawing/2015/9/8/chartex" xmlns:cx2="http://schemas.microsoft.com/office/drawing/2015/10/21/chartex" xmlns:cx3="http://schemas.microsoft.com/office/drawing/2016/5/9/chartex" xmlns:cx4="http://schemas.microsoft.com/office/drawing/2016/5/10/chartex" xmlns:cx5="http://schemas.microsoft.com/office/drawing/2016/5/11/chartex" xmlns:w16se="http://schemas.microsoft.com/office/word/2015/wordml/symex">
             <w:pict>
               <v:shape w14:anchorId="39959CDD" id="Straight Arrow Connector 213" o:spid="_x0000_s1026" type="#_x0000_t32" style="position:absolute;margin-left:132pt;margin-top:3.85pt;width:18pt;height:19.5pt;z-index:251740160;visibility:visible;mso-wrap-style:square;mso-width-percent:0;mso-height-percent:0;mso-wrap-distance-left:9pt;mso-wrap-distance-top:0;mso-wrap-distance-right:9pt;mso-wrap-distance-bottom:0;mso-position-horizontal:absolute;mso-position-horizontal-relative:text;mso-position-vertical:absolute;mso-position-vertical-relative:text;mso-width-percent:0;mso-height-percent:0;mso-width-relative:margin;mso-height-relative:margin" o:gfxdata="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" strokecolor="black [3200]" strokeweight="1pt">
                 <v:stroke endarrow="block" joinstyle="miter"/>
@@ -4500,7 +4492,7 @@
               </wp:anchor>
             </w:drawing>
           </mc:Choice>
-          <mc:Fallback xmlns:w16se="http://schemas.microsoft.com/office/word/2015/wordml/symex" xmlns:cx5="http://schemas.microsoft.com/office/drawing/2016/5/11/chartex" xmlns:cx4="http://schemas.microsoft.com/office/drawing/2016/5/10/chartex" xmlns:cx3="http://schemas.microsoft.com/office/drawing/2016/5/9/chartex" xmlns:cx2="http://schemas.microsoft.com/office/drawing/2015/10/21/chartex" xmlns:cx1="http://schemas.microsoft.com/office/drawing/2015/9/8/chartex" xmlns:cx="http://schemas.microsoft.com/office/drawing/2014/chartex">
+          <mc:Fallback xmlns:cx="http://schemas.microsoft.com/office/drawing/2014/chartex" xmlns:cx1="http://schemas.microsoft.com/office/drawing/2015/9/8/chartex" xmlns:cx2="http://schemas.microsoft.com/office/drawing/2015/10/21/chartex" xmlns:cx3="http://schemas.microsoft.com/office/drawing/2016/5/9/chartex" xmlns:cx4="http://schemas.microsoft.com/office/drawing/2016/5/10/chartex" xmlns:cx5="http://schemas.microsoft.com/office/drawing/2016/5/11/chartex" xmlns:w16se="http://schemas.microsoft.com/office/word/2015/wordml/symex">
             <w:pict>
               <v:shape w14:anchorId="72AB454F" id="Straight Arrow Connector 212" o:spid="_x0000_s1026" type="#_x0000_t32" style="position:absolute;margin-left:101.25pt;margin-top:9.85pt;width:4.5pt;height:21pt;z-index:251738112;visibility:visible;mso-wrap-style:square;mso-width-percent:0;mso-height-percent:0;mso-wrap-distance-left:9pt;mso-wrap-distance-top:0;mso-wrap-distance-right:9pt;mso-wrap-distance-bottom:0;mso-position-horizontal:absolute;mso-position-horizontal-relative:text;mso-position-vertical:absolute;mso-position-vertical-relative:text;mso-width-percent:0;mso-height-percent:0;mso-width-relative:margin;mso-height-relative:margin" o:gfxdata="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" strokecolor="black [3200]" strokeweight="1pt">
                 <v:stroke endarrow="block" joinstyle="miter"/>
@@ -4572,7 +4564,7 @@
               </wp:anchor>
             </w:drawing>
           </mc:Choice>
-          <mc:Fallback xmlns:w16se="http://schemas.microsoft.com/office/word/2015/wordml/symex" xmlns:cx5="http://schemas.microsoft.com/office/drawing/2016/5/11/chartex" xmlns:cx4="http://schemas.microsoft.com/office/drawing/2016/5/10/chartex" xmlns:cx3="http://schemas.microsoft.com/office/drawing/2016/5/9/chartex" xmlns:cx2="http://schemas.microsoft.com/office/drawing/2015/10/21/chartex" xmlns:cx1="http://schemas.microsoft.com/office/drawing/2015/9/8/chartex" xmlns:cx="http://schemas.microsoft.com/office/drawing/2014/chartex">
+          <mc:Fallback xmlns:cx="http://schemas.microsoft.com/office/drawing/2014/chartex" xmlns:cx1="http://schemas.microsoft.com/office/drawing/2015/9/8/chartex" xmlns:cx2="http://schemas.microsoft.com/office/drawing/2015/10/21/chartex" xmlns:cx3="http://schemas.microsoft.com/office/drawing/2016/5/9/chartex" xmlns:cx4="http://schemas.microsoft.com/office/drawing/2016/5/10/chartex" xmlns:cx5="http://schemas.microsoft.com/office/drawing/2016/5/11/chartex" xmlns:w16se="http://schemas.microsoft.com/office/word/2015/wordml/symex">
             <w:pict>
               <v:shape w14:anchorId="53E2383D" id="Straight Arrow Connector 211" o:spid="_x0000_s1026" type="#_x0000_t32" style="position:absolute;margin-left:42.75pt;margin-top:8.35pt;width:30.75pt;height:9.75pt;flip:x;z-index:251736064;visibility:visible;mso-wrap-style:square;mso-width-percent:0;mso-height-percent:0;mso-wrap-distance-left:9pt;mso-wrap-distance-top:0;mso-wrap-distance-right:9pt;mso-wrap-distance-bottom:0;mso-position-horizontal:absolute;mso-position-horizontal-relative:text;mso-position-vertical:absolute;mso-position-vertical-relative:text;mso-width-percent:0;mso-height-percent:0;mso-width-relative:margin;mso-height-relative:margin" o:gfxdata="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" strokecolor="black [3200]" strokeweight="1pt">
                 <v:stroke endarrow="block" joinstyle="miter"/>
@@ -4649,7 +4641,7 @@
               </wp:anchor>
             </w:drawing>
           </mc:Choice>
-          <mc:Fallback xmlns:w16se="http://schemas.microsoft.com/office/word/2015/wordml/symex" xmlns:cx5="http://schemas.microsoft.com/office/drawing/2016/5/11/chartex" xmlns:cx4="http://schemas.microsoft.com/office/drawing/2016/5/10/chartex" xmlns:cx3="http://schemas.microsoft.com/office/drawing/2016/5/9/chartex" xmlns:cx2="http://schemas.microsoft.com/office/drawing/2015/10/21/chartex" xmlns:cx1="http://schemas.microsoft.com/office/drawing/2015/9/8/chartex" xmlns:cx="http://schemas.microsoft.com/office/drawing/2014/chartex">
+          <mc:Fallback xmlns:cx="http://schemas.microsoft.com/office/drawing/2014/chartex" xmlns:cx1="http://schemas.microsoft.com/office/drawing/2015/9/8/chartex" xmlns:cx2="http://schemas.microsoft.com/office/drawing/2015/10/21/chartex" xmlns:cx3="http://schemas.microsoft.com/office/drawing/2016/5/9/chartex" xmlns:cx4="http://schemas.microsoft.com/office/drawing/2016/5/10/chartex" xmlns:cx5="http://schemas.microsoft.com/office/drawing/2016/5/11/chartex" xmlns:w16se="http://schemas.microsoft.com/office/word/2015/wordml/symex">
             <w:pict>
               <v:shape w14:anchorId="0F828166" id="_x0000_s1055" type="#_x0000_t202" style="position:absolute;margin-left:258pt;margin-top:3.1pt;width:39.75pt;height:22.5pt;z-index:251734016;visibility:visible;mso-wrap-style:square;mso-width-percent:0;mso-height-percent:0;mso-wrap-distance-left:9pt;mso-wrap-distance-top:3.6pt;mso-wrap-distance-right:9pt;mso-wrap-distance-bottom:3.6pt;mso-position-horizontal:absolute;mso-position-horizontal-relative:margin;mso-position-vertical:absolute;mso-position-vertical-relative:text;mso-width-percent:0;mso-height-percent:0;mso-width-relative:margin;mso-height-relative:margin;v-text-anchor:top" o:gfxdata="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" filled="f" stroked="f">
                 <v:textbox>
@@ -4730,7 +4722,7 @@
               </wp:anchor>
             </w:drawing>
           </mc:Choice>
-          <mc:Fallback xmlns:w16se="http://schemas.microsoft.com/office/word/2015/wordml/symex" xmlns:cx5="http://schemas.microsoft.com/office/drawing/2016/5/11/chartex" xmlns:cx4="http://schemas.microsoft.com/office/drawing/2016/5/10/chartex" xmlns:cx3="http://schemas.microsoft.com/office/drawing/2016/5/9/chartex" xmlns:cx2="http://schemas.microsoft.com/office/drawing/2015/10/21/chartex" xmlns:cx1="http://schemas.microsoft.com/office/drawing/2015/9/8/chartex" xmlns:cx="http://schemas.microsoft.com/office/drawing/2014/chartex">
+          <mc:Fallback xmlns:cx="http://schemas.microsoft.com/office/drawing/2014/chartex" xmlns:cx1="http://schemas.microsoft.com/office/drawing/2015/9/8/chartex" xmlns:cx2="http://schemas.microsoft.com/office/drawing/2015/10/21/chartex" xmlns:cx3="http://schemas.microsoft.com/office/drawing/2016/5/9/chartex" xmlns:cx4="http://schemas.microsoft.com/office/drawing/2016/5/10/chartex" xmlns:cx5="http://schemas.microsoft.com/office/drawing/2016/5/11/chartex" xmlns:w16se="http://schemas.microsoft.com/office/word/2015/wordml/symex">
             <w:pict>
               <v:shape w14:anchorId="67AEFE2E" id="Straight Arrow Connector 209" o:spid="_x0000_s1026" type="#_x0000_t32" style="position:absolute;margin-left:244.5pt;margin-top:13.6pt;width:15.75pt;height:12pt;z-index:251731968;visibility:visible;mso-wrap-style:square;mso-width-percent:0;mso-height-percent:0;mso-wrap-distance-left:9pt;mso-wrap-distance-top:0;mso-wrap-distance-right:9pt;mso-wrap-distance-bottom:0;mso-position-horizontal:absolute;mso-position-horizontal-relative:text;mso-position-vertical:absolute;mso-position-vertical-relative:text;mso-width-percent:0;mso-height-percent:0;mso-width-relative:margin;mso-height-relative:margin" o:gfxdata="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" strokecolor="black [3200]" strokeweight="1pt">
                 <v:stroke endarrow="block" joinstyle="miter"/>
@@ -4818,7 +4810,7 @@
               </wp:anchor>
             </w:drawing>
           </mc:Choice>
-          <mc:Fallback xmlns:w16se="http://schemas.microsoft.com/office/word/2015/wordml/symex" xmlns:cx5="http://schemas.microsoft.com/office/drawing/2016/5/11/chartex" xmlns:cx4="http://schemas.microsoft.com/office/drawing/2016/5/10/chartex" xmlns:cx3="http://schemas.microsoft.com/office/drawing/2016/5/9/chartex" xmlns:cx2="http://schemas.microsoft.com/office/drawing/2015/10/21/chartex" xmlns:cx1="http://schemas.microsoft.com/office/drawing/2015/9/8/chartex" xmlns:cx="http://schemas.microsoft.com/office/drawing/2014/chartex">
+          <mc:Fallback xmlns:cx="http://schemas.microsoft.com/office/drawing/2014/chartex" xmlns:cx1="http://schemas.microsoft.com/office/drawing/2015/9/8/chartex" xmlns:cx2="http://schemas.microsoft.com/office/drawing/2015/10/21/chartex" xmlns:cx3="http://schemas.microsoft.com/office/drawing/2016/5/9/chartex" xmlns:cx4="http://schemas.microsoft.com/office/drawing/2016/5/10/chartex" xmlns:cx5="http://schemas.microsoft.com/office/drawing/2016/5/11/chartex" xmlns:w16se="http://schemas.microsoft.com/office/word/2015/wordml/symex">
             <w:pict>
               <v:oval w14:anchorId="4CADCBC6" id="Oval 208" o:spid="_x0000_s1056" style="position:absolute;margin-left:257.25pt;margin-top:22.6pt;width:63pt;height:33pt;z-index:251729920;visibility:visible;mso-wrap-style:square;mso-width-percent:0;mso-height-percent:0;mso-wrap-distance-left:9pt;mso-wrap-distance-top:0;mso-wrap-distance-right:9pt;mso-wrap-distance-bottom:0;mso-position-horizontal:absolute;mso-position-horizontal-relative:margin;mso-position-vertical:absolute;mso-position-vertical-relative:text;mso-width-percent:0;mso-height-percent:0;mso-width-relative:margin;mso-height-relative:margin;v-text-anchor:middle" o:gfxdata="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" fillcolor="#5b9bd5 [3204]" strokecolor="#1f4d78 [1604]" strokeweight="1pt">
                 <v:stroke joinstyle="miter"/>
@@ -4921,7 +4913,7 @@
               </wp:anchor>
             </w:drawing>
           </mc:Choice>
-          <mc:Fallback xmlns:w16se="http://schemas.microsoft.com/office/word/2015/wordml/symex" xmlns:cx5="http://schemas.microsoft.com/office/drawing/2016/5/11/chartex" xmlns:cx4="http://schemas.microsoft.com/office/drawing/2016/5/10/chartex" xmlns:cx3="http://schemas.microsoft.com/office/drawing/2016/5/9/chartex" xmlns:cx2="http://schemas.microsoft.com/office/drawing/2015/10/21/chartex" xmlns:cx1="http://schemas.microsoft.com/office/drawing/2015/9/8/chartex" xmlns:cx="http://schemas.microsoft.com/office/drawing/2014/chartex">
+          <mc:Fallback xmlns:cx="http://schemas.microsoft.com/office/drawing/2014/chartex" xmlns:cx1="http://schemas.microsoft.com/office/drawing/2015/9/8/chartex" xmlns:cx2="http://schemas.microsoft.com/office/drawing/2015/10/21/chartex" xmlns:cx3="http://schemas.microsoft.com/office/drawing/2016/5/9/chartex" xmlns:cx4="http://schemas.microsoft.com/office/drawing/2016/5/10/chartex" xmlns:cx5="http://schemas.microsoft.com/office/drawing/2016/5/11/chartex" xmlns:w16se="http://schemas.microsoft.com/office/word/2015/wordml/symex">
             <w:pict>
               <v:oval w14:anchorId="054CE569" id="Oval 207" o:spid="_x0000_s1057" style="position:absolute;margin-left:143.25pt;margin-top:.85pt;width:63pt;height:32.25pt;z-index:251727872;visibility:visible;mso-wrap-style:square;mso-height-percent:0;mso-wrap-distance-left:9pt;mso-wrap-distance-top:0;mso-wrap-distance-right:9pt;mso-wrap-distance-bottom:0;mso-position-horizontal:absolute;mso-position-horizontal-relative:margin;mso-position-vertical:absolute;mso-position-vertical-relative:text;mso-height-percent:0;mso-height-relative:margin;v-text-anchor:middle" o:gfxdata="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" fillcolor="#5b9bd5 [3204]" strokecolor="#1f4d78 [1604]" strokeweight="1pt">
                 <v:stroke joinstyle="miter"/>
@@ -5028,7 +5020,7 @@
               </wp:anchor>
             </w:drawing>
           </mc:Choice>
-          <mc:Fallback xmlns:w16se="http://schemas.microsoft.com/office/word/2015/wordml/symex" xmlns:cx5="http://schemas.microsoft.com/office/drawing/2016/5/11/chartex" xmlns:cx4="http://schemas.microsoft.com/office/drawing/2016/5/10/chartex" xmlns:cx3="http://schemas.microsoft.com/office/drawing/2016/5/9/chartex" xmlns:cx2="http://schemas.microsoft.com/office/drawing/2015/10/21/chartex" xmlns:cx1="http://schemas.microsoft.com/office/drawing/2015/9/8/chartex" xmlns:cx="http://schemas.microsoft.com/office/drawing/2014/chartex">
+          <mc:Fallback xmlns:cx="http://schemas.microsoft.com/office/drawing/2014/chartex" xmlns:cx1="http://schemas.microsoft.com/office/drawing/2015/9/8/chartex" xmlns:cx2="http://schemas.microsoft.com/office/drawing/2015/10/21/chartex" xmlns:cx3="http://schemas.microsoft.com/office/drawing/2016/5/9/chartex" xmlns:cx4="http://schemas.microsoft.com/office/drawing/2016/5/10/chartex" xmlns:cx5="http://schemas.microsoft.com/office/drawing/2016/5/11/chartex" xmlns:w16se="http://schemas.microsoft.com/office/word/2015/wordml/symex">
             <w:pict>
               <v:oval w14:anchorId="17EEBB8C" id="Oval 206" o:spid="_x0000_s1058" style="position:absolute;margin-left:74.25pt;margin-top:.85pt;width:63pt;height:32.25pt;z-index:251725824;visibility:visible;mso-wrap-style:square;mso-height-percent:0;mso-wrap-distance-left:9pt;mso-wrap-distance-top:0;mso-wrap-distance-right:9pt;mso-wrap-distance-bottom:0;mso-position-horizontal:absolute;mso-position-horizontal-relative:margin;mso-position-vertical:absolute;mso-position-vertical-relative:text;mso-height-percent:0;mso-height-relative:margin;v-text-anchor:middle" o:gfxdata="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" fillcolor="#5b9bd5 [3204]" strokecolor="#1f4d78 [1604]" strokeweight="1pt">
                 <v:stroke joinstyle="miter"/>
@@ -5132,7 +5124,7 @@
               </wp:anchor>
             </w:drawing>
           </mc:Choice>
-          <mc:Fallback xmlns:w16se="http://schemas.microsoft.com/office/word/2015/wordml/symex" xmlns:cx5="http://schemas.microsoft.com/office/drawing/2016/5/11/chartex" xmlns:cx4="http://schemas.microsoft.com/office/drawing/2016/5/10/chartex" xmlns:cx3="http://schemas.microsoft.com/office/drawing/2016/5/9/chartex" xmlns:cx2="http://schemas.microsoft.com/office/drawing/2015/10/21/chartex" xmlns:cx1="http://schemas.microsoft.com/office/drawing/2015/9/8/chartex" xmlns:cx="http://schemas.microsoft.com/office/drawing/2014/chartex">
+          <mc:Fallback xmlns:cx="http://schemas.microsoft.com/office/drawing/2014/chartex" xmlns:cx1="http://schemas.microsoft.com/office/drawing/2015/9/8/chartex" xmlns:cx2="http://schemas.microsoft.com/office/drawing/2015/10/21/chartex" xmlns:cx3="http://schemas.microsoft.com/office/drawing/2016/5/9/chartex" xmlns:cx4="http://schemas.microsoft.com/office/drawing/2016/5/10/chartex" xmlns:cx5="http://schemas.microsoft.com/office/drawing/2016/5/11/chartex" xmlns:w16se="http://schemas.microsoft.com/office/word/2015/wordml/symex">
             <w:pict>
               <v:oval w14:anchorId="0CB8B55D" id="Oval 198" o:spid="_x0000_s1059" style="position:absolute;margin-left:6pt;margin-top:.85pt;width:63pt;height:32.25pt;z-index:251711488;visibility:visible;mso-wrap-style:square;mso-height-percent:0;mso-wrap-distance-left:9pt;mso-wrap-distance-top:0;mso-wrap-distance-right:9pt;mso-wrap-distance-bottom:0;mso-position-horizontal:absolute;mso-position-horizontal-relative:text;mso-position-vertical:absolute;mso-position-vertical-relative:text;mso-height-percent:0;mso-height-relative:margin;v-text-anchor:middle" o:gfxdata="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" fillcolor="#5b9bd5 [3204]" strokecolor="#1f4d78 [1604]" strokeweight="1pt">
                 <v:stroke joinstyle="miter"/>
@@ -5226,7 +5218,7 @@
               </wp:anchor>
             </w:drawing>
           </mc:Choice>
-          <mc:Fallback xmlns:w16se="http://schemas.microsoft.com/office/word/2015/wordml/symex" xmlns:cx5="http://schemas.microsoft.com/office/drawing/2016/5/11/chartex" xmlns:cx4="http://schemas.microsoft.com/office/drawing/2016/5/10/chartex" xmlns:cx3="http://schemas.microsoft.com/office/drawing/2016/5/9/chartex" xmlns:cx2="http://schemas.microsoft.com/office/drawing/2015/10/21/chartex" xmlns:cx1="http://schemas.microsoft.com/office/drawing/2015/9/8/chartex" xmlns:cx="http://schemas.microsoft.com/office/drawing/2014/chartex">
+          <mc:Fallback xmlns:cx="http://schemas.microsoft.com/office/drawing/2014/chartex" xmlns:cx1="http://schemas.microsoft.com/office/drawing/2015/9/8/chartex" xmlns:cx2="http://schemas.microsoft.com/office/drawing/2015/10/21/chartex" xmlns:cx3="http://schemas.microsoft.com/office/drawing/2016/5/9/chartex" xmlns:cx4="http://schemas.microsoft.com/office/drawing/2016/5/10/chartex" xmlns:cx5="http://schemas.microsoft.com/office/drawing/2016/5/11/chartex" xmlns:w16se="http://schemas.microsoft.com/office/word/2015/wordml/symex">
             <w:pict>
               <v:shape w14:anchorId="742ECF86" id="_x0000_s1060" type="#_x0000_t202" style="position:absolute;margin-left:126pt;margin-top:2.35pt;width:39.75pt;height:22.5pt;z-index:251767808;visibility:visible;mso-wrap-style:square;mso-width-percent:0;mso-height-percent:0;mso-wrap-distance-left:9pt;mso-wrap-distance-top:3.6pt;mso-wrap-distance-right:9pt;mso-wrap-distance-bottom:3.6pt;mso-position-horizontal:absolute;mso-position-horizontal-relative:margin;mso-position-vertical:absolute;mso-position-vertical-relative:text;mso-width-percent:0;mso-height-percent:0;mso-width-relative:margin;mso-height-relative:margin;v-text-anchor:top" o:gfxdata="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" filled="f" stroked="f">
                 <v:textbox>
@@ -5307,7 +5299,7 @@
               </wp:anchor>
             </w:drawing>
           </mc:Choice>
-          <mc:Fallback xmlns:w16se="http://schemas.microsoft.com/office/word/2015/wordml/symex" xmlns:cx5="http://schemas.microsoft.com/office/drawing/2016/5/11/chartex" xmlns:cx4="http://schemas.microsoft.com/office/drawing/2016/5/10/chartex" xmlns:cx3="http://schemas.microsoft.com/office/drawing/2016/5/9/chartex" xmlns:cx2="http://schemas.microsoft.com/office/drawing/2015/10/21/chartex" xmlns:cx1="http://schemas.microsoft.com/office/drawing/2015/9/8/chartex" xmlns:cx="http://schemas.microsoft.com/office/drawing/2014/chartex">
+          <mc:Fallback xmlns:cx="http://schemas.microsoft.com/office/drawing/2014/chartex" xmlns:cx1="http://schemas.microsoft.com/office/drawing/2015/9/8/chartex" xmlns:cx2="http://schemas.microsoft.com/office/drawing/2015/10/21/chartex" xmlns:cx3="http://schemas.microsoft.com/office/drawing/2016/5/9/chartex" xmlns:cx4="http://schemas.microsoft.com/office/drawing/2016/5/10/chartex" xmlns:cx5="http://schemas.microsoft.com/office/drawing/2016/5/11/chartex" xmlns:w16se="http://schemas.microsoft.com/office/word/2015/wordml/symex">
             <w:pict>
               <v:shape w14:anchorId="579C6DE7" id="Straight Arrow Connector 228" o:spid="_x0000_s1026" type="#_x0000_t32" style="position:absolute;margin-left:121.5pt;margin-top:12.1pt;width:8.25pt;height:8.25pt;z-index:251765760;visibility:visible;mso-wrap-style:square;mso-width-percent:0;mso-height-percent:0;mso-wrap-distance-left:9pt;mso-wrap-distance-top:0;mso-wrap-distance-right:9pt;mso-wrap-distance-bottom:0;mso-position-horizontal:absolute;mso-position-horizontal-relative:text;mso-position-vertical:absolute;mso-position-vertical-relative:text;mso-width-percent:0;mso-height-percent:0;mso-width-relative:margin;mso-height-relative:margin" o:gfxdata="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" strokecolor="black [3200]" strokeweight="1pt">
                 <v:stroke endarrow="block" joinstyle="miter"/>
@@ -5379,7 +5371,7 @@
               </wp:anchor>
             </w:drawing>
           </mc:Choice>
-          <mc:Fallback xmlns:w16se="http://schemas.microsoft.com/office/word/2015/wordml/symex" xmlns:cx5="http://schemas.microsoft.com/office/drawing/2016/5/11/chartex" xmlns:cx4="http://schemas.microsoft.com/office/drawing/2016/5/10/chartex" xmlns:cx3="http://schemas.microsoft.com/office/drawing/2016/5/9/chartex" xmlns:cx2="http://schemas.microsoft.com/office/drawing/2015/10/21/chartex" xmlns:cx1="http://schemas.microsoft.com/office/drawing/2015/9/8/chartex" xmlns:cx="http://schemas.microsoft.com/office/drawing/2014/chartex">
+          <mc:Fallback xmlns:cx="http://schemas.microsoft.com/office/drawing/2014/chartex" xmlns:cx1="http://schemas.microsoft.com/office/drawing/2015/9/8/chartex" xmlns:cx2="http://schemas.microsoft.com/office/drawing/2015/10/21/chartex" xmlns:cx3="http://schemas.microsoft.com/office/drawing/2016/5/9/chartex" xmlns:cx4="http://schemas.microsoft.com/office/drawing/2016/5/10/chartex" xmlns:cx5="http://schemas.microsoft.com/office/drawing/2016/5/11/chartex" xmlns:w16se="http://schemas.microsoft.com/office/word/2015/wordml/symex">
             <w:pict>
               <v:shape w14:anchorId="21546902" id="Straight Arrow Connector 223" o:spid="_x0000_s1026" type="#_x0000_t32" style="position:absolute;margin-left:33.15pt;margin-top:9.1pt;width:3.6pt;height:20.25pt;flip:x;z-index:251756544;visibility:visible;mso-wrap-style:square;mso-width-percent:0;mso-height-percent:0;mso-wrap-distance-left:9pt;mso-wrap-distance-top:0;mso-wrap-distance-right:9pt;mso-wrap-distance-bottom:0;mso-position-horizontal:absolute;mso-position-horizontal-relative:text;mso-position-vertical:absolute;mso-position-vertical-relative:text;mso-width-percent:0;mso-height-percent:0;mso-width-relative:margin;mso-height-relative:margin" o:gfxdata="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" strokecolor="black [3200]" strokeweight="1pt">
                 <v:stroke endarrow="block" joinstyle="miter"/>
@@ -5456,7 +5448,7 @@
               </wp:anchor>
             </w:drawing>
           </mc:Choice>
-          <mc:Fallback xmlns:w16se="http://schemas.microsoft.com/office/word/2015/wordml/symex" xmlns:cx5="http://schemas.microsoft.com/office/drawing/2016/5/11/chartex" xmlns:cx4="http://schemas.microsoft.com/office/drawing/2016/5/10/chartex" xmlns:cx3="http://schemas.microsoft.com/office/drawing/2016/5/9/chartex" xmlns:cx2="http://schemas.microsoft.com/office/drawing/2015/10/21/chartex" xmlns:cx1="http://schemas.microsoft.com/office/drawing/2015/9/8/chartex" xmlns:cx="http://schemas.microsoft.com/office/drawing/2014/chartex">
+          <mc:Fallback xmlns:cx="http://schemas.microsoft.com/office/drawing/2014/chartex" xmlns:cx1="http://schemas.microsoft.com/office/drawing/2015/9/8/chartex" xmlns:cx2="http://schemas.microsoft.com/office/drawing/2015/10/21/chartex" xmlns:cx3="http://schemas.microsoft.com/office/drawing/2016/5/9/chartex" xmlns:cx4="http://schemas.microsoft.com/office/drawing/2016/5/10/chartex" xmlns:cx5="http://schemas.microsoft.com/office/drawing/2016/5/11/chartex" xmlns:w16se="http://schemas.microsoft.com/office/word/2015/wordml/symex">
             <w:pict>
               <v:shape w14:anchorId="0F81D3EF" id="_x0000_s1061" type="#_x0000_t202" style="position:absolute;margin-left:46.5pt;margin-top:15.1pt;width:51pt;height:22.5pt;z-index:251754496;visibility:visible;mso-wrap-style:square;mso-width-percent:0;mso-height-percent:0;mso-wrap-distance-left:9pt;mso-wrap-distance-top:3.6pt;mso-wrap-distance-right:9pt;mso-wrap-distance-bottom:3.6pt;mso-position-horizontal:absolute;mso-position-horizontal-relative:margin;mso-position-vertical:absolute;mso-position-vertical-relative:text;mso-width-percent:0;mso-height-percent:0;mso-width-relative:margin;mso-height-relative:margin;v-text-anchor:top" o:gfxdata="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" filled="f" stroked="f">
                 <v:textbox>
@@ -5552,7 +5544,7 @@
               </wp:anchor>
             </w:drawing>
           </mc:Choice>
-          <mc:Fallback xmlns:w16se="http://schemas.microsoft.com/office/word/2015/wordml/symex" xmlns:cx5="http://schemas.microsoft.com/office/drawing/2016/5/11/chartex" xmlns:cx4="http://schemas.microsoft.com/office/drawing/2016/5/10/chartex" xmlns:cx3="http://schemas.microsoft.com/office/drawing/2016/5/9/chartex" xmlns:cx2="http://schemas.microsoft.com/office/drawing/2015/10/21/chartex" xmlns:cx1="http://schemas.microsoft.com/office/drawing/2015/9/8/chartex" xmlns:cx="http://schemas.microsoft.com/office/drawing/2014/chartex">
+          <mc:Fallback xmlns:cx="http://schemas.microsoft.com/office/drawing/2014/chartex" xmlns:cx1="http://schemas.microsoft.com/office/drawing/2015/9/8/chartex" xmlns:cx2="http://schemas.microsoft.com/office/drawing/2015/10/21/chartex" xmlns:cx3="http://schemas.microsoft.com/office/drawing/2016/5/9/chartex" xmlns:cx4="http://schemas.microsoft.com/office/drawing/2016/5/10/chartex" xmlns:cx5="http://schemas.microsoft.com/office/drawing/2016/5/11/chartex" xmlns:w16se="http://schemas.microsoft.com/office/word/2015/wordml/symex">
             <w:pict>
               <v:oval w14:anchorId="11F94F8F" id="Oval 227" o:spid="_x0000_s1062" style="position:absolute;margin-left:107.25pt;margin-top:.85pt;width:63pt;height:32.25pt;z-index:251763712;visibility:visible;mso-wrap-style:square;mso-height-percent:0;mso-wrap-distance-left:9pt;mso-wrap-distance-top:0;mso-wrap-distance-right:9pt;mso-wrap-distance-bottom:0;mso-position-horizontal:absolute;mso-position-horizontal-relative:margin;mso-position-vertical:absolute;mso-position-vertical-relative:text;mso-height-percent:0;mso-height-relative:margin;v-text-anchor:middle" o:gfxdata="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" fillcolor="#5b9bd5 [3204]" strokecolor="#1f4d78 [1604]" strokeweight="1pt">
                 <v:stroke joinstyle="miter"/>
@@ -5640,7 +5632,7 @@
               </wp:anchor>
             </w:drawing>
           </mc:Choice>
-          <mc:Fallback xmlns:w16se="http://schemas.microsoft.com/office/word/2015/wordml/symex" xmlns:cx5="http://schemas.microsoft.com/office/drawing/2016/5/11/chartex" xmlns:cx4="http://schemas.microsoft.com/office/drawing/2016/5/10/chartex" xmlns:cx3="http://schemas.microsoft.com/office/drawing/2016/5/9/chartex" xmlns:cx2="http://schemas.microsoft.com/office/drawing/2015/10/21/chartex" xmlns:cx1="http://schemas.microsoft.com/office/drawing/2015/9/8/chartex" xmlns:cx="http://schemas.microsoft.com/office/drawing/2014/chartex">
+          <mc:Fallback xmlns:cx="http://schemas.microsoft.com/office/drawing/2014/chartex" xmlns:cx1="http://schemas.microsoft.com/office/drawing/2015/9/8/chartex" xmlns:cx2="http://schemas.microsoft.com/office/drawing/2015/10/21/chartex" xmlns:cx3="http://schemas.microsoft.com/office/drawing/2016/5/9/chartex" xmlns:cx4="http://schemas.microsoft.com/office/drawing/2016/5/10/chartex" xmlns:cx5="http://schemas.microsoft.com/office/drawing/2016/5/11/chartex" xmlns:w16se="http://schemas.microsoft.com/office/word/2015/wordml/symex">
             <w:pict>
               <v:shape w14:anchorId="0CF31763" id="Text Box 226" o:spid="_x0000_s1063" type="#_x0000_t202" style="position:absolute;margin-left:339pt;margin-top:6.05pt;width:65.25pt;height:18.75pt;z-index:251761664;visibility:visible;mso-wrap-style:square;mso-wrap-distance-left:9pt;mso-wrap-distance-top:0;mso-wrap-distance-right:9pt;mso-wrap-distance-bottom:0;mso-position-horizontal:absolute;mso-position-horizontal-relative:text;mso-position-vertical:absolute;mso-position-vertical-relative:text;v-text-anchor:top" o:gfxdata="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" fillcolor="white [3201]" stroked="f" strokeweight=".5pt">
                 <v:textbox>
@@ -5739,7 +5731,7 @@
               </wp:anchor>
             </w:drawing>
           </mc:Choice>
-          <mc:Fallback xmlns:w16se="http://schemas.microsoft.com/office/word/2015/wordml/symex" xmlns:cx5="http://schemas.microsoft.com/office/drawing/2016/5/11/chartex" xmlns:cx4="http://schemas.microsoft.com/office/drawing/2016/5/10/chartex" xmlns:cx3="http://schemas.microsoft.com/office/drawing/2016/5/9/chartex" xmlns:cx2="http://schemas.microsoft.com/office/drawing/2015/10/21/chartex" xmlns:cx1="http://schemas.microsoft.com/office/drawing/2015/9/8/chartex" xmlns:cx="http://schemas.microsoft.com/office/drawing/2014/chartex">
+          <mc:Fallback xmlns:cx="http://schemas.microsoft.com/office/drawing/2014/chartex" xmlns:cx1="http://schemas.microsoft.com/office/drawing/2015/9/8/chartex" xmlns:cx2="http://schemas.microsoft.com/office/drawing/2015/10/21/chartex" xmlns:cx3="http://schemas.microsoft.com/office/drawing/2016/5/9/chartex" xmlns:cx4="http://schemas.microsoft.com/office/drawing/2016/5/10/chartex" xmlns:cx5="http://schemas.microsoft.com/office/drawing/2016/5/11/chartex" xmlns:w16se="http://schemas.microsoft.com/office/word/2015/wordml/symex">
             <w:pict>
               <v:oval w14:anchorId="799D0510" id="Oval 199" o:spid="_x0000_s1064" style="position:absolute;margin-left:6pt;margin-top:14.35pt;width:63pt;height:32.25pt;z-index:251713536;visibility:visible;mso-wrap-style:square;mso-height-percent:0;mso-wrap-distance-left:9pt;mso-wrap-distance-top:0;mso-wrap-distance-right:9pt;mso-wrap-distance-bottom:0;mso-position-horizontal:absolute;mso-position-horizontal-relative:margin;mso-position-vertical:absolute;mso-position-vertical-relative:text;mso-height-percent:0;mso-height-relative:margin;v-text-anchor:middle" o:gfxdata="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" fillcolor="#ffc000 [3207]" strokecolor="#7f5f00 [1607]" strokeweight="1pt">
                 <v:stroke joinstyle="miter"/>
@@ -5980,8 +5972,6 @@
       <w:r>
         <w:t>This experiment is very effective at introducing a high level of complexity that comes with finding optimal solutions for even very simple problems. The concepts were all fairly straightforward and easy to understand as they were worked out by hand and in the process of writing code. The biggest suggestion to improve this experiment is to standardize the proper definition of the heuristic function in A* so multiple functions can be used without the potential of needing to modify the function call inside of the A* function.</w:t>
       </w:r>
-      <w:bookmarkStart w:id="0" w:name="_GoBack"/>
-      <w:bookmarkEnd w:id="0"/>
     </w:p>
     <w:p>
       <w:pPr>

</xml_diff>